<commit_message>
Many BLL tests passed, working on DAL tests
</commit_message>
<xml_diff>
--- a/Foraging Assessment Plan.docx
+++ b/Foraging Assessment Plan.docx
@@ -39,8 +39,13 @@
         </w:numPr>
       </w:pPr>
       <w:r>
-        <w:t>Create tests in ForagerServiceTest</w:t>
-      </w:r>
+        <w:t xml:space="preserve">Create tests in </w:t>
+      </w:r>
+      <w:proofErr w:type="spellStart"/>
+      <w:r>
+        <w:t>ForagerServiceTest</w:t>
+      </w:r>
+      <w:proofErr w:type="spellEnd"/>
     </w:p>
     <w:p>
       <w:pPr>
@@ -63,8 +68,13 @@
         </w:numPr>
       </w:pPr>
       <w:r>
-        <w:t>Pass those tests by implementing methods properly in the ForagerService</w:t>
-      </w:r>
+        <w:t xml:space="preserve">Pass those tests by implementing methods properly in the </w:t>
+      </w:r>
+      <w:proofErr w:type="spellStart"/>
+      <w:r>
+        <w:t>ForagerService</w:t>
+      </w:r>
+      <w:proofErr w:type="spellEnd"/>
     </w:p>
     <w:p>
       <w:pPr>
@@ -84,7 +94,15 @@
         <w:t xml:space="preserve"> (not necessary unless find a bug in the pre-written code</w:t>
       </w:r>
       <w:r>
-        <w:t>, necessary for any newly-written code</w:t>
+        <w:t xml:space="preserve">, necessary for any </w:t>
+      </w:r>
+      <w:proofErr w:type="gramStart"/>
+      <w:r>
+        <w:t>newly-written</w:t>
+      </w:r>
+      <w:proofErr w:type="gramEnd"/>
+      <w:r>
+        <w:t xml:space="preserve"> code</w:t>
       </w:r>
       <w:r>
         <w:t>)</w:t>
@@ -126,7 +144,15 @@
         </w:numPr>
       </w:pPr>
       <w:r>
-        <w:t>“glorified if statement”</w:t>
+        <w:t>“</w:t>
+      </w:r>
+      <w:proofErr w:type="gramStart"/>
+      <w:r>
+        <w:t>glorified</w:t>
+      </w:r>
+      <w:proofErr w:type="gramEnd"/>
+      <w:r>
+        <w:t xml:space="preserve"> if statement”</w:t>
       </w:r>
       <w:r>
         <w:t>, even use LINQ</w:t>
@@ -144,7 +170,25 @@
         <w:t>Create the two Reports</w:t>
       </w:r>
       <w:r>
-        <w:t xml:space="preserve"> (refer to DisplayStats of WA.demo)</w:t>
+        <w:t xml:space="preserve"> (refer to </w:t>
+      </w:r>
+      <w:proofErr w:type="spellStart"/>
+      <w:r>
+        <w:t>DisplayStats</w:t>
+      </w:r>
+      <w:proofErr w:type="spellEnd"/>
+      <w:r>
+        <w:t xml:space="preserve"> of </w:t>
+      </w:r>
+      <w:proofErr w:type="spellStart"/>
+      <w:proofErr w:type="gramStart"/>
+      <w:r>
+        <w:t>WA.demo</w:t>
+      </w:r>
+      <w:proofErr w:type="spellEnd"/>
+      <w:proofErr w:type="gramEnd"/>
+      <w:r>
+        <w:t>)</w:t>
       </w:r>
     </w:p>
     <w:p>
@@ -168,8 +212,15 @@
         </w:numPr>
       </w:pPr>
       <w:r>
-        <w:t>Also product.demo</w:t>
-      </w:r>
+        <w:t xml:space="preserve">Also </w:t>
+      </w:r>
+      <w:proofErr w:type="spellStart"/>
+      <w:proofErr w:type="gramStart"/>
+      <w:r>
+        <w:t>product.demo</w:t>
+      </w:r>
+      <w:proofErr w:type="spellEnd"/>
+      <w:proofErr w:type="gramEnd"/>
     </w:p>
     <w:p>
       <w:pPr>
@@ -192,8 +243,13 @@
         </w:numPr>
       </w:pPr>
       <w:r>
-        <w:t>Catch and handle exceptions with RepositoryException</w:t>
-      </w:r>
+        <w:t xml:space="preserve">Catch and handle exceptions with </w:t>
+      </w:r>
+      <w:proofErr w:type="spellStart"/>
+      <w:r>
+        <w:t>RepositoryException</w:t>
+      </w:r>
+      <w:proofErr w:type="spellEnd"/>
     </w:p>
     <w:p>
       <w:pPr>
@@ -220,9 +276,11 @@
       </w:r>
     </w:p>
     <w:p>
+      <w:proofErr w:type="spellStart"/>
       <w:r>
         <w:t>HashCode</w:t>
       </w:r>
+      <w:proofErr w:type="spellEnd"/>
       <w:r>
         <w:t>, refer to</w:t>
       </w:r>
@@ -261,8 +319,18 @@
           <w:color w:val="212529"/>
           <w:highlight w:val="green"/>
         </w:rPr>
-        <w:t>: view foragers, validation correct, three incomplete</w:t>
-      </w:r>
+        <w:t xml:space="preserve">: view foragers, validation correct, three </w:t>
+      </w:r>
+      <w:proofErr w:type="gramStart"/>
+      <w:r>
+        <w:rPr>
+          <w:rFonts w:ascii="Helvetica" w:hAnsi="Helvetica" w:cs="Helvetica"/>
+          <w:color w:val="212529"/>
+          <w:highlight w:val="green"/>
+        </w:rPr>
+        <w:t>incomplete</w:t>
+      </w:r>
+      <w:proofErr w:type="gramEnd"/>
     </w:p>
     <w:p>
       <w:r>
@@ -466,8 +534,9 @@
           <w:iCs/>
           <w:color w:val="212529"/>
         </w:rPr>
-        <w:t xml:space="preserve"> val</w:t>
-      </w:r>
+        <w:t xml:space="preserve"> </w:t>
+      </w:r>
+      <w:proofErr w:type="spellStart"/>
       <w:r>
         <w:rPr>
           <w:rFonts w:ascii="Helvetica" w:hAnsi="Helvetica" w:cs="Helvetica"/>
@@ -475,6 +544,16 @@
           <w:iCs/>
           <w:color w:val="212529"/>
         </w:rPr>
+        <w:t>val</w:t>
+      </w:r>
+      <w:proofErr w:type="spellEnd"/>
+      <w:r>
+        <w:rPr>
+          <w:rFonts w:ascii="Helvetica" w:hAnsi="Helvetica" w:cs="Helvetica"/>
+          <w:i/>
+          <w:iCs/>
+          <w:color w:val="212529"/>
+        </w:rPr>
         <w:t xml:space="preserve"> (test)</w:t>
       </w:r>
     </w:p>
@@ -527,8 +606,19 @@
           <w:iCs/>
           <w:color w:val="212529"/>
         </w:rPr>
-        <w:t>need to val</w:t>
-      </w:r>
+        <w:t xml:space="preserve">need to </w:t>
+      </w:r>
+      <w:proofErr w:type="spellStart"/>
+      <w:r>
+        <w:rPr>
+          <w:rFonts w:ascii="Helvetica" w:hAnsi="Helvetica" w:cs="Helvetica"/>
+          <w:i/>
+          <w:iCs/>
+          <w:color w:val="212529"/>
+        </w:rPr>
+        <w:t>val</w:t>
+      </w:r>
+      <w:proofErr w:type="spellEnd"/>
     </w:p>
     <w:p>
       <w:pPr>
@@ -581,8 +671,19 @@
           <w:iCs/>
           <w:color w:val="212529"/>
         </w:rPr>
-        <w:t>, need to val</w:t>
-      </w:r>
+        <w:t xml:space="preserve">, need to </w:t>
+      </w:r>
+      <w:proofErr w:type="spellStart"/>
+      <w:r>
+        <w:rPr>
+          <w:rFonts w:ascii="Helvetica" w:hAnsi="Helvetica" w:cs="Helvetica"/>
+          <w:i/>
+          <w:iCs/>
+          <w:color w:val="212529"/>
+        </w:rPr>
+        <w:t>val</w:t>
+      </w:r>
+      <w:proofErr w:type="spellEnd"/>
       <w:r>
         <w:rPr>
           <w:rFonts w:ascii="Helvetica" w:hAnsi="Helvetica" w:cs="Helvetica"/>
@@ -653,6 +754,8 @@
         </w:rPr>
         <w:tab/>
       </w:r>
+      <w:proofErr w:type="spellStart"/>
+      <w:proofErr w:type="gramStart"/>
       <w:r>
         <w:rPr>
           <w:rFonts w:ascii="Helvetica" w:hAnsi="Helvetica" w:cs="Helvetica"/>
@@ -660,8 +763,9 @@
           <w:iCs/>
           <w:color w:val="212529"/>
         </w:rPr>
-        <w:t>HashCode?</w:t>
-      </w:r>
+        <w:t>HashCode</w:t>
+      </w:r>
+      <w:proofErr w:type="spellEnd"/>
       <w:r>
         <w:rPr>
           <w:rFonts w:ascii="Helvetica" w:hAnsi="Helvetica" w:cs="Helvetica"/>
@@ -669,8 +773,38 @@
           <w:iCs/>
           <w:color w:val="212529"/>
         </w:rPr>
-        <w:t>, need to val</w:t>
-      </w:r>
+        <w:t>?</w:t>
+      </w:r>
+      <w:r>
+        <w:rPr>
+          <w:rFonts w:ascii="Helvetica" w:hAnsi="Helvetica" w:cs="Helvetica"/>
+          <w:i/>
+          <w:iCs/>
+          <w:color w:val="212529"/>
+        </w:rPr>
+        <w:t>,</w:t>
+      </w:r>
+      <w:proofErr w:type="gramEnd"/>
+      <w:r>
+        <w:rPr>
+          <w:rFonts w:ascii="Helvetica" w:hAnsi="Helvetica" w:cs="Helvetica"/>
+          <w:i/>
+          <w:iCs/>
+          <w:color w:val="212529"/>
+        </w:rPr>
+        <w:t xml:space="preserve"> need to </w:t>
+      </w:r>
+      <w:proofErr w:type="spellStart"/>
+      <w:r>
+        <w:rPr>
+          <w:rFonts w:ascii="Helvetica" w:hAnsi="Helvetica" w:cs="Helvetica"/>
+          <w:i/>
+          <w:iCs/>
+          <w:color w:val="212529"/>
+        </w:rPr>
+        <w:t>val</w:t>
+      </w:r>
+      <w:proofErr w:type="spellEnd"/>
     </w:p>
     <w:p>
       <w:pPr>
@@ -704,14 +838,12 @@
         <w:rPr>
           <w:rFonts w:ascii="Helvetica" w:hAnsi="Helvetica" w:cs="Helvetica"/>
           <w:color w:val="212529"/>
-          <w:highlight w:val="cyan"/>
-        </w:rPr>
-      </w:pPr>
-      <w:r>
-        <w:rPr>
-          <w:rFonts w:ascii="Helvetica" w:hAnsi="Helvetica" w:cs="Helvetica"/>
-          <w:color w:val="212529"/>
-          <w:highlight w:val="cyan"/>
+        </w:rPr>
+      </w:pPr>
+      <w:r>
+        <w:rPr>
+          <w:rFonts w:ascii="Helvetica" w:hAnsi="Helvetica" w:cs="Helvetica"/>
+          <w:color w:val="212529"/>
         </w:rPr>
         <w:t>First name is required.</w:t>
       </w:r>
@@ -726,14 +858,12 @@
         <w:rPr>
           <w:rFonts w:ascii="Helvetica" w:hAnsi="Helvetica" w:cs="Helvetica"/>
           <w:color w:val="212529"/>
-          <w:highlight w:val="cyan"/>
-        </w:rPr>
-      </w:pPr>
-      <w:r>
-        <w:rPr>
-          <w:rFonts w:ascii="Helvetica" w:hAnsi="Helvetica" w:cs="Helvetica"/>
-          <w:color w:val="212529"/>
-          <w:highlight w:val="cyan"/>
+        </w:rPr>
+      </w:pPr>
+      <w:r>
+        <w:rPr>
+          <w:rFonts w:ascii="Helvetica" w:hAnsi="Helvetica" w:cs="Helvetica"/>
+          <w:color w:val="212529"/>
         </w:rPr>
         <w:t>Last name is required.</w:t>
       </w:r>
@@ -748,14 +878,12 @@
         <w:rPr>
           <w:rFonts w:ascii="Helvetica" w:hAnsi="Helvetica" w:cs="Helvetica"/>
           <w:color w:val="212529"/>
-          <w:highlight w:val="cyan"/>
-        </w:rPr>
-      </w:pPr>
-      <w:r>
-        <w:rPr>
-          <w:rFonts w:ascii="Helvetica" w:hAnsi="Helvetica" w:cs="Helvetica"/>
-          <w:color w:val="212529"/>
-          <w:highlight w:val="cyan"/>
+        </w:rPr>
+      </w:pPr>
+      <w:r>
+        <w:rPr>
+          <w:rFonts w:ascii="Helvetica" w:hAnsi="Helvetica" w:cs="Helvetica"/>
+          <w:color w:val="212529"/>
         </w:rPr>
         <w:t>State is required</w:t>
       </w:r>
@@ -770,14 +898,12 @@
         <w:rPr>
           <w:rFonts w:ascii="Helvetica" w:hAnsi="Helvetica" w:cs="Helvetica"/>
           <w:color w:val="212529"/>
-          <w:highlight w:val="cyan"/>
-        </w:rPr>
-      </w:pPr>
-      <w:r>
-        <w:rPr>
-          <w:rFonts w:ascii="Helvetica" w:hAnsi="Helvetica" w:cs="Helvetica"/>
-          <w:color w:val="212529"/>
-          <w:highlight w:val="cyan"/>
+        </w:rPr>
+      </w:pPr>
+      <w:r>
+        <w:rPr>
+          <w:rFonts w:ascii="Helvetica" w:hAnsi="Helvetica" w:cs="Helvetica"/>
+          <w:color w:val="212529"/>
         </w:rPr>
         <w:t>The combination of first name, last name, and state cannot be duplicated.</w:t>
       </w:r>
@@ -941,8 +1067,19 @@
           <w:iCs/>
           <w:color w:val="212529"/>
         </w:rPr>
-        <w:t>In service, need val</w:t>
-      </w:r>
+        <w:t xml:space="preserve">In service, need </w:t>
+      </w:r>
+      <w:proofErr w:type="spellStart"/>
+      <w:r>
+        <w:rPr>
+          <w:rFonts w:ascii="Helvetica" w:hAnsi="Helvetica" w:cs="Helvetica"/>
+          <w:i/>
+          <w:iCs/>
+          <w:color w:val="212529"/>
+        </w:rPr>
+        <w:t>val</w:t>
+      </w:r>
+      <w:proofErr w:type="spellEnd"/>
     </w:p>
     <w:p>
       <w:pPr>
@@ -977,8 +1114,19 @@
           <w:iCs/>
           <w:color w:val="212529"/>
         </w:rPr>
-        <w:t>In service, need val</w:t>
-      </w:r>
+        <w:t xml:space="preserve">In service, need </w:t>
+      </w:r>
+      <w:proofErr w:type="spellStart"/>
+      <w:r>
+        <w:rPr>
+          <w:rFonts w:ascii="Helvetica" w:hAnsi="Helvetica" w:cs="Helvetica"/>
+          <w:i/>
+          <w:iCs/>
+          <w:color w:val="212529"/>
+        </w:rPr>
+        <w:t>val</w:t>
+      </w:r>
+      <w:proofErr w:type="spellEnd"/>
     </w:p>
     <w:p>
       <w:pPr>
@@ -990,6 +1138,7 @@
         <w:rPr>
           <w:rFonts w:ascii="Helvetica" w:hAnsi="Helvetica" w:cs="Helvetica"/>
           <w:color w:val="212529"/>
+          <w:highlight w:val="yellow"/>
           <w:u w:val="single"/>
         </w:rPr>
       </w:pPr>
@@ -997,6 +1146,7 @@
         <w:rPr>
           <w:rFonts w:ascii="Helvetica" w:hAnsi="Helvetica" w:cs="Helvetica"/>
           <w:color w:val="212529"/>
+          <w:highlight w:val="yellow"/>
           <w:u w:val="single"/>
         </w:rPr>
         <w:t>The combination of date, Item, and Forager cannot be duplicated. (Can't forage the same item on the same day. It should be tracked as one Forage.)</w:t>
@@ -1005,6 +1155,7 @@
         <w:rPr>
           <w:rFonts w:ascii="Helvetica" w:hAnsi="Helvetica" w:cs="Helvetica"/>
           <w:color w:val="212529"/>
+          <w:highlight w:val="yellow"/>
           <w:u w:val="single"/>
         </w:rPr>
         <w:tab/>
@@ -1015,6 +1166,7 @@
           <w:i/>
           <w:iCs/>
           <w:color w:val="212529"/>
+          <w:highlight w:val="yellow"/>
           <w:u w:val="single"/>
         </w:rPr>
         <w:t>Not completed</w:t>
@@ -1037,7 +1189,23 @@
           <w:rFonts w:ascii="Helvetica" w:hAnsi="Helvetica" w:cs="Helvetica"/>
           <w:color w:val="212529"/>
         </w:rPr>
-        <w:t>Forage ID is a system-generated GUID (globally unique identifier).</w:t>
+        <w:t xml:space="preserve">Forage ID is a </w:t>
+      </w:r>
+      <w:proofErr w:type="gramStart"/>
+      <w:r>
+        <w:rPr>
+          <w:rFonts w:ascii="Helvetica" w:hAnsi="Helvetica" w:cs="Helvetica"/>
+          <w:color w:val="212529"/>
+        </w:rPr>
+        <w:t>system-generated</w:t>
+      </w:r>
+      <w:proofErr w:type="gramEnd"/>
+      <w:r>
+        <w:rPr>
+          <w:rFonts w:ascii="Helvetica" w:hAnsi="Helvetica" w:cs="Helvetica"/>
+          <w:color w:val="212529"/>
+        </w:rPr>
+        <w:t xml:space="preserve"> GUID (globally unique identifier).</w:t>
       </w:r>
     </w:p>
     <w:p>
@@ -1056,7 +1224,15 @@
         <w:t>Add a Forager.</w:t>
       </w:r>
       <w:r>
-        <w:t xml:space="preserve"> (ForagerService)</w:t>
+        <w:t xml:space="preserve"> (</w:t>
+      </w:r>
+      <w:proofErr w:type="spellStart"/>
+      <w:r>
+        <w:t>ForagerService</w:t>
+      </w:r>
+      <w:proofErr w:type="spellEnd"/>
+      <w:r>
+        <w:t>)</w:t>
       </w:r>
     </w:p>
     <w:p>
@@ -1165,7 +1341,15 @@
         </w:numPr>
       </w:pPr>
       <w:r>
-        <w:t>Use Ninject to wire up dependencies.</w:t>
+        <w:t xml:space="preserve">Use </w:t>
+      </w:r>
+      <w:proofErr w:type="spellStart"/>
+      <w:r>
+        <w:t>Ninject</w:t>
+      </w:r>
+      <w:proofErr w:type="spellEnd"/>
+      <w:r>
+        <w:t xml:space="preserve"> to wire up dependencies.</w:t>
       </w:r>
     </w:p>
     <w:p>
@@ -1213,7 +1397,15 @@
         </w:numPr>
       </w:pPr>
       <w:r>
-        <w:t>Dates must be DateTime, never strings.</w:t>
+        <w:t>Dates must be </w:t>
+      </w:r>
+      <w:proofErr w:type="spellStart"/>
+      <w:r>
+        <w:t>DateTime</w:t>
+      </w:r>
+      <w:proofErr w:type="spellEnd"/>
+      <w:r>
+        <w:t>, never strings.</w:t>
       </w:r>
     </w:p>
     <w:p>
@@ -1263,10 +1455,12 @@
       <w:pPr>
         <w:pStyle w:val="Heading1"/>
       </w:pPr>
+      <w:proofErr w:type="spellStart"/>
       <w:r>
         <w:lastRenderedPageBreak/>
         <w:t>Foraging.UI</w:t>
       </w:r>
+      <w:proofErr w:type="spellEnd"/>
     </w:p>
     <w:p>
       <w:r>
@@ -1277,9 +1471,11 @@
       <w:pPr>
         <w:pStyle w:val="Heading1"/>
       </w:pPr>
+      <w:proofErr w:type="spellStart"/>
       <w:r>
         <w:t>Foraging.Core</w:t>
       </w:r>
+      <w:proofErr w:type="spellEnd"/>
     </w:p>
     <w:p>
       <w:r>
@@ -1304,7 +1500,15 @@
     </w:p>
     <w:p>
       <w:r>
-        <w:t>Current directory, Data\, items.csv  + foragers.csv  + forages.csv</w:t>
+        <w:t xml:space="preserve">Current directory, Data\, </w:t>
+      </w:r>
+      <w:proofErr w:type="gramStart"/>
+      <w:r>
+        <w:t>items.csv  +</w:t>
+      </w:r>
+      <w:proofErr w:type="gramEnd"/>
+      <w:r>
+        <w:t xml:space="preserve"> foragers.csv  + forages.csv</w:t>
       </w:r>
     </w:p>
     <w:p>
@@ -1324,39 +1528,66 @@
       <w:pPr>
         <w:pStyle w:val="Heading3"/>
       </w:pPr>
-      <w:r>
-        <w:t xml:space="preserve">IForagerRepository </w:t>
+      <w:proofErr w:type="spellStart"/>
+      <w:r>
+        <w:t>IForagerRepository</w:t>
+      </w:r>
+      <w:proofErr w:type="spellEnd"/>
+      <w:r>
+        <w:t xml:space="preserve"> </w:t>
       </w:r>
     </w:p>
     <w:p>
       <w:pPr>
         <w:pStyle w:val="Heading3"/>
       </w:pPr>
-      <w:r>
-        <w:t xml:space="preserve">IForageService </w:t>
+      <w:proofErr w:type="spellStart"/>
+      <w:r>
+        <w:t>IForageService</w:t>
+      </w:r>
+      <w:proofErr w:type="spellEnd"/>
+      <w:r>
+        <w:t xml:space="preserve"> </w:t>
       </w:r>
     </w:p>
     <w:p>
       <w:pPr>
         <w:pStyle w:val="Heading3"/>
       </w:pPr>
+      <w:proofErr w:type="spellStart"/>
       <w:r>
         <w:t>IItem</w:t>
       </w:r>
       <w:r>
         <w:t>Repo</w:t>
       </w:r>
+      <w:proofErr w:type="spellEnd"/>
     </w:p>
     <w:p>
       <w:pPr>
         <w:pStyle w:val="Heading3"/>
       </w:pPr>
+      <w:proofErr w:type="spellStart"/>
       <w:r>
         <w:t>IItemService</w:t>
       </w:r>
-      <w:r>
-        <w:t xml:space="preserve"> …IForageRepo…IForageService</w:t>
-      </w:r>
+      <w:proofErr w:type="spellEnd"/>
+      <w:r>
+        <w:t xml:space="preserve"> …</w:t>
+      </w:r>
+      <w:proofErr w:type="spellStart"/>
+      <w:r>
+        <w:t>IForageRepo</w:t>
+      </w:r>
+      <w:proofErr w:type="spellEnd"/>
+      <w:r>
+        <w:t>…</w:t>
+      </w:r>
+      <w:proofErr w:type="spellStart"/>
+      <w:r>
+        <w:t>IForageService</w:t>
+      </w:r>
+      <w:proofErr w:type="spellEnd"/>
     </w:p>
     <w:p/>
     <w:p>
@@ -1371,9 +1602,11 @@
       <w:pPr>
         <w:pStyle w:val="Heading1"/>
       </w:pPr>
+      <w:proofErr w:type="spellStart"/>
       <w:r>
         <w:t>Foraging.DAL</w:t>
       </w:r>
+      <w:proofErr w:type="spellEnd"/>
     </w:p>
     <w:p>
       <w:r>
@@ -1384,9 +1617,11 @@
       <w:pPr>
         <w:pStyle w:val="Heading1"/>
       </w:pPr>
+      <w:proofErr w:type="spellStart"/>
       <w:r>
         <w:t>Foraging.BLL</w:t>
       </w:r>
+      <w:proofErr w:type="spellEnd"/>
     </w:p>
     <w:p>
       <w:r>

</xml_diff>

<commit_message>
Forager DAL has findAll vs findByState
</commit_message>
<xml_diff>
--- a/Foraging Assessment Plan.docx
+++ b/Foraging Assessment Plan.docx
@@ -39,13 +39,8 @@
         </w:numPr>
       </w:pPr>
       <w:r>
-        <w:t xml:space="preserve">Create tests in </w:t>
-      </w:r>
-      <w:proofErr w:type="spellStart"/>
-      <w:r>
-        <w:t>ForagerServiceTest</w:t>
-      </w:r>
-      <w:proofErr w:type="spellEnd"/>
+        <w:t>Create tests in ForagerServiceTest</w:t>
+      </w:r>
     </w:p>
     <w:p>
       <w:pPr>
@@ -68,13 +63,8 @@
         </w:numPr>
       </w:pPr>
       <w:r>
-        <w:t xml:space="preserve">Pass those tests by implementing methods properly in the </w:t>
-      </w:r>
-      <w:proofErr w:type="spellStart"/>
-      <w:r>
-        <w:t>ForagerService</w:t>
-      </w:r>
-      <w:proofErr w:type="spellEnd"/>
+        <w:t>Pass those tests by implementing methods properly in the ForagerService</w:t>
+      </w:r>
     </w:p>
     <w:p>
       <w:pPr>
@@ -94,15 +84,7 @@
         <w:t xml:space="preserve"> (not necessary unless find a bug in the pre-written code</w:t>
       </w:r>
       <w:r>
-        <w:t xml:space="preserve">, necessary for any </w:t>
-      </w:r>
-      <w:proofErr w:type="gramStart"/>
-      <w:r>
-        <w:t>newly-written</w:t>
-      </w:r>
-      <w:proofErr w:type="gramEnd"/>
-      <w:r>
-        <w:t xml:space="preserve"> code</w:t>
+        <w:t>, necessary for any newly-written code</w:t>
       </w:r>
       <w:r>
         <w:t>)</w:t>
@@ -144,15 +126,7 @@
         </w:numPr>
       </w:pPr>
       <w:r>
-        <w:t>“</w:t>
-      </w:r>
-      <w:proofErr w:type="gramStart"/>
-      <w:r>
-        <w:t>glorified</w:t>
-      </w:r>
-      <w:proofErr w:type="gramEnd"/>
-      <w:r>
-        <w:t xml:space="preserve"> if statement”</w:t>
+        <w:t>“glorified if statement”</w:t>
       </w:r>
       <w:r>
         <w:t>, even use LINQ</w:t>
@@ -170,25 +144,7 @@
         <w:t>Create the two Reports</w:t>
       </w:r>
       <w:r>
-        <w:t xml:space="preserve"> (refer to </w:t>
-      </w:r>
-      <w:proofErr w:type="spellStart"/>
-      <w:r>
-        <w:t>DisplayStats</w:t>
-      </w:r>
-      <w:proofErr w:type="spellEnd"/>
-      <w:r>
-        <w:t xml:space="preserve"> of </w:t>
-      </w:r>
-      <w:proofErr w:type="spellStart"/>
-      <w:proofErr w:type="gramStart"/>
-      <w:r>
-        <w:t>WA.demo</w:t>
-      </w:r>
-      <w:proofErr w:type="spellEnd"/>
-      <w:proofErr w:type="gramEnd"/>
-      <w:r>
-        <w:t>)</w:t>
+        <w:t xml:space="preserve"> (refer to DisplayStats of WA.demo)</w:t>
       </w:r>
     </w:p>
     <w:p>
@@ -212,15 +168,8 @@
         </w:numPr>
       </w:pPr>
       <w:r>
-        <w:t xml:space="preserve">Also </w:t>
-      </w:r>
-      <w:proofErr w:type="spellStart"/>
-      <w:proofErr w:type="gramStart"/>
-      <w:r>
-        <w:t>product.demo</w:t>
-      </w:r>
-      <w:proofErr w:type="spellEnd"/>
-      <w:proofErr w:type="gramEnd"/>
+        <w:t>Also product.demo</w:t>
+      </w:r>
     </w:p>
     <w:p>
       <w:pPr>
@@ -243,13 +192,8 @@
         </w:numPr>
       </w:pPr>
       <w:r>
-        <w:t xml:space="preserve">Catch and handle exceptions with </w:t>
-      </w:r>
-      <w:proofErr w:type="spellStart"/>
-      <w:r>
-        <w:t>RepositoryException</w:t>
-      </w:r>
-      <w:proofErr w:type="spellEnd"/>
+        <w:t>Catch and handle exceptions with RepositoryException</w:t>
+      </w:r>
     </w:p>
     <w:p>
       <w:pPr>
@@ -276,11 +220,9 @@
       </w:r>
     </w:p>
     <w:p>
-      <w:proofErr w:type="spellStart"/>
       <w:r>
         <w:t>HashCode</w:t>
       </w:r>
-      <w:proofErr w:type="spellEnd"/>
       <w:r>
         <w:t>, refer to</w:t>
       </w:r>
@@ -319,18 +261,8 @@
           <w:color w:val="212529"/>
           <w:highlight w:val="green"/>
         </w:rPr>
-        <w:t xml:space="preserve">: view foragers, validation correct, three </w:t>
-      </w:r>
-      <w:proofErr w:type="gramStart"/>
-      <w:r>
-        <w:rPr>
-          <w:rFonts w:ascii="Helvetica" w:hAnsi="Helvetica" w:cs="Helvetica"/>
-          <w:color w:val="212529"/>
-          <w:highlight w:val="green"/>
-        </w:rPr>
-        <w:t>incomplete</w:t>
-      </w:r>
-      <w:proofErr w:type="gramEnd"/>
+        <w:t>: view foragers, validation correct, three incomplete</w:t>
+      </w:r>
     </w:p>
     <w:p>
       <w:r>
@@ -534,9 +466,8 @@
           <w:iCs/>
           <w:color w:val="212529"/>
         </w:rPr>
-        <w:t xml:space="preserve"> </w:t>
-      </w:r>
-      <w:proofErr w:type="spellStart"/>
+        <w:t xml:space="preserve"> val</w:t>
+      </w:r>
       <w:r>
         <w:rPr>
           <w:rFonts w:ascii="Helvetica" w:hAnsi="Helvetica" w:cs="Helvetica"/>
@@ -544,9 +475,42 @@
           <w:iCs/>
           <w:color w:val="212529"/>
         </w:rPr>
-        <w:t>val</w:t>
-      </w:r>
-      <w:proofErr w:type="spellEnd"/>
+        <w:t xml:space="preserve"> (test)</w:t>
+      </w:r>
+    </w:p>
+    <w:p>
+      <w:pPr>
+        <w:numPr>
+          <w:ilvl w:val="0"/>
+          <w:numId w:val="7"/>
+        </w:numPr>
+        <w:spacing w:before="100" w:beforeAutospacing="1" w:after="100" w:afterAutospacing="1" w:line="240" w:lineRule="auto"/>
+        <w:rPr>
+          <w:rFonts w:ascii="Helvetica" w:hAnsi="Helvetica" w:cs="Helvetica"/>
+          <w:color w:val="212529"/>
+        </w:rPr>
+      </w:pPr>
+      <w:r>
+        <w:rPr>
+          <w:rFonts w:ascii="Helvetica" w:hAnsi="Helvetica" w:cs="Helvetica"/>
+          <w:color w:val="212529"/>
+        </w:rPr>
+        <w:t>Category is required.</w:t>
+      </w:r>
+      <w:r>
+        <w:rPr>
+          <w:rFonts w:ascii="Helvetica" w:hAnsi="Helvetica" w:cs="Helvetica"/>
+          <w:color w:val="212529"/>
+        </w:rPr>
+        <w:tab/>
+      </w:r>
+      <w:r>
+        <w:rPr>
+          <w:rFonts w:ascii="Helvetica" w:hAnsi="Helvetica" w:cs="Helvetica"/>
+          <w:color w:val="212529"/>
+        </w:rPr>
+        <w:tab/>
+      </w:r>
       <w:r>
         <w:rPr>
           <w:rFonts w:ascii="Helvetica" w:hAnsi="Helvetica" w:cs="Helvetica"/>
@@ -554,7 +518,16 @@
           <w:iCs/>
           <w:color w:val="212529"/>
         </w:rPr>
-        <w:t xml:space="preserve"> (test)</w:t>
+        <w:t xml:space="preserve">In service, </w:t>
+      </w:r>
+      <w:r>
+        <w:rPr>
+          <w:rFonts w:ascii="Helvetica" w:hAnsi="Helvetica" w:cs="Helvetica"/>
+          <w:i/>
+          <w:iCs/>
+          <w:color w:val="212529"/>
+        </w:rPr>
+        <w:t>need to val</w:t>
       </w:r>
     </w:p>
     <w:p>
@@ -574,14 +547,7 @@
           <w:rFonts w:ascii="Helvetica" w:hAnsi="Helvetica" w:cs="Helvetica"/>
           <w:color w:val="212529"/>
         </w:rPr>
-        <w:t>Category is required.</w:t>
-      </w:r>
-      <w:r>
-        <w:rPr>
-          <w:rFonts w:ascii="Helvetica" w:hAnsi="Helvetica" w:cs="Helvetica"/>
-          <w:color w:val="212529"/>
-        </w:rPr>
-        <w:tab/>
+        <w:t>Dollars/Kg is required.</w:t>
       </w:r>
       <w:r>
         <w:rPr>
@@ -597,7 +563,7 @@
           <w:iCs/>
           <w:color w:val="212529"/>
         </w:rPr>
-        <w:t xml:space="preserve">In service, </w:t>
+        <w:t>Not in service</w:t>
       </w:r>
       <w:r>
         <w:rPr>
@@ -606,9 +572,8 @@
           <w:iCs/>
           <w:color w:val="212529"/>
         </w:rPr>
-        <w:t xml:space="preserve">need to </w:t>
-      </w:r>
-      <w:proofErr w:type="spellStart"/>
+        <w:t>, in View</w:t>
+      </w:r>
       <w:r>
         <w:rPr>
           <w:rFonts w:ascii="Helvetica" w:hAnsi="Helvetica" w:cs="Helvetica"/>
@@ -616,9 +581,15 @@
           <w:iCs/>
           <w:color w:val="212529"/>
         </w:rPr>
-        <w:t>val</w:t>
-      </w:r>
-      <w:proofErr w:type="spellEnd"/>
+        <w:t>, need to val</w:t>
+      </w:r>
+      <w:r>
+        <w:rPr>
+          <w:rFonts w:ascii="Helvetica" w:hAnsi="Helvetica" w:cs="Helvetica"/>
+          <w:color w:val="212529"/>
+        </w:rPr>
+        <w:tab/>
+      </w:r>
     </w:p>
     <w:p>
       <w:pPr>
@@ -637,7 +608,7 @@
           <w:rFonts w:ascii="Helvetica" w:hAnsi="Helvetica" w:cs="Helvetica"/>
           <w:color w:val="212529"/>
         </w:rPr>
-        <w:t>Dollars/Kg is required.</w:t>
+        <w:t>Dollars/Kg must be between $0 (inedible, poisonous) and $7500.</w:t>
       </w:r>
       <w:r>
         <w:rPr>
@@ -653,7 +624,34 @@
           <w:iCs/>
           <w:color w:val="212529"/>
         </w:rPr>
-        <w:t>Not in service</w:t>
+        <w:t>Tested</w:t>
+      </w:r>
+    </w:p>
+    <w:p>
+      <w:pPr>
+        <w:numPr>
+          <w:ilvl w:val="0"/>
+          <w:numId w:val="7"/>
+        </w:numPr>
+        <w:spacing w:before="100" w:beforeAutospacing="1" w:after="100" w:afterAutospacing="1" w:line="240" w:lineRule="auto"/>
+        <w:rPr>
+          <w:rFonts w:ascii="Helvetica" w:hAnsi="Helvetica" w:cs="Helvetica"/>
+          <w:color w:val="212529"/>
+        </w:rPr>
+      </w:pPr>
+      <w:r>
+        <w:rPr>
+          <w:rFonts w:ascii="Helvetica" w:hAnsi="Helvetica" w:cs="Helvetica"/>
+          <w:color w:val="212529"/>
+        </w:rPr>
+        <w:t>Item ID is a system-generated unique sequential integer.</w:t>
+      </w:r>
+      <w:r>
+        <w:rPr>
+          <w:rFonts w:ascii="Helvetica" w:hAnsi="Helvetica" w:cs="Helvetica"/>
+          <w:color w:val="212529"/>
+        </w:rPr>
+        <w:tab/>
       </w:r>
       <w:r>
         <w:rPr>
@@ -662,7 +660,7 @@
           <w:iCs/>
           <w:color w:val="212529"/>
         </w:rPr>
-        <w:t>, in View</w:t>
+        <w:t>HashCode?</w:t>
       </w:r>
       <w:r>
         <w:rPr>
@@ -671,9 +669,170 @@
           <w:iCs/>
           <w:color w:val="212529"/>
         </w:rPr>
-        <w:t xml:space="preserve">, need to </w:t>
-      </w:r>
-      <w:proofErr w:type="spellStart"/>
+        <w:t>, need to val</w:t>
+      </w:r>
+    </w:p>
+    <w:p>
+      <w:pPr>
+        <w:pStyle w:val="Heading4"/>
+        <w:rPr>
+          <w:rFonts w:ascii="Helvetica" w:hAnsi="Helvetica" w:cs="Helvetica"/>
+          <w:color w:val="2F74A6"/>
+        </w:rPr>
+      </w:pPr>
+      <w:r>
+        <w:rPr>
+          <w:rFonts w:ascii="Helvetica" w:hAnsi="Helvetica" w:cs="Helvetica"/>
+          <w:color w:val="2F74A6"/>
+        </w:rPr>
+        <w:lastRenderedPageBreak/>
+        <w:t>Foragers</w:t>
+      </w:r>
+    </w:p>
+    <w:p>
+      <w:pPr>
+        <w:numPr>
+          <w:ilvl w:val="0"/>
+          <w:numId w:val="5"/>
+        </w:numPr>
+        <w:spacing w:before="100" w:beforeAutospacing="1" w:after="100" w:afterAutospacing="1" w:line="240" w:lineRule="auto"/>
+        <w:rPr>
+          <w:rFonts w:ascii="Helvetica" w:hAnsi="Helvetica" w:cs="Helvetica"/>
+          <w:color w:val="212529"/>
+        </w:rPr>
+      </w:pPr>
+      <w:r>
+        <w:rPr>
+          <w:rFonts w:ascii="Helvetica" w:hAnsi="Helvetica" w:cs="Helvetica"/>
+          <w:color w:val="212529"/>
+        </w:rPr>
+        <w:t>First name is required.</w:t>
+      </w:r>
+    </w:p>
+    <w:p>
+      <w:pPr>
+        <w:numPr>
+          <w:ilvl w:val="0"/>
+          <w:numId w:val="5"/>
+        </w:numPr>
+        <w:spacing w:before="100" w:beforeAutospacing="1" w:after="100" w:afterAutospacing="1" w:line="240" w:lineRule="auto"/>
+        <w:rPr>
+          <w:rFonts w:ascii="Helvetica" w:hAnsi="Helvetica" w:cs="Helvetica"/>
+          <w:color w:val="212529"/>
+        </w:rPr>
+      </w:pPr>
+      <w:r>
+        <w:rPr>
+          <w:rFonts w:ascii="Helvetica" w:hAnsi="Helvetica" w:cs="Helvetica"/>
+          <w:color w:val="212529"/>
+        </w:rPr>
+        <w:t>Last name is required.</w:t>
+      </w:r>
+    </w:p>
+    <w:p>
+      <w:pPr>
+        <w:numPr>
+          <w:ilvl w:val="0"/>
+          <w:numId w:val="5"/>
+        </w:numPr>
+        <w:spacing w:before="100" w:beforeAutospacing="1" w:after="100" w:afterAutospacing="1" w:line="240" w:lineRule="auto"/>
+        <w:rPr>
+          <w:rFonts w:ascii="Helvetica" w:hAnsi="Helvetica" w:cs="Helvetica"/>
+          <w:color w:val="212529"/>
+        </w:rPr>
+      </w:pPr>
+      <w:r>
+        <w:rPr>
+          <w:rFonts w:ascii="Helvetica" w:hAnsi="Helvetica" w:cs="Helvetica"/>
+          <w:color w:val="212529"/>
+        </w:rPr>
+        <w:t>State is required</w:t>
+      </w:r>
+    </w:p>
+    <w:p>
+      <w:pPr>
+        <w:numPr>
+          <w:ilvl w:val="0"/>
+          <w:numId w:val="5"/>
+        </w:numPr>
+        <w:spacing w:before="100" w:beforeAutospacing="1" w:after="100" w:afterAutospacing="1" w:line="240" w:lineRule="auto"/>
+        <w:rPr>
+          <w:rFonts w:ascii="Helvetica" w:hAnsi="Helvetica" w:cs="Helvetica"/>
+          <w:color w:val="212529"/>
+        </w:rPr>
+      </w:pPr>
+      <w:r>
+        <w:rPr>
+          <w:rFonts w:ascii="Helvetica" w:hAnsi="Helvetica" w:cs="Helvetica"/>
+          <w:color w:val="212529"/>
+        </w:rPr>
+        <w:t>The combination of first name, last name, and state cannot be duplicated.</w:t>
+      </w:r>
+    </w:p>
+    <w:p>
+      <w:pPr>
+        <w:numPr>
+          <w:ilvl w:val="0"/>
+          <w:numId w:val="5"/>
+        </w:numPr>
+        <w:spacing w:before="100" w:beforeAutospacing="1" w:after="100" w:afterAutospacing="1" w:line="240" w:lineRule="auto"/>
+        <w:rPr>
+          <w:rFonts w:ascii="Helvetica" w:hAnsi="Helvetica" w:cs="Helvetica"/>
+          <w:color w:val="212529"/>
+          <w:highlight w:val="cyan"/>
+        </w:rPr>
+      </w:pPr>
+      <w:r>
+        <w:rPr>
+          <w:rFonts w:ascii="Helvetica" w:hAnsi="Helvetica" w:cs="Helvetica"/>
+          <w:color w:val="212529"/>
+          <w:highlight w:val="cyan"/>
+        </w:rPr>
+        <w:t>Forager ID is a system-generated unique sequential integer.</w:t>
+      </w:r>
+    </w:p>
+    <w:p>
+      <w:pPr>
+        <w:pStyle w:val="Heading4"/>
+        <w:rPr>
+          <w:rFonts w:ascii="Helvetica" w:hAnsi="Helvetica" w:cs="Helvetica"/>
+          <w:color w:val="2F74A6"/>
+        </w:rPr>
+      </w:pPr>
+      <w:r>
+        <w:rPr>
+          <w:rFonts w:ascii="Helvetica" w:hAnsi="Helvetica" w:cs="Helvetica"/>
+          <w:color w:val="2F74A6"/>
+        </w:rPr>
+        <w:t>Forages</w:t>
+      </w:r>
+    </w:p>
+    <w:p>
+      <w:pPr>
+        <w:numPr>
+          <w:ilvl w:val="0"/>
+          <w:numId w:val="6"/>
+        </w:numPr>
+        <w:spacing w:before="100" w:beforeAutospacing="1" w:after="100" w:afterAutospacing="1" w:line="240" w:lineRule="auto"/>
+        <w:rPr>
+          <w:rFonts w:ascii="Helvetica" w:hAnsi="Helvetica" w:cs="Helvetica"/>
+          <w:color w:val="212529"/>
+        </w:rPr>
+      </w:pPr>
+      <w:r>
+        <w:rPr>
+          <w:rFonts w:ascii="Helvetica" w:hAnsi="Helvetica" w:cs="Helvetica"/>
+          <w:color w:val="212529"/>
+        </w:rPr>
+        <w:t>Item is required and must exist.</w:t>
+      </w:r>
+      <w:r>
+        <w:rPr>
+          <w:rFonts w:ascii="Helvetica" w:hAnsi="Helvetica" w:cs="Helvetica"/>
+          <w:color w:val="212529"/>
+        </w:rPr>
+        <w:tab/>
+      </w:r>
       <w:r>
         <w:rPr>
           <w:rFonts w:ascii="Helvetica" w:hAnsi="Helvetica" w:cs="Helvetica"/>
@@ -681,9 +840,28 @@
           <w:iCs/>
           <w:color w:val="212529"/>
         </w:rPr>
-        <w:t>val</w:t>
-      </w:r>
-      <w:proofErr w:type="spellEnd"/>
+        <w:t>Tested</w:t>
+      </w:r>
+    </w:p>
+    <w:p>
+      <w:pPr>
+        <w:numPr>
+          <w:ilvl w:val="0"/>
+          <w:numId w:val="6"/>
+        </w:numPr>
+        <w:spacing w:before="100" w:beforeAutospacing="1" w:after="100" w:afterAutospacing="1" w:line="240" w:lineRule="auto"/>
+        <w:rPr>
+          <w:rFonts w:ascii="Helvetica" w:hAnsi="Helvetica" w:cs="Helvetica"/>
+          <w:color w:val="212529"/>
+        </w:rPr>
+      </w:pPr>
+      <w:r>
+        <w:rPr>
+          <w:rFonts w:ascii="Helvetica" w:hAnsi="Helvetica" w:cs="Helvetica"/>
+          <w:color w:val="212529"/>
+        </w:rPr>
+        <w:t>Forager is required and must exist.</w:t>
+      </w:r>
       <w:r>
         <w:rPr>
           <w:rFonts w:ascii="Helvetica" w:hAnsi="Helvetica" w:cs="Helvetica"/>
@@ -691,25 +869,12 @@
         </w:rPr>
         <w:tab/>
       </w:r>
-    </w:p>
-    <w:p>
-      <w:pPr>
-        <w:numPr>
-          <w:ilvl w:val="0"/>
-          <w:numId w:val="7"/>
-        </w:numPr>
-        <w:spacing w:before="100" w:beforeAutospacing="1" w:after="100" w:afterAutospacing="1" w:line="240" w:lineRule="auto"/>
-        <w:rPr>
-          <w:rFonts w:ascii="Helvetica" w:hAnsi="Helvetica" w:cs="Helvetica"/>
-          <w:color w:val="212529"/>
-        </w:rPr>
-      </w:pPr>
-      <w:r>
-        <w:rPr>
-          <w:rFonts w:ascii="Helvetica" w:hAnsi="Helvetica" w:cs="Helvetica"/>
-          <w:color w:val="212529"/>
-        </w:rPr>
-        <w:t>Dollars/Kg must be between $0 (inedible, poisonous) and $7500.</w:t>
+      <w:r>
+        <w:rPr>
+          <w:rFonts w:ascii="Helvetica" w:hAnsi="Helvetica" w:cs="Helvetica"/>
+          <w:color w:val="212529"/>
+        </w:rPr>
+        <w:tab/>
       </w:r>
       <w:r>
         <w:rPr>
@@ -732,40 +897,30 @@
       <w:pPr>
         <w:numPr>
           <w:ilvl w:val="0"/>
-          <w:numId w:val="7"/>
+          <w:numId w:val="6"/>
         </w:numPr>
         <w:spacing w:before="100" w:beforeAutospacing="1" w:after="100" w:afterAutospacing="1" w:line="240" w:lineRule="auto"/>
-        <w:rPr>
-          <w:rFonts w:ascii="Helvetica" w:hAnsi="Helvetica" w:cs="Helvetica"/>
-          <w:color w:val="212529"/>
-        </w:rPr>
-      </w:pPr>
-      <w:r>
-        <w:rPr>
-          <w:rFonts w:ascii="Helvetica" w:hAnsi="Helvetica" w:cs="Helvetica"/>
-          <w:color w:val="212529"/>
-        </w:rPr>
-        <w:t>Item ID is a system-generated unique sequential integer.</w:t>
-      </w:r>
-      <w:r>
-        <w:rPr>
-          <w:rFonts w:ascii="Helvetica" w:hAnsi="Helvetica" w:cs="Helvetica"/>
-          <w:color w:val="212529"/>
-        </w:rPr>
-        <w:tab/>
-      </w:r>
-      <w:proofErr w:type="spellStart"/>
-      <w:proofErr w:type="gramStart"/>
-      <w:r>
         <w:rPr>
           <w:rFonts w:ascii="Helvetica" w:hAnsi="Helvetica" w:cs="Helvetica"/>
           <w:i/>
           <w:iCs/>
           <w:color w:val="212529"/>
         </w:rPr>
-        <w:t>HashCode</w:t>
-      </w:r>
-      <w:proofErr w:type="spellEnd"/>
+      </w:pPr>
+      <w:r>
+        <w:rPr>
+          <w:rFonts w:ascii="Helvetica" w:hAnsi="Helvetica" w:cs="Helvetica"/>
+          <w:color w:val="212529"/>
+        </w:rPr>
+        <w:t>Date is required and must not be in the future.</w:t>
+      </w:r>
+      <w:r>
+        <w:rPr>
+          <w:rFonts w:ascii="Helvetica" w:hAnsi="Helvetica" w:cs="Helvetica"/>
+          <w:color w:val="212529"/>
+        </w:rPr>
+        <w:tab/>
+      </w:r>
       <w:r>
         <w:rPr>
           <w:rFonts w:ascii="Helvetica" w:hAnsi="Helvetica" w:cs="Helvetica"/>
@@ -773,7 +928,34 @@
           <w:iCs/>
           <w:color w:val="212529"/>
         </w:rPr>
-        <w:t>?</w:t>
+        <w:t>In service, need val</w:t>
+      </w:r>
+    </w:p>
+    <w:p>
+      <w:pPr>
+        <w:numPr>
+          <w:ilvl w:val="0"/>
+          <w:numId w:val="6"/>
+        </w:numPr>
+        <w:spacing w:before="100" w:beforeAutospacing="1" w:after="100" w:afterAutospacing="1" w:line="240" w:lineRule="auto"/>
+        <w:rPr>
+          <w:rFonts w:ascii="Helvetica" w:hAnsi="Helvetica" w:cs="Helvetica"/>
+          <w:color w:val="212529"/>
+        </w:rPr>
+      </w:pPr>
+      <w:r>
+        <w:rPr>
+          <w:rFonts w:ascii="Helvetica" w:hAnsi="Helvetica" w:cs="Helvetica"/>
+          <w:color w:val="212529"/>
+        </w:rPr>
+        <w:t>Kilograms must be a positive number not more than 250.</w:t>
+      </w:r>
+      <w:r>
+        <w:rPr>
+          <w:rFonts w:ascii="Helvetica" w:hAnsi="Helvetica" w:cs="Helvetica"/>
+          <w:color w:val="212529"/>
+        </w:rPr>
+        <w:tab/>
       </w:r>
       <w:r>
         <w:rPr>
@@ -782,667 +964,284 @@
           <w:iCs/>
           <w:color w:val="212529"/>
         </w:rPr>
-        <w:t>,</w:t>
-      </w:r>
-      <w:proofErr w:type="gramEnd"/>
+        <w:t>In service, need val</w:t>
+      </w:r>
+    </w:p>
+    <w:p>
+      <w:pPr>
+        <w:numPr>
+          <w:ilvl w:val="0"/>
+          <w:numId w:val="6"/>
+        </w:numPr>
+        <w:spacing w:before="100" w:beforeAutospacing="1" w:after="100" w:afterAutospacing="1" w:line="240" w:lineRule="auto"/>
+        <w:rPr>
+          <w:rFonts w:ascii="Helvetica" w:hAnsi="Helvetica" w:cs="Helvetica"/>
+          <w:color w:val="212529"/>
+          <w:highlight w:val="yellow"/>
+          <w:u w:val="single"/>
+        </w:rPr>
+      </w:pPr>
+      <w:r>
+        <w:rPr>
+          <w:rFonts w:ascii="Helvetica" w:hAnsi="Helvetica" w:cs="Helvetica"/>
+          <w:color w:val="212529"/>
+          <w:highlight w:val="yellow"/>
+          <w:u w:val="single"/>
+        </w:rPr>
+        <w:t>The combination of date, Item, and Forager cannot be duplicated. (Can't forage the same item on the same day. It should be tracked as one Forage.)</w:t>
+      </w:r>
+      <w:r>
+        <w:rPr>
+          <w:rFonts w:ascii="Helvetica" w:hAnsi="Helvetica" w:cs="Helvetica"/>
+          <w:color w:val="212529"/>
+          <w:highlight w:val="yellow"/>
+          <w:u w:val="single"/>
+        </w:rPr>
+        <w:tab/>
+      </w:r>
       <w:r>
         <w:rPr>
           <w:rFonts w:ascii="Helvetica" w:hAnsi="Helvetica" w:cs="Helvetica"/>
           <w:i/>
           <w:iCs/>
           <w:color w:val="212529"/>
-        </w:rPr>
-        <w:t xml:space="preserve"> need to </w:t>
-      </w:r>
-      <w:proofErr w:type="spellStart"/>
-      <w:r>
-        <w:rPr>
-          <w:rFonts w:ascii="Helvetica" w:hAnsi="Helvetica" w:cs="Helvetica"/>
+          <w:highlight w:val="yellow"/>
+          <w:u w:val="single"/>
+        </w:rPr>
+        <w:t>Not completed</w:t>
+      </w:r>
+    </w:p>
+    <w:p>
+      <w:pPr>
+        <w:numPr>
+          <w:ilvl w:val="0"/>
+          <w:numId w:val="6"/>
+        </w:numPr>
+        <w:spacing w:before="100" w:beforeAutospacing="1" w:after="100" w:afterAutospacing="1" w:line="240" w:lineRule="auto"/>
+        <w:rPr>
+          <w:rFonts w:ascii="Helvetica" w:hAnsi="Helvetica" w:cs="Helvetica"/>
+          <w:color w:val="212529"/>
+        </w:rPr>
+      </w:pPr>
+      <w:r>
+        <w:rPr>
+          <w:rFonts w:ascii="Helvetica" w:hAnsi="Helvetica" w:cs="Helvetica"/>
+          <w:color w:val="212529"/>
+        </w:rPr>
+        <w:t>Forage ID is a system-generated GUID (globally unique identifier).</w:t>
+      </w:r>
+    </w:p>
+    <w:p>
+      <w:r>
+        <w:t>Incomplete:</w:t>
+      </w:r>
+    </w:p>
+    <w:p>
+      <w:pPr>
+        <w:numPr>
+          <w:ilvl w:val="0"/>
+          <w:numId w:val="3"/>
+        </w:numPr>
+      </w:pPr>
+      <w:r>
+        <w:t>Add a Forager.</w:t>
+      </w:r>
+      <w:r>
+        <w:t xml:space="preserve"> (ForagerService)</w:t>
+      </w:r>
+    </w:p>
+    <w:p>
+      <w:pPr>
+        <w:numPr>
+          <w:ilvl w:val="0"/>
+          <w:numId w:val="3"/>
+        </w:numPr>
+      </w:pPr>
+      <w:r>
+        <w:t>Create a report that displays the kilograms of each Item collected on one day.</w:t>
+      </w:r>
+    </w:p>
+    <w:p>
+      <w:pPr>
+        <w:numPr>
+          <w:ilvl w:val="1"/>
+          <w:numId w:val="3"/>
+        </w:numPr>
+      </w:pPr>
+      <w:r>
+        <w:t>Param: specific day</w:t>
+      </w:r>
+    </w:p>
+    <w:p>
+      <w:pPr>
+        <w:numPr>
+          <w:ilvl w:val="1"/>
+          <w:numId w:val="3"/>
+        </w:numPr>
+      </w:pPr>
+      <w:r>
+        <w:t>Items in alphabetical</w:t>
+      </w:r>
+    </w:p>
+    <w:p>
+      <w:pPr>
+        <w:numPr>
+          <w:ilvl w:val="1"/>
+          <w:numId w:val="3"/>
+        </w:numPr>
+      </w:pPr>
+      <w:r>
+        <w:t>Denote 0kg for uncollected items perhaps</w:t>
+      </w:r>
+    </w:p>
+    <w:p>
+      <w:pPr>
+        <w:numPr>
+          <w:ilvl w:val="0"/>
+          <w:numId w:val="3"/>
+        </w:numPr>
+      </w:pPr>
+      <w:r>
+        <w:t>Create a report that displays the total value of each Category collected on one day.</w:t>
+      </w:r>
+    </w:p>
+    <w:p>
+      <w:pPr>
+        <w:numPr>
+          <w:ilvl w:val="1"/>
+          <w:numId w:val="3"/>
+        </w:numPr>
+      </w:pPr>
+      <w:r>
+        <w:t>Param: specific day</w:t>
+      </w:r>
+    </w:p>
+    <w:p>
+      <w:pPr>
+        <w:numPr>
+          <w:ilvl w:val="1"/>
+          <w:numId w:val="3"/>
+        </w:numPr>
+      </w:pPr>
+      <w:r>
+        <w:t>Group by Category, then alphabetical</w:t>
+      </w:r>
+    </w:p>
+    <w:p>
+      <w:pPr>
+        <w:rPr>
           <w:i/>
           <w:iCs/>
-          <w:color w:val="212529"/>
-        </w:rPr>
-        <w:t>val</w:t>
-      </w:r>
-      <w:proofErr w:type="spellEnd"/>
-    </w:p>
-    <w:p>
-      <w:pPr>
-        <w:pStyle w:val="Heading4"/>
-        <w:rPr>
-          <w:rFonts w:ascii="Helvetica" w:hAnsi="Helvetica" w:cs="Helvetica"/>
-          <w:color w:val="2F74A6"/>
-        </w:rPr>
-      </w:pPr>
-      <w:r>
-        <w:rPr>
-          <w:rFonts w:ascii="Helvetica" w:hAnsi="Helvetica" w:cs="Helvetica"/>
-          <w:color w:val="2F74A6"/>
-        </w:rPr>
-        <w:lastRenderedPageBreak/>
-        <w:t>Foragers</w:t>
-      </w:r>
-    </w:p>
-    <w:p>
-      <w:r>
-        <w:t>No testing at all done</w:t>
-      </w:r>
-    </w:p>
-    <w:p>
-      <w:pPr>
-        <w:numPr>
-          <w:ilvl w:val="0"/>
-          <w:numId w:val="5"/>
-        </w:numPr>
-        <w:spacing w:before="100" w:beforeAutospacing="1" w:after="100" w:afterAutospacing="1" w:line="240" w:lineRule="auto"/>
-        <w:rPr>
-          <w:rFonts w:ascii="Helvetica" w:hAnsi="Helvetica" w:cs="Helvetica"/>
-          <w:color w:val="212529"/>
-        </w:rPr>
-      </w:pPr>
-      <w:r>
-        <w:rPr>
-          <w:rFonts w:ascii="Helvetica" w:hAnsi="Helvetica" w:cs="Helvetica"/>
-          <w:color w:val="212529"/>
-        </w:rPr>
-        <w:t>First name is required.</w:t>
-      </w:r>
-    </w:p>
-    <w:p>
-      <w:pPr>
-        <w:numPr>
-          <w:ilvl w:val="0"/>
-          <w:numId w:val="5"/>
-        </w:numPr>
-        <w:spacing w:before="100" w:beforeAutospacing="1" w:after="100" w:afterAutospacing="1" w:line="240" w:lineRule="auto"/>
-        <w:rPr>
-          <w:rFonts w:ascii="Helvetica" w:hAnsi="Helvetica" w:cs="Helvetica"/>
-          <w:color w:val="212529"/>
-        </w:rPr>
-      </w:pPr>
-      <w:r>
-        <w:rPr>
-          <w:rFonts w:ascii="Helvetica" w:hAnsi="Helvetica" w:cs="Helvetica"/>
-          <w:color w:val="212529"/>
-        </w:rPr>
-        <w:t>Last name is required.</w:t>
-      </w:r>
-    </w:p>
-    <w:p>
-      <w:pPr>
-        <w:numPr>
-          <w:ilvl w:val="0"/>
-          <w:numId w:val="5"/>
-        </w:numPr>
-        <w:spacing w:before="100" w:beforeAutospacing="1" w:after="100" w:afterAutospacing="1" w:line="240" w:lineRule="auto"/>
-        <w:rPr>
-          <w:rFonts w:ascii="Helvetica" w:hAnsi="Helvetica" w:cs="Helvetica"/>
-          <w:color w:val="212529"/>
-        </w:rPr>
-      </w:pPr>
-      <w:r>
-        <w:rPr>
-          <w:rFonts w:ascii="Helvetica" w:hAnsi="Helvetica" w:cs="Helvetica"/>
-          <w:color w:val="212529"/>
-        </w:rPr>
-        <w:t>State is required</w:t>
-      </w:r>
-    </w:p>
-    <w:p>
-      <w:pPr>
-        <w:numPr>
-          <w:ilvl w:val="0"/>
-          <w:numId w:val="5"/>
-        </w:numPr>
-        <w:spacing w:before="100" w:beforeAutospacing="1" w:after="100" w:afterAutospacing="1" w:line="240" w:lineRule="auto"/>
-        <w:rPr>
-          <w:rFonts w:ascii="Helvetica" w:hAnsi="Helvetica" w:cs="Helvetica"/>
-          <w:color w:val="212529"/>
-        </w:rPr>
-      </w:pPr>
-      <w:r>
-        <w:rPr>
-          <w:rFonts w:ascii="Helvetica" w:hAnsi="Helvetica" w:cs="Helvetica"/>
-          <w:color w:val="212529"/>
-        </w:rPr>
-        <w:t>The combination of first name, last name, and state cannot be duplicated.</w:t>
-      </w:r>
-    </w:p>
-    <w:p>
-      <w:pPr>
-        <w:numPr>
-          <w:ilvl w:val="0"/>
-          <w:numId w:val="5"/>
-        </w:numPr>
-        <w:spacing w:before="100" w:beforeAutospacing="1" w:after="100" w:afterAutospacing="1" w:line="240" w:lineRule="auto"/>
-        <w:rPr>
-          <w:rFonts w:ascii="Helvetica" w:hAnsi="Helvetica" w:cs="Helvetica"/>
-          <w:color w:val="212529"/>
-          <w:highlight w:val="cyan"/>
-        </w:rPr>
-      </w:pPr>
-      <w:r>
-        <w:rPr>
-          <w:rFonts w:ascii="Helvetica" w:hAnsi="Helvetica" w:cs="Helvetica"/>
-          <w:color w:val="212529"/>
-          <w:highlight w:val="cyan"/>
-        </w:rPr>
-        <w:t>Forager ID is a system-generated unique sequential integer.</w:t>
-      </w:r>
-    </w:p>
-    <w:p>
-      <w:pPr>
-        <w:pStyle w:val="Heading4"/>
-        <w:rPr>
-          <w:rFonts w:ascii="Helvetica" w:hAnsi="Helvetica" w:cs="Helvetica"/>
-          <w:color w:val="2F74A6"/>
-        </w:rPr>
-      </w:pPr>
-      <w:r>
-        <w:rPr>
-          <w:rFonts w:ascii="Helvetica" w:hAnsi="Helvetica" w:cs="Helvetica"/>
-          <w:color w:val="2F74A6"/>
-        </w:rPr>
-        <w:t>Forages</w:t>
-      </w:r>
-    </w:p>
-    <w:p>
-      <w:pPr>
-        <w:numPr>
-          <w:ilvl w:val="0"/>
-          <w:numId w:val="6"/>
-        </w:numPr>
-        <w:spacing w:before="100" w:beforeAutospacing="1" w:after="100" w:afterAutospacing="1" w:line="240" w:lineRule="auto"/>
-        <w:rPr>
-          <w:rFonts w:ascii="Helvetica" w:hAnsi="Helvetica" w:cs="Helvetica"/>
-          <w:color w:val="212529"/>
-        </w:rPr>
-      </w:pPr>
-      <w:r>
-        <w:rPr>
-          <w:rFonts w:ascii="Helvetica" w:hAnsi="Helvetica" w:cs="Helvetica"/>
-          <w:color w:val="212529"/>
-        </w:rPr>
-        <w:t>Item is required and must exist.</w:t>
-      </w:r>
-      <w:r>
-        <w:rPr>
-          <w:rFonts w:ascii="Helvetica" w:hAnsi="Helvetica" w:cs="Helvetica"/>
-          <w:color w:val="212529"/>
-        </w:rPr>
-        <w:tab/>
-      </w:r>
-      <w:r>
-        <w:rPr>
-          <w:rFonts w:ascii="Helvetica" w:hAnsi="Helvetica" w:cs="Helvetica"/>
+        </w:rPr>
+      </w:pPr>
+      <w:r>
+        <w:rPr>
           <w:i/>
           <w:iCs/>
-          <w:color w:val="212529"/>
-        </w:rPr>
-        <w:t>Tested</w:t>
-      </w:r>
-    </w:p>
-    <w:p>
-      <w:pPr>
+        </w:rPr>
+        <w:t>Do all of these</w:t>
+      </w:r>
+    </w:p>
+    <w:p>
+      <w:r>
+        <w:t>Other Requirements:</w:t>
+      </w:r>
+    </w:p>
+    <w:p>
+      <w:pPr>
+        <w:pStyle w:val="ListParagraph"/>
         <w:numPr>
           <w:ilvl w:val="0"/>
-          <w:numId w:val="6"/>
-        </w:numPr>
-        <w:spacing w:before="100" w:beforeAutospacing="1" w:after="100" w:afterAutospacing="1" w:line="240" w:lineRule="auto"/>
-        <w:rPr>
-          <w:rFonts w:ascii="Helvetica" w:hAnsi="Helvetica" w:cs="Helvetica"/>
-          <w:color w:val="212529"/>
-        </w:rPr>
-      </w:pPr>
-      <w:r>
-        <w:rPr>
-          <w:rFonts w:ascii="Helvetica" w:hAnsi="Helvetica" w:cs="Helvetica"/>
-          <w:color w:val="212529"/>
-        </w:rPr>
-        <w:t>Forager is required and must exist.</w:t>
-      </w:r>
-      <w:r>
-        <w:rPr>
-          <w:rFonts w:ascii="Helvetica" w:hAnsi="Helvetica" w:cs="Helvetica"/>
-          <w:color w:val="212529"/>
-        </w:rPr>
-        <w:tab/>
-      </w:r>
-      <w:r>
-        <w:rPr>
-          <w:rFonts w:ascii="Helvetica" w:hAnsi="Helvetica" w:cs="Helvetica"/>
-          <w:color w:val="212529"/>
-        </w:rPr>
-        <w:tab/>
-      </w:r>
-      <w:r>
-        <w:rPr>
-          <w:rFonts w:ascii="Helvetica" w:hAnsi="Helvetica" w:cs="Helvetica"/>
-          <w:color w:val="212529"/>
-        </w:rPr>
-        <w:tab/>
-      </w:r>
-      <w:r>
-        <w:rPr>
-          <w:rFonts w:ascii="Helvetica" w:hAnsi="Helvetica" w:cs="Helvetica"/>
+          <w:numId w:val="9"/>
+        </w:numPr>
+      </w:pPr>
+      <w:r>
+        <w:t>Use Ninject to wire up dependencies.</w:t>
+      </w:r>
+    </w:p>
+    <w:p>
+      <w:pPr>
+        <w:pStyle w:val="ListParagraph"/>
+        <w:numPr>
+          <w:ilvl w:val="0"/>
+          <w:numId w:val="9"/>
+        </w:numPr>
+      </w:pPr>
+      <w:r>
+        <w:t>Unit tests for Services must use Mock versions of your repositories.</w:t>
+      </w:r>
+    </w:p>
+    <w:p>
+      <w:pPr>
+        <w:pStyle w:val="ListParagraph"/>
+        <w:numPr>
+          <w:ilvl w:val="0"/>
+          <w:numId w:val="9"/>
+        </w:numPr>
+      </w:pPr>
+      <w:r>
+        <w:t>Strive to generate reports with LINQ. If you run into too much friction, solve the problem with loops and intermediate collections.</w:t>
+      </w:r>
+    </w:p>
+    <w:p>
+      <w:pPr>
+        <w:pStyle w:val="ListParagraph"/>
+        <w:numPr>
+          <w:ilvl w:val="0"/>
+          <w:numId w:val="9"/>
+        </w:numPr>
+      </w:pPr>
+      <w:r>
+        <w:t>All financial math must use decimal.</w:t>
+      </w:r>
+    </w:p>
+    <w:p>
+      <w:pPr>
+        <w:pStyle w:val="ListParagraph"/>
+        <w:numPr>
+          <w:ilvl w:val="0"/>
+          <w:numId w:val="9"/>
+        </w:numPr>
+      </w:pPr>
+      <w:r>
+        <w:t>Dates must be DateTime, never strings.</w:t>
+      </w:r>
+    </w:p>
+    <w:p>
+      <w:r>
+        <w:t>Be aware:</w:t>
+      </w:r>
+    </w:p>
+    <w:p>
+      <w:pPr>
+        <w:pStyle w:val="ListParagraph"/>
+        <w:numPr>
+          <w:ilvl w:val="0"/>
+          <w:numId w:val="9"/>
+        </w:numPr>
+      </w:pPr>
+      <w:r>
+        <w:t>Commas should be avoided in Data (messes with CSV)</w:t>
+      </w:r>
+    </w:p>
+    <w:p>
+      <w:pPr>
+        <w:pStyle w:val="ListParagraph"/>
+        <w:numPr>
+          <w:ilvl w:val="0"/>
+          <w:numId w:val="9"/>
+        </w:numPr>
+      </w:pPr>
+      <w:r>
+        <w:t>Forage data is stored in data folder in what we call an "unfortunate decision"</w:t>
+      </w:r>
+    </w:p>
+    <w:p/>
+    <w:p>
+      <w:pPr>
+        <w:rPr>
           <w:i/>
           <w:iCs/>
-          <w:color w:val="212529"/>
-        </w:rPr>
-        <w:t>Tested</w:t>
-      </w:r>
-    </w:p>
-    <w:p>
-      <w:pPr>
-        <w:numPr>
-          <w:ilvl w:val="0"/>
-          <w:numId w:val="6"/>
-        </w:numPr>
-        <w:spacing w:before="100" w:beforeAutospacing="1" w:after="100" w:afterAutospacing="1" w:line="240" w:lineRule="auto"/>
-        <w:rPr>
-          <w:rFonts w:ascii="Helvetica" w:hAnsi="Helvetica" w:cs="Helvetica"/>
-          <w:i/>
-          <w:iCs/>
-          <w:color w:val="212529"/>
-        </w:rPr>
-      </w:pPr>
-      <w:r>
-        <w:rPr>
-          <w:rFonts w:ascii="Helvetica" w:hAnsi="Helvetica" w:cs="Helvetica"/>
-          <w:color w:val="212529"/>
-        </w:rPr>
-        <w:t>Date is required and must not be in the future.</w:t>
-      </w:r>
-      <w:r>
-        <w:rPr>
-          <w:rFonts w:ascii="Helvetica" w:hAnsi="Helvetica" w:cs="Helvetica"/>
-          <w:color w:val="212529"/>
-        </w:rPr>
-        <w:tab/>
-      </w:r>
-      <w:r>
-        <w:rPr>
-          <w:rFonts w:ascii="Helvetica" w:hAnsi="Helvetica" w:cs="Helvetica"/>
-          <w:i/>
-          <w:iCs/>
-          <w:color w:val="212529"/>
-        </w:rPr>
-        <w:t xml:space="preserve">In service, need </w:t>
-      </w:r>
-      <w:proofErr w:type="spellStart"/>
-      <w:r>
-        <w:rPr>
-          <w:rFonts w:ascii="Helvetica" w:hAnsi="Helvetica" w:cs="Helvetica"/>
-          <w:i/>
-          <w:iCs/>
-          <w:color w:val="212529"/>
-        </w:rPr>
-        <w:t>val</w:t>
-      </w:r>
-      <w:proofErr w:type="spellEnd"/>
-    </w:p>
-    <w:p>
-      <w:pPr>
-        <w:numPr>
-          <w:ilvl w:val="0"/>
-          <w:numId w:val="6"/>
-        </w:numPr>
-        <w:spacing w:before="100" w:beforeAutospacing="1" w:after="100" w:afterAutospacing="1" w:line="240" w:lineRule="auto"/>
-        <w:rPr>
-          <w:rFonts w:ascii="Helvetica" w:hAnsi="Helvetica" w:cs="Helvetica"/>
-          <w:color w:val="212529"/>
-        </w:rPr>
-      </w:pPr>
-      <w:r>
-        <w:rPr>
-          <w:rFonts w:ascii="Helvetica" w:hAnsi="Helvetica" w:cs="Helvetica"/>
-          <w:color w:val="212529"/>
-        </w:rPr>
-        <w:t>Kilograms must be a positive number not more than 250.</w:t>
-      </w:r>
-      <w:r>
-        <w:rPr>
-          <w:rFonts w:ascii="Helvetica" w:hAnsi="Helvetica" w:cs="Helvetica"/>
-          <w:color w:val="212529"/>
-        </w:rPr>
-        <w:tab/>
-      </w:r>
-      <w:r>
-        <w:rPr>
-          <w:rFonts w:ascii="Helvetica" w:hAnsi="Helvetica" w:cs="Helvetica"/>
-          <w:i/>
-          <w:iCs/>
-          <w:color w:val="212529"/>
-        </w:rPr>
-        <w:t xml:space="preserve">In service, need </w:t>
-      </w:r>
-      <w:proofErr w:type="spellStart"/>
-      <w:r>
-        <w:rPr>
-          <w:rFonts w:ascii="Helvetica" w:hAnsi="Helvetica" w:cs="Helvetica"/>
-          <w:i/>
-          <w:iCs/>
-          <w:color w:val="212529"/>
-        </w:rPr>
-        <w:t>val</w:t>
-      </w:r>
-      <w:proofErr w:type="spellEnd"/>
-    </w:p>
-    <w:p>
-      <w:pPr>
-        <w:numPr>
-          <w:ilvl w:val="0"/>
-          <w:numId w:val="6"/>
-        </w:numPr>
-        <w:spacing w:before="100" w:beforeAutospacing="1" w:after="100" w:afterAutospacing="1" w:line="240" w:lineRule="auto"/>
-        <w:rPr>
-          <w:rFonts w:ascii="Helvetica" w:hAnsi="Helvetica" w:cs="Helvetica"/>
-          <w:color w:val="212529"/>
-          <w:highlight w:val="yellow"/>
-          <w:u w:val="single"/>
-        </w:rPr>
-      </w:pPr>
-      <w:r>
-        <w:rPr>
-          <w:rFonts w:ascii="Helvetica" w:hAnsi="Helvetica" w:cs="Helvetica"/>
-          <w:color w:val="212529"/>
-          <w:highlight w:val="yellow"/>
-          <w:u w:val="single"/>
-        </w:rPr>
-        <w:t>The combination of date, Item, and Forager cannot be duplicated. (Can't forage the same item on the same day. It should be tracked as one Forage.)</w:t>
-      </w:r>
-      <w:r>
-        <w:rPr>
-          <w:rFonts w:ascii="Helvetica" w:hAnsi="Helvetica" w:cs="Helvetica"/>
-          <w:color w:val="212529"/>
-          <w:highlight w:val="yellow"/>
-          <w:u w:val="single"/>
-        </w:rPr>
-        <w:tab/>
-      </w:r>
-      <w:r>
-        <w:rPr>
-          <w:rFonts w:ascii="Helvetica" w:hAnsi="Helvetica" w:cs="Helvetica"/>
-          <w:i/>
-          <w:iCs/>
-          <w:color w:val="212529"/>
-          <w:highlight w:val="yellow"/>
-          <w:u w:val="single"/>
-        </w:rPr>
-        <w:t>Not completed</w:t>
-      </w:r>
-    </w:p>
-    <w:p>
-      <w:pPr>
-        <w:numPr>
-          <w:ilvl w:val="0"/>
-          <w:numId w:val="6"/>
-        </w:numPr>
-        <w:spacing w:before="100" w:beforeAutospacing="1" w:after="100" w:afterAutospacing="1" w:line="240" w:lineRule="auto"/>
-        <w:rPr>
-          <w:rFonts w:ascii="Helvetica" w:hAnsi="Helvetica" w:cs="Helvetica"/>
-          <w:color w:val="212529"/>
-        </w:rPr>
-      </w:pPr>
-      <w:r>
-        <w:rPr>
-          <w:rFonts w:ascii="Helvetica" w:hAnsi="Helvetica" w:cs="Helvetica"/>
-          <w:color w:val="212529"/>
-        </w:rPr>
-        <w:t xml:space="preserve">Forage ID is a </w:t>
-      </w:r>
-      <w:proofErr w:type="gramStart"/>
-      <w:r>
-        <w:rPr>
-          <w:rFonts w:ascii="Helvetica" w:hAnsi="Helvetica" w:cs="Helvetica"/>
-          <w:color w:val="212529"/>
-        </w:rPr>
-        <w:t>system-generated</w:t>
-      </w:r>
-      <w:proofErr w:type="gramEnd"/>
-      <w:r>
-        <w:rPr>
-          <w:rFonts w:ascii="Helvetica" w:hAnsi="Helvetica" w:cs="Helvetica"/>
-          <w:color w:val="212529"/>
-        </w:rPr>
-        <w:t xml:space="preserve"> GUID (globally unique identifier).</w:t>
-      </w:r>
-    </w:p>
-    <w:p>
-      <w:r>
-        <w:t>Incomplete:</w:t>
-      </w:r>
-    </w:p>
-    <w:p>
-      <w:pPr>
-        <w:numPr>
-          <w:ilvl w:val="0"/>
-          <w:numId w:val="3"/>
-        </w:numPr>
-      </w:pPr>
-      <w:r>
-        <w:t>Add a Forager.</w:t>
-      </w:r>
-      <w:r>
-        <w:t xml:space="preserve"> (</w:t>
-      </w:r>
-      <w:proofErr w:type="spellStart"/>
-      <w:r>
-        <w:t>ForagerService</w:t>
-      </w:r>
-      <w:proofErr w:type="spellEnd"/>
-      <w:r>
-        <w:t>)</w:t>
-      </w:r>
-    </w:p>
-    <w:p>
-      <w:pPr>
-        <w:numPr>
-          <w:ilvl w:val="0"/>
-          <w:numId w:val="3"/>
-        </w:numPr>
-      </w:pPr>
-      <w:r>
-        <w:t>Create a report that displays the kilograms of each Item collected on one day.</w:t>
-      </w:r>
-    </w:p>
-    <w:p>
-      <w:pPr>
-        <w:numPr>
-          <w:ilvl w:val="1"/>
-          <w:numId w:val="3"/>
-        </w:numPr>
-      </w:pPr>
-      <w:r>
-        <w:t>Param: specific day</w:t>
-      </w:r>
-    </w:p>
-    <w:p>
-      <w:pPr>
-        <w:numPr>
-          <w:ilvl w:val="1"/>
-          <w:numId w:val="3"/>
-        </w:numPr>
-      </w:pPr>
-      <w:r>
-        <w:t>Items in alphabetical</w:t>
-      </w:r>
-    </w:p>
-    <w:p>
-      <w:pPr>
-        <w:numPr>
-          <w:ilvl w:val="1"/>
-          <w:numId w:val="3"/>
-        </w:numPr>
-      </w:pPr>
-      <w:r>
-        <w:t>Denote 0kg for uncollected items perhaps</w:t>
-      </w:r>
-    </w:p>
-    <w:p>
-      <w:pPr>
-        <w:numPr>
-          <w:ilvl w:val="0"/>
-          <w:numId w:val="3"/>
-        </w:numPr>
-      </w:pPr>
-      <w:r>
-        <w:t>Create a report that displays the total value of each Category collected on one day.</w:t>
-      </w:r>
-    </w:p>
-    <w:p>
-      <w:pPr>
-        <w:numPr>
-          <w:ilvl w:val="1"/>
-          <w:numId w:val="3"/>
-        </w:numPr>
-      </w:pPr>
-      <w:r>
-        <w:t>Param: specific day</w:t>
-      </w:r>
-    </w:p>
-    <w:p>
-      <w:pPr>
-        <w:numPr>
-          <w:ilvl w:val="1"/>
-          <w:numId w:val="3"/>
-        </w:numPr>
-      </w:pPr>
-      <w:r>
-        <w:t>Group by Category, then alphabetical</w:t>
-      </w:r>
-    </w:p>
-    <w:p>
-      <w:pPr>
-        <w:rPr>
-          <w:i/>
-          <w:iCs/>
-        </w:rPr>
-      </w:pPr>
-      <w:r>
-        <w:rPr>
-          <w:i/>
-          <w:iCs/>
-        </w:rPr>
-        <w:t>Do all of these</w:t>
-      </w:r>
-    </w:p>
-    <w:p>
-      <w:r>
-        <w:t>Other Requirements:</w:t>
-      </w:r>
-    </w:p>
-    <w:p>
-      <w:pPr>
-        <w:pStyle w:val="ListParagraph"/>
-        <w:numPr>
-          <w:ilvl w:val="0"/>
-          <w:numId w:val="9"/>
-        </w:numPr>
-      </w:pPr>
-      <w:r>
-        <w:t xml:space="preserve">Use </w:t>
-      </w:r>
-      <w:proofErr w:type="spellStart"/>
-      <w:r>
-        <w:t>Ninject</w:t>
-      </w:r>
-      <w:proofErr w:type="spellEnd"/>
-      <w:r>
-        <w:t xml:space="preserve"> to wire up dependencies.</w:t>
-      </w:r>
-    </w:p>
-    <w:p>
-      <w:pPr>
-        <w:pStyle w:val="ListParagraph"/>
-        <w:numPr>
-          <w:ilvl w:val="0"/>
-          <w:numId w:val="9"/>
-        </w:numPr>
-      </w:pPr>
-      <w:r>
-        <w:t>Unit tests for Services must use Mock versions of your repositories.</w:t>
-      </w:r>
-    </w:p>
-    <w:p>
-      <w:pPr>
-        <w:pStyle w:val="ListParagraph"/>
-        <w:numPr>
-          <w:ilvl w:val="0"/>
-          <w:numId w:val="9"/>
-        </w:numPr>
-      </w:pPr>
-      <w:r>
-        <w:t>Strive to generate reports with LINQ. If you run into too much friction, solve the problem with loops and intermediate collections.</w:t>
-      </w:r>
-    </w:p>
-    <w:p>
-      <w:pPr>
-        <w:pStyle w:val="ListParagraph"/>
-        <w:numPr>
-          <w:ilvl w:val="0"/>
-          <w:numId w:val="9"/>
-        </w:numPr>
-      </w:pPr>
-      <w:r>
-        <w:t>All financial math must use decimal.</w:t>
-      </w:r>
-    </w:p>
-    <w:p>
-      <w:pPr>
-        <w:pStyle w:val="ListParagraph"/>
-        <w:numPr>
-          <w:ilvl w:val="0"/>
-          <w:numId w:val="9"/>
-        </w:numPr>
-      </w:pPr>
-      <w:r>
-        <w:t>Dates must be </w:t>
-      </w:r>
-      <w:proofErr w:type="spellStart"/>
-      <w:r>
-        <w:t>DateTime</w:t>
-      </w:r>
-      <w:proofErr w:type="spellEnd"/>
-      <w:r>
-        <w:t>, never strings.</w:t>
-      </w:r>
-    </w:p>
-    <w:p>
-      <w:r>
-        <w:t>Be aware:</w:t>
-      </w:r>
-    </w:p>
-    <w:p>
-      <w:pPr>
-        <w:pStyle w:val="ListParagraph"/>
-        <w:numPr>
-          <w:ilvl w:val="0"/>
-          <w:numId w:val="9"/>
-        </w:numPr>
-      </w:pPr>
-      <w:r>
-        <w:t>Commas should be avoided in Data (messes with CSV)</w:t>
-      </w:r>
-    </w:p>
-    <w:p>
-      <w:pPr>
-        <w:pStyle w:val="ListParagraph"/>
-        <w:numPr>
-          <w:ilvl w:val="0"/>
-          <w:numId w:val="9"/>
-        </w:numPr>
-      </w:pPr>
-      <w:r>
-        <w:t>Forage data is stored in data folder in what we call an "unfortunate decision"</w:t>
-      </w:r>
-    </w:p>
-    <w:p/>
-    <w:p>
-      <w:pPr>
-        <w:rPr>
-          <w:i/>
-          <w:iCs/>
         </w:rPr>
       </w:pPr>
     </w:p>
@@ -1455,12 +1254,10 @@
       <w:pPr>
         <w:pStyle w:val="Heading1"/>
       </w:pPr>
-      <w:proofErr w:type="spellStart"/>
       <w:r>
         <w:lastRenderedPageBreak/>
         <w:t>Foraging.UI</w:t>
       </w:r>
-      <w:proofErr w:type="spellEnd"/>
     </w:p>
     <w:p>
       <w:r>
@@ -1471,11 +1268,9 @@
       <w:pPr>
         <w:pStyle w:val="Heading1"/>
       </w:pPr>
-      <w:proofErr w:type="spellStart"/>
       <w:r>
         <w:t>Foraging.Core</w:t>
       </w:r>
-      <w:proofErr w:type="spellEnd"/>
     </w:p>
     <w:p>
       <w:r>
@@ -1500,15 +1295,7 @@
     </w:p>
     <w:p>
       <w:r>
-        <w:t xml:space="preserve">Current directory, Data\, </w:t>
-      </w:r>
-      <w:proofErr w:type="gramStart"/>
-      <w:r>
-        <w:t>items.csv  +</w:t>
-      </w:r>
-      <w:proofErr w:type="gramEnd"/>
-      <w:r>
-        <w:t xml:space="preserve"> foragers.csv  + forages.csv</w:t>
+        <w:t>Current directory, Data\, items.csv  + foragers.csv  + forages.csv</w:t>
       </w:r>
     </w:p>
     <w:p>
@@ -1528,66 +1315,39 @@
       <w:pPr>
         <w:pStyle w:val="Heading3"/>
       </w:pPr>
-      <w:proofErr w:type="spellStart"/>
-      <w:r>
-        <w:t>IForagerRepository</w:t>
-      </w:r>
-      <w:proofErr w:type="spellEnd"/>
-      <w:r>
-        <w:t xml:space="preserve"> </w:t>
+      <w:r>
+        <w:t xml:space="preserve">IForagerRepository </w:t>
       </w:r>
     </w:p>
     <w:p>
       <w:pPr>
         <w:pStyle w:val="Heading3"/>
       </w:pPr>
-      <w:proofErr w:type="spellStart"/>
-      <w:r>
-        <w:t>IForageService</w:t>
-      </w:r>
-      <w:proofErr w:type="spellEnd"/>
-      <w:r>
-        <w:t xml:space="preserve"> </w:t>
+      <w:r>
+        <w:t xml:space="preserve">IForageService </w:t>
       </w:r>
     </w:p>
     <w:p>
       <w:pPr>
         <w:pStyle w:val="Heading3"/>
       </w:pPr>
-      <w:proofErr w:type="spellStart"/>
       <w:r>
         <w:t>IItem</w:t>
       </w:r>
       <w:r>
         <w:t>Repo</w:t>
       </w:r>
-      <w:proofErr w:type="spellEnd"/>
     </w:p>
     <w:p>
       <w:pPr>
         <w:pStyle w:val="Heading3"/>
       </w:pPr>
-      <w:proofErr w:type="spellStart"/>
       <w:r>
         <w:t>IItemService</w:t>
       </w:r>
-      <w:proofErr w:type="spellEnd"/>
-      <w:r>
-        <w:t xml:space="preserve"> …</w:t>
-      </w:r>
-      <w:proofErr w:type="spellStart"/>
-      <w:r>
-        <w:t>IForageRepo</w:t>
-      </w:r>
-      <w:proofErr w:type="spellEnd"/>
-      <w:r>
-        <w:t>…</w:t>
-      </w:r>
-      <w:proofErr w:type="spellStart"/>
-      <w:r>
-        <w:t>IForageService</w:t>
-      </w:r>
-      <w:proofErr w:type="spellEnd"/>
+      <w:r>
+        <w:t xml:space="preserve"> …IForageRepo…IForageService</w:t>
+      </w:r>
     </w:p>
     <w:p/>
     <w:p>
@@ -1602,11 +1362,9 @@
       <w:pPr>
         <w:pStyle w:val="Heading1"/>
       </w:pPr>
-      <w:proofErr w:type="spellStart"/>
       <w:r>
         <w:t>Foraging.DAL</w:t>
       </w:r>
-      <w:proofErr w:type="spellEnd"/>
     </w:p>
     <w:p>
       <w:r>
@@ -1617,11 +1375,9 @@
       <w:pPr>
         <w:pStyle w:val="Heading1"/>
       </w:pPr>
-      <w:proofErr w:type="spellStart"/>
       <w:r>
         <w:t>Foraging.BLL</w:t>
       </w:r>
-      <w:proofErr w:type="spellEnd"/>
     </w:p>
     <w:p>
       <w:r>
@@ -3420,6 +3176,7 @@
   <w:style w:type="character" w:default="1" w:styleId="DefaultParagraphFont">
     <w:name w:val="Default Paragraph Font"/>
     <w:uiPriority w:val="1"/>
+    <w:semiHidden/>
     <w:unhideWhenUsed/>
   </w:style>
   <w:style w:type="table" w:default="1" w:styleId="TableNormal">

</xml_diff>

<commit_message>
Failed attempt to include setup in test for DAL forager
</commit_message>
<xml_diff>
--- a/Foraging Assessment Plan.docx
+++ b/Foraging Assessment Plan.docx
@@ -32,6 +32,524 @@
     </w:p>
     <w:p>
       <w:pPr>
+        <w:rPr>
+          <w:b/>
+          <w:bCs/>
+        </w:rPr>
+      </w:pPr>
+      <w:r>
+        <w:rPr>
+          <w:b/>
+          <w:bCs/>
+        </w:rPr>
+        <w:t>Notes:</w:t>
+      </w:r>
+    </w:p>
+    <w:p>
+      <w:pPr>
+        <w:rPr>
+          <w:u w:val="single"/>
+        </w:rPr>
+      </w:pPr>
+      <w:r>
+        <w:rPr>
+          <w:u w:val="single"/>
+        </w:rPr>
+        <w:t xml:space="preserve">Forager DAL: </w:t>
+      </w:r>
+    </w:p>
+    <w:p>
+      <w:pPr>
+        <w:pStyle w:val="ListParagraph"/>
+        <w:numPr>
+          <w:ilvl w:val="0"/>
+          <w:numId w:val="10"/>
+        </w:numPr>
+      </w:pPr>
+      <w:r>
+        <w:t xml:space="preserve">Added </w:t>
+      </w:r>
+      <w:proofErr w:type="gramStart"/>
+      <w:r>
+        <w:t>Add(</w:t>
+      </w:r>
+      <w:proofErr w:type="gramEnd"/>
+      <w:r>
+        <w:rPr>
+          <w:rFonts w:ascii="Cascadia Mono" w:hAnsi="Cascadia Mono" w:cs="Cascadia Mono"/>
+          <w:color w:val="000000"/>
+          <w:sz w:val="19"/>
+          <w:szCs w:val="19"/>
+        </w:rPr>
+        <w:t>Forager forager</w:t>
+      </w:r>
+      <w:r>
+        <w:t>)</w:t>
+      </w:r>
+    </w:p>
+    <w:p>
+      <w:pPr>
+        <w:pStyle w:val="ListParagraph"/>
+        <w:numPr>
+          <w:ilvl w:val="1"/>
+          <w:numId w:val="10"/>
+        </w:numPr>
+      </w:pPr>
+      <w:r>
+        <w:t>Creates a forager ID as a GUID</w:t>
+      </w:r>
+    </w:p>
+    <w:p>
+      <w:pPr>
+        <w:pStyle w:val="ListParagraph"/>
+        <w:numPr>
+          <w:ilvl w:val="0"/>
+          <w:numId w:val="10"/>
+        </w:numPr>
+      </w:pPr>
+      <w:r>
+        <w:t xml:space="preserve">Added </w:t>
+      </w:r>
+      <w:proofErr w:type="gramStart"/>
+      <w:r>
+        <w:t>Serialize</w:t>
+      </w:r>
+      <w:r>
+        <w:t>(</w:t>
+      </w:r>
+      <w:proofErr w:type="gramEnd"/>
+      <w:r>
+        <w:rPr>
+          <w:rFonts w:ascii="Cascadia Mono" w:hAnsi="Cascadia Mono" w:cs="Cascadia Mono"/>
+          <w:color w:val="000000"/>
+          <w:sz w:val="19"/>
+          <w:szCs w:val="19"/>
+        </w:rPr>
+        <w:t>Forager forager</w:t>
+      </w:r>
+      <w:r>
+        <w:t>)</w:t>
+      </w:r>
+      <w:r>
+        <w:t xml:space="preserve"> with right</w:t>
+      </w:r>
+      <w:r>
+        <w:t xml:space="preserve"> csv</w:t>
+      </w:r>
+      <w:r>
+        <w:t xml:space="preserve"> formatting</w:t>
+      </w:r>
+    </w:p>
+    <w:p>
+      <w:pPr>
+        <w:pStyle w:val="ListParagraph"/>
+        <w:numPr>
+          <w:ilvl w:val="1"/>
+          <w:numId w:val="10"/>
+        </w:numPr>
+        <w:rPr>
+          <w:highlight w:val="yellow"/>
+        </w:rPr>
+      </w:pPr>
+      <w:r>
+        <w:rPr>
+          <w:highlight w:val="yellow"/>
+        </w:rPr>
+        <w:t>Need to add a step in BLL or UI to prevent commas</w:t>
+      </w:r>
+    </w:p>
+    <w:p>
+      <w:pPr>
+        <w:pStyle w:val="ListParagraph"/>
+        <w:numPr>
+          <w:ilvl w:val="0"/>
+          <w:numId w:val="10"/>
+        </w:numPr>
+      </w:pPr>
+      <w:r>
+        <w:t xml:space="preserve">Added </w:t>
+      </w:r>
+      <w:proofErr w:type="gramStart"/>
+      <w:r>
+        <w:t>Write(</w:t>
+      </w:r>
+      <w:proofErr w:type="gramEnd"/>
+      <w:r>
+        <w:rPr>
+          <w:rFonts w:ascii="Cascadia Mono" w:hAnsi="Cascadia Mono" w:cs="Cascadia Mono"/>
+          <w:color w:val="000000"/>
+          <w:sz w:val="19"/>
+          <w:szCs w:val="19"/>
+        </w:rPr>
+        <w:t>List&lt;Forager&gt; foragers</w:t>
+      </w:r>
+      <w:r>
+        <w:t xml:space="preserve">) </w:t>
+      </w:r>
+    </w:p>
+    <w:p>
+      <w:pPr>
+        <w:pStyle w:val="ListParagraph"/>
+        <w:numPr>
+          <w:ilvl w:val="1"/>
+          <w:numId w:val="10"/>
+        </w:numPr>
+      </w:pPr>
+      <w:r>
+        <w:t>Writes with a header, includes a try-catch</w:t>
+      </w:r>
+    </w:p>
+    <w:p>
+      <w:pPr>
+        <w:rPr>
+          <w:u w:val="single"/>
+        </w:rPr>
+      </w:pPr>
+      <w:r>
+        <w:rPr>
+          <w:u w:val="single"/>
+        </w:rPr>
+        <w:t>Forager DAL Tests:</w:t>
+      </w:r>
+    </w:p>
+    <w:p>
+      <w:pPr>
+        <w:pStyle w:val="ListParagraph"/>
+        <w:numPr>
+          <w:ilvl w:val="0"/>
+          <w:numId w:val="10"/>
+        </w:numPr>
+        <w:rPr>
+          <w:highlight w:val="yellow"/>
+        </w:rPr>
+      </w:pPr>
+      <w:r>
+        <w:rPr>
+          <w:highlight w:val="yellow"/>
+        </w:rPr>
+        <w:t xml:space="preserve">May need to Add </w:t>
+      </w:r>
+      <w:proofErr w:type="spellStart"/>
+      <w:r>
+        <w:rPr>
+          <w:highlight w:val="yellow"/>
+        </w:rPr>
+        <w:t>CopySeed</w:t>
+      </w:r>
+      <w:proofErr w:type="spellEnd"/>
+      <w:r>
+        <w:rPr>
+          <w:highlight w:val="yellow"/>
+        </w:rPr>
+        <w:t>/</w:t>
+      </w:r>
+      <w:proofErr w:type="spellStart"/>
+      <w:r>
+        <w:rPr>
+          <w:highlight w:val="yellow"/>
+        </w:rPr>
+        <w:t>SetUp</w:t>
+      </w:r>
+      <w:proofErr w:type="spellEnd"/>
+      <w:r>
+        <w:rPr>
+          <w:highlight w:val="yellow"/>
+        </w:rPr>
+        <w:t xml:space="preserve"> stuff</w:t>
+      </w:r>
+    </w:p>
+    <w:p>
+      <w:pPr>
+        <w:pStyle w:val="ListParagraph"/>
+        <w:numPr>
+          <w:ilvl w:val="1"/>
+          <w:numId w:val="10"/>
+        </w:numPr>
+        <w:rPr>
+          <w:highlight w:val="yellow"/>
+        </w:rPr>
+      </w:pPr>
+      <w:r>
+        <w:rPr>
+          <w:highlight w:val="yellow"/>
+        </w:rPr>
+        <w:t xml:space="preserve">Check with only 1 reference for DAL </w:t>
+      </w:r>
+      <w:r>
+        <w:rPr>
+          <w:highlight w:val="yellow"/>
+        </w:rPr>
+        <w:t>forager constructor which is</w:t>
+      </w:r>
+      <w:r>
+        <w:rPr>
+          <w:highlight w:val="yellow"/>
+        </w:rPr>
+        <w:t xml:space="preserve"> </w:t>
+      </w:r>
+      <w:proofErr w:type="spellStart"/>
+      <w:r>
+        <w:rPr>
+          <w:highlight w:val="yellow"/>
+        </w:rPr>
+        <w:t>createNewFile</w:t>
+      </w:r>
+      <w:proofErr w:type="spellEnd"/>
+    </w:p>
+    <w:p>
+      <w:pPr>
+        <w:pStyle w:val="ListParagraph"/>
+        <w:numPr>
+          <w:ilvl w:val="1"/>
+          <w:numId w:val="10"/>
+        </w:numPr>
+        <w:rPr>
+          <w:highlight w:val="yellow"/>
+        </w:rPr>
+      </w:pPr>
+      <w:r>
+        <w:rPr>
+          <w:highlight w:val="yellow"/>
+        </w:rPr>
+        <w:t>Others that ref CNF are Add</w:t>
+      </w:r>
+      <w:r>
+        <w:rPr>
+          <w:highlight w:val="yellow"/>
+        </w:rPr>
+        <w:t xml:space="preserve">, </w:t>
+      </w:r>
+      <w:proofErr w:type="spellStart"/>
+      <w:r>
+        <w:rPr>
+          <w:highlight w:val="yellow"/>
+        </w:rPr>
+        <w:t>FindAll</w:t>
+      </w:r>
+      <w:proofErr w:type="spellEnd"/>
+    </w:p>
+    <w:p>
+      <w:pPr>
+        <w:pStyle w:val="ListParagraph"/>
+        <w:numPr>
+          <w:ilvl w:val="0"/>
+          <w:numId w:val="10"/>
+        </w:numPr>
+      </w:pPr>
+      <w:r>
+        <w:t xml:space="preserve">Added </w:t>
+      </w:r>
+      <w:proofErr w:type="spellStart"/>
+      <w:proofErr w:type="gramStart"/>
+      <w:r>
+        <w:t>ShouldFindJasmin</w:t>
+      </w:r>
+      <w:proofErr w:type="spellEnd"/>
+      <w:r>
+        <w:t>(</w:t>
+      </w:r>
+      <w:proofErr w:type="gramEnd"/>
+      <w:r>
+        <w:t>)</w:t>
+      </w:r>
+    </w:p>
+    <w:p>
+      <w:pPr>
+        <w:pStyle w:val="ListParagraph"/>
+        <w:numPr>
+          <w:ilvl w:val="1"/>
+          <w:numId w:val="10"/>
+        </w:numPr>
+      </w:pPr>
+      <w:r>
+        <w:t>Multiple assertions to determine if a particular forager could be found by their ID</w:t>
+      </w:r>
+    </w:p>
+    <w:p>
+      <w:pPr>
+        <w:pStyle w:val="ListParagraph"/>
+        <w:numPr>
+          <w:ilvl w:val="0"/>
+          <w:numId w:val="10"/>
+        </w:numPr>
+      </w:pPr>
+      <w:r>
+        <w:t xml:space="preserve">Added </w:t>
+      </w:r>
+      <w:proofErr w:type="spellStart"/>
+      <w:proofErr w:type="gramStart"/>
+      <w:r>
+        <w:t>ShouldAdd</w:t>
+      </w:r>
+      <w:proofErr w:type="spellEnd"/>
+      <w:r>
+        <w:t>(</w:t>
+      </w:r>
+      <w:proofErr w:type="gramEnd"/>
+      <w:r>
+        <w:t>)</w:t>
+      </w:r>
+    </w:p>
+    <w:p>
+      <w:pPr>
+        <w:pStyle w:val="ListParagraph"/>
+        <w:numPr>
+          <w:ilvl w:val="1"/>
+          <w:numId w:val="10"/>
+        </w:numPr>
+      </w:pPr>
+      <w:r>
+        <w:t>Checks that the ID of the new forager added is the length of 36 (checks if a proper GUID length)</w:t>
+      </w:r>
+    </w:p>
+    <w:p>
+      <w:pPr>
+        <w:pStyle w:val="ListParagraph"/>
+        <w:numPr>
+          <w:ilvl w:val="1"/>
+          <w:numId w:val="10"/>
+        </w:numPr>
+      </w:pPr>
+      <w:r>
+        <w:t>Success of Serialize and Write are dependent on the success of Add</w:t>
+      </w:r>
+      <w:r>
+        <w:t>, so if this test passes, it should be good</w:t>
+      </w:r>
+    </w:p>
+    <w:p>
+      <w:pPr>
+        <w:pStyle w:val="ListParagraph"/>
+        <w:numPr>
+          <w:ilvl w:val="1"/>
+          <w:numId w:val="10"/>
+        </w:numPr>
+        <w:rPr>
+          <w:highlight w:val="yellow"/>
+        </w:rPr>
+      </w:pPr>
+      <w:r>
+        <w:rPr>
+          <w:highlight w:val="yellow"/>
+        </w:rPr>
+        <w:t>Consider determining the count number now?</w:t>
+      </w:r>
+    </w:p>
+    <w:p>
+      <w:pPr>
+        <w:pStyle w:val="ListParagraph"/>
+        <w:numPr>
+          <w:ilvl w:val="0"/>
+          <w:numId w:val="10"/>
+        </w:numPr>
+      </w:pPr>
+      <w:r>
+        <w:t xml:space="preserve">Added </w:t>
+      </w:r>
+      <w:proofErr w:type="spellStart"/>
+      <w:proofErr w:type="gramStart"/>
+      <w:r>
+        <w:t>ShouldCreateNewFile</w:t>
+      </w:r>
+      <w:proofErr w:type="spellEnd"/>
+      <w:r>
+        <w:t>(</w:t>
+      </w:r>
+      <w:proofErr w:type="gramEnd"/>
+      <w:r>
+        <w:t>)</w:t>
+      </w:r>
+    </w:p>
+    <w:p>
+      <w:pPr>
+        <w:pStyle w:val="ListParagraph"/>
+        <w:numPr>
+          <w:ilvl w:val="1"/>
+          <w:numId w:val="10"/>
+        </w:numPr>
+      </w:pPr>
+      <w:r>
+        <w:t>Creates a clean slate for file, then adds one forager and checks that there is only that one forager</w:t>
+      </w:r>
+    </w:p>
+    <w:p>
+      <w:pPr>
+        <w:pStyle w:val="ListParagraph"/>
+        <w:numPr>
+          <w:ilvl w:val="0"/>
+          <w:numId w:val="10"/>
+        </w:numPr>
+      </w:pPr>
+      <w:r>
+        <w:t xml:space="preserve">Not a test, but added </w:t>
+      </w:r>
+      <w:proofErr w:type="spellStart"/>
+      <w:proofErr w:type="gramStart"/>
+      <w:r>
+        <w:t>MakeForagerRick</w:t>
+      </w:r>
+      <w:proofErr w:type="spellEnd"/>
+      <w:r>
+        <w:t>(</w:t>
+      </w:r>
+      <w:proofErr w:type="gramEnd"/>
+      <w:r>
+        <w:t>)</w:t>
+      </w:r>
+    </w:p>
+    <w:p>
+      <w:pPr>
+        <w:pStyle w:val="ListParagraph"/>
+        <w:numPr>
+          <w:ilvl w:val="1"/>
+          <w:numId w:val="10"/>
+        </w:numPr>
+      </w:pPr>
+      <w:r>
+        <w:t>A forager with properties filled out to be accessible by the DAL tests</w:t>
+      </w:r>
+    </w:p>
+    <w:p>
+      <w:pPr>
+        <w:rPr>
+          <w:u w:val="single"/>
+        </w:rPr>
+      </w:pPr>
+      <w:proofErr w:type="spellStart"/>
+      <w:r>
+        <w:rPr>
+          <w:u w:val="single"/>
+        </w:rPr>
+        <w:t>ForagerService</w:t>
+      </w:r>
+      <w:proofErr w:type="spellEnd"/>
+      <w:r>
+        <w:rPr>
+          <w:u w:val="single"/>
+        </w:rPr>
+        <w:t>:</w:t>
+      </w:r>
+    </w:p>
+    <w:p>
+      <w:pPr>
+        <w:pStyle w:val="ListParagraph"/>
+        <w:numPr>
+          <w:ilvl w:val="0"/>
+          <w:numId w:val="10"/>
+        </w:numPr>
+      </w:pPr>
+      <w:proofErr w:type="spellStart"/>
+      <w:r>
+        <w:t>FindByState</w:t>
+      </w:r>
+      <w:proofErr w:type="spellEnd"/>
+      <w:r>
+        <w:t xml:space="preserve"> </w:t>
+      </w:r>
+    </w:p>
+    <w:p/>
+    <w:p>
+      <w:pPr>
         <w:pStyle w:val="ListParagraph"/>
         <w:numPr>
           <w:ilvl w:val="0"/>
@@ -39,8 +557,13 @@
         </w:numPr>
       </w:pPr>
       <w:r>
-        <w:t>Create tests in ForagerServiceTest</w:t>
-      </w:r>
+        <w:t xml:space="preserve">Create tests in </w:t>
+      </w:r>
+      <w:proofErr w:type="spellStart"/>
+      <w:r>
+        <w:t>ForagerServiceTest</w:t>
+      </w:r>
+      <w:proofErr w:type="spellEnd"/>
     </w:p>
     <w:p>
       <w:pPr>
@@ -63,8 +586,13 @@
         </w:numPr>
       </w:pPr>
       <w:r>
-        <w:t>Pass those tests by implementing methods properly in the ForagerService</w:t>
-      </w:r>
+        <w:t xml:space="preserve">Pass those tests by implementing methods properly in the </w:t>
+      </w:r>
+      <w:proofErr w:type="spellStart"/>
+      <w:r>
+        <w:t>ForagerService</w:t>
+      </w:r>
+      <w:proofErr w:type="spellEnd"/>
     </w:p>
     <w:p>
       <w:pPr>
@@ -84,7 +612,15 @@
         <w:t xml:space="preserve"> (not necessary unless find a bug in the pre-written code</w:t>
       </w:r>
       <w:r>
-        <w:t>, necessary for any newly-written code</w:t>
+        <w:t xml:space="preserve">, necessary for any </w:t>
+      </w:r>
+      <w:proofErr w:type="gramStart"/>
+      <w:r>
+        <w:t>newly-written</w:t>
+      </w:r>
+      <w:proofErr w:type="gramEnd"/>
+      <w:r>
+        <w:t xml:space="preserve"> code</w:t>
       </w:r>
       <w:r>
         <w:t>)</w:t>
@@ -126,7 +662,15 @@
         </w:numPr>
       </w:pPr>
       <w:r>
-        <w:t>“glorified if statement”</w:t>
+        <w:t>“</w:t>
+      </w:r>
+      <w:proofErr w:type="gramStart"/>
+      <w:r>
+        <w:t>glorified</w:t>
+      </w:r>
+      <w:proofErr w:type="gramEnd"/>
+      <w:r>
+        <w:t xml:space="preserve"> if statement”</w:t>
       </w:r>
       <w:r>
         <w:t>, even use LINQ</w:t>
@@ -144,7 +688,25 @@
         <w:t>Create the two Reports</w:t>
       </w:r>
       <w:r>
-        <w:t xml:space="preserve"> (refer to DisplayStats of WA.demo)</w:t>
+        <w:t xml:space="preserve"> (refer to </w:t>
+      </w:r>
+      <w:proofErr w:type="spellStart"/>
+      <w:r>
+        <w:t>DisplayStats</w:t>
+      </w:r>
+      <w:proofErr w:type="spellEnd"/>
+      <w:r>
+        <w:t xml:space="preserve"> of </w:t>
+      </w:r>
+      <w:proofErr w:type="spellStart"/>
+      <w:proofErr w:type="gramStart"/>
+      <w:r>
+        <w:t>WA.demo</w:t>
+      </w:r>
+      <w:proofErr w:type="spellEnd"/>
+      <w:proofErr w:type="gramEnd"/>
+      <w:r>
+        <w:t>)</w:t>
       </w:r>
     </w:p>
     <w:p>
@@ -168,8 +730,16 @@
         </w:numPr>
       </w:pPr>
       <w:r>
-        <w:t>Also product.demo</w:t>
-      </w:r>
+        <w:lastRenderedPageBreak/>
+        <w:t xml:space="preserve">Also </w:t>
+      </w:r>
+      <w:proofErr w:type="spellStart"/>
+      <w:proofErr w:type="gramStart"/>
+      <w:r>
+        <w:t>product.demo</w:t>
+      </w:r>
+      <w:proofErr w:type="spellEnd"/>
+      <w:proofErr w:type="gramEnd"/>
     </w:p>
     <w:p>
       <w:pPr>
@@ -192,8 +762,13 @@
         </w:numPr>
       </w:pPr>
       <w:r>
-        <w:t>Catch and handle exceptions with RepositoryException</w:t>
-      </w:r>
+        <w:t xml:space="preserve">Catch and handle exceptions with </w:t>
+      </w:r>
+      <w:proofErr w:type="spellStart"/>
+      <w:r>
+        <w:t>RepositoryException</w:t>
+      </w:r>
+      <w:proofErr w:type="spellEnd"/>
     </w:p>
     <w:p>
       <w:pPr>
@@ -220,9 +795,11 @@
       </w:r>
     </w:p>
     <w:p>
+      <w:proofErr w:type="spellStart"/>
       <w:r>
         <w:t>HashCode</w:t>
       </w:r>
+      <w:proofErr w:type="spellEnd"/>
       <w:r>
         <w:t>, refer to</w:t>
       </w:r>
@@ -261,8 +838,18 @@
           <w:color w:val="212529"/>
           <w:highlight w:val="green"/>
         </w:rPr>
-        <w:t>: view foragers, validation correct, three incomplete</w:t>
-      </w:r>
+        <w:t xml:space="preserve">: view foragers, validation correct, three </w:t>
+      </w:r>
+      <w:proofErr w:type="gramStart"/>
+      <w:r>
+        <w:rPr>
+          <w:rFonts w:ascii="Helvetica" w:hAnsi="Helvetica" w:cs="Helvetica"/>
+          <w:color w:val="212529"/>
+          <w:highlight w:val="green"/>
+        </w:rPr>
+        <w:t>incomplete</w:t>
+      </w:r>
+      <w:proofErr w:type="gramEnd"/>
     </w:p>
     <w:p>
       <w:r>
@@ -466,8 +1053,9 @@
           <w:iCs/>
           <w:color w:val="212529"/>
         </w:rPr>
-        <w:t xml:space="preserve"> val</w:t>
-      </w:r>
+        <w:t xml:space="preserve"> </w:t>
+      </w:r>
+      <w:proofErr w:type="spellStart"/>
       <w:r>
         <w:rPr>
           <w:rFonts w:ascii="Helvetica" w:hAnsi="Helvetica" w:cs="Helvetica"/>
@@ -475,6 +1063,16 @@
           <w:iCs/>
           <w:color w:val="212529"/>
         </w:rPr>
+        <w:t>val</w:t>
+      </w:r>
+      <w:proofErr w:type="spellEnd"/>
+      <w:r>
+        <w:rPr>
+          <w:rFonts w:ascii="Helvetica" w:hAnsi="Helvetica" w:cs="Helvetica"/>
+          <w:i/>
+          <w:iCs/>
+          <w:color w:val="212529"/>
+        </w:rPr>
         <w:t xml:space="preserve"> (test)</w:t>
       </w:r>
     </w:p>
@@ -527,8 +1125,19 @@
           <w:iCs/>
           <w:color w:val="212529"/>
         </w:rPr>
-        <w:t>need to val</w:t>
-      </w:r>
+        <w:t xml:space="preserve">need to </w:t>
+      </w:r>
+      <w:proofErr w:type="spellStart"/>
+      <w:r>
+        <w:rPr>
+          <w:rFonts w:ascii="Helvetica" w:hAnsi="Helvetica" w:cs="Helvetica"/>
+          <w:i/>
+          <w:iCs/>
+          <w:color w:val="212529"/>
+        </w:rPr>
+        <w:t>val</w:t>
+      </w:r>
+      <w:proofErr w:type="spellEnd"/>
     </w:p>
     <w:p>
       <w:pPr>
@@ -581,8 +1190,19 @@
           <w:iCs/>
           <w:color w:val="212529"/>
         </w:rPr>
-        <w:t>, need to val</w:t>
-      </w:r>
+        <w:t xml:space="preserve">, need to </w:t>
+      </w:r>
+      <w:proofErr w:type="spellStart"/>
+      <w:r>
+        <w:rPr>
+          <w:rFonts w:ascii="Helvetica" w:hAnsi="Helvetica" w:cs="Helvetica"/>
+          <w:i/>
+          <w:iCs/>
+          <w:color w:val="212529"/>
+        </w:rPr>
+        <w:t>val</w:t>
+      </w:r>
+      <w:proofErr w:type="spellEnd"/>
       <w:r>
         <w:rPr>
           <w:rFonts w:ascii="Helvetica" w:hAnsi="Helvetica" w:cs="Helvetica"/>
@@ -653,6 +1273,8 @@
         </w:rPr>
         <w:tab/>
       </w:r>
+      <w:proofErr w:type="spellStart"/>
+      <w:proofErr w:type="gramStart"/>
       <w:r>
         <w:rPr>
           <w:rFonts w:ascii="Helvetica" w:hAnsi="Helvetica" w:cs="Helvetica"/>
@@ -660,8 +1282,9 @@
           <w:iCs/>
           <w:color w:val="212529"/>
         </w:rPr>
-        <w:t>HashCode?</w:t>
-      </w:r>
+        <w:t>HashCode</w:t>
+      </w:r>
+      <w:proofErr w:type="spellEnd"/>
       <w:r>
         <w:rPr>
           <w:rFonts w:ascii="Helvetica" w:hAnsi="Helvetica" w:cs="Helvetica"/>
@@ -669,8 +1292,38 @@
           <w:iCs/>
           <w:color w:val="212529"/>
         </w:rPr>
-        <w:t>, need to val</w:t>
-      </w:r>
+        <w:t>?</w:t>
+      </w:r>
+      <w:r>
+        <w:rPr>
+          <w:rFonts w:ascii="Helvetica" w:hAnsi="Helvetica" w:cs="Helvetica"/>
+          <w:i/>
+          <w:iCs/>
+          <w:color w:val="212529"/>
+        </w:rPr>
+        <w:t>,</w:t>
+      </w:r>
+      <w:proofErr w:type="gramEnd"/>
+      <w:r>
+        <w:rPr>
+          <w:rFonts w:ascii="Helvetica" w:hAnsi="Helvetica" w:cs="Helvetica"/>
+          <w:i/>
+          <w:iCs/>
+          <w:color w:val="212529"/>
+        </w:rPr>
+        <w:t xml:space="preserve"> need to </w:t>
+      </w:r>
+      <w:proofErr w:type="spellStart"/>
+      <w:r>
+        <w:rPr>
+          <w:rFonts w:ascii="Helvetica" w:hAnsi="Helvetica" w:cs="Helvetica"/>
+          <w:i/>
+          <w:iCs/>
+          <w:color w:val="212529"/>
+        </w:rPr>
+        <w:t>val</w:t>
+      </w:r>
+      <w:proofErr w:type="spellEnd"/>
     </w:p>
     <w:p>
       <w:pPr>
@@ -685,7 +1338,6 @@
           <w:rFonts w:ascii="Helvetica" w:hAnsi="Helvetica" w:cs="Helvetica"/>
           <w:color w:val="2F74A6"/>
         </w:rPr>
-        <w:lastRenderedPageBreak/>
         <w:t>Foragers</w:t>
       </w:r>
     </w:p>
@@ -928,8 +1580,19 @@
           <w:iCs/>
           <w:color w:val="212529"/>
         </w:rPr>
-        <w:t>In service, need val</w:t>
-      </w:r>
+        <w:t xml:space="preserve">In service, need </w:t>
+      </w:r>
+      <w:proofErr w:type="spellStart"/>
+      <w:r>
+        <w:rPr>
+          <w:rFonts w:ascii="Helvetica" w:hAnsi="Helvetica" w:cs="Helvetica"/>
+          <w:i/>
+          <w:iCs/>
+          <w:color w:val="212529"/>
+        </w:rPr>
+        <w:t>val</w:t>
+      </w:r>
+      <w:proofErr w:type="spellEnd"/>
     </w:p>
     <w:p>
       <w:pPr>
@@ -948,6 +1611,7 @@
           <w:rFonts w:ascii="Helvetica" w:hAnsi="Helvetica" w:cs="Helvetica"/>
           <w:color w:val="212529"/>
         </w:rPr>
+        <w:lastRenderedPageBreak/>
         <w:t>Kilograms must be a positive number not more than 250.</w:t>
       </w:r>
       <w:r>
@@ -964,8 +1628,19 @@
           <w:iCs/>
           <w:color w:val="212529"/>
         </w:rPr>
-        <w:t>In service, need val</w:t>
-      </w:r>
+        <w:t xml:space="preserve">In service, need </w:t>
+      </w:r>
+      <w:proofErr w:type="spellStart"/>
+      <w:r>
+        <w:rPr>
+          <w:rFonts w:ascii="Helvetica" w:hAnsi="Helvetica" w:cs="Helvetica"/>
+          <w:i/>
+          <w:iCs/>
+          <w:color w:val="212529"/>
+        </w:rPr>
+        <w:t>val</w:t>
+      </w:r>
+      <w:proofErr w:type="spellEnd"/>
     </w:p>
     <w:p>
       <w:pPr>
@@ -1028,7 +1703,23 @@
           <w:rFonts w:ascii="Helvetica" w:hAnsi="Helvetica" w:cs="Helvetica"/>
           <w:color w:val="212529"/>
         </w:rPr>
-        <w:t>Forage ID is a system-generated GUID (globally unique identifier).</w:t>
+        <w:t xml:space="preserve">Forage ID is a </w:t>
+      </w:r>
+      <w:proofErr w:type="gramStart"/>
+      <w:r>
+        <w:rPr>
+          <w:rFonts w:ascii="Helvetica" w:hAnsi="Helvetica" w:cs="Helvetica"/>
+          <w:color w:val="212529"/>
+        </w:rPr>
+        <w:t>system-generated</w:t>
+      </w:r>
+      <w:proofErr w:type="gramEnd"/>
+      <w:r>
+        <w:rPr>
+          <w:rFonts w:ascii="Helvetica" w:hAnsi="Helvetica" w:cs="Helvetica"/>
+          <w:color w:val="212529"/>
+        </w:rPr>
+        <w:t xml:space="preserve"> GUID (globally unique identifier).</w:t>
       </w:r>
     </w:p>
     <w:p>
@@ -1047,7 +1738,15 @@
         <w:t>Add a Forager.</w:t>
       </w:r>
       <w:r>
-        <w:t xml:space="preserve"> (ForagerService)</w:t>
+        <w:t xml:space="preserve"> (</w:t>
+      </w:r>
+      <w:proofErr w:type="spellStart"/>
+      <w:r>
+        <w:t>ForagerService</w:t>
+      </w:r>
+      <w:proofErr w:type="spellEnd"/>
+      <w:r>
+        <w:t>)</w:t>
       </w:r>
     </w:p>
     <w:p>
@@ -1156,7 +1855,15 @@
         </w:numPr>
       </w:pPr>
       <w:r>
-        <w:t>Use Ninject to wire up dependencies.</w:t>
+        <w:t xml:space="preserve">Use </w:t>
+      </w:r>
+      <w:proofErr w:type="spellStart"/>
+      <w:r>
+        <w:t>Ninject</w:t>
+      </w:r>
+      <w:proofErr w:type="spellEnd"/>
+      <w:r>
+        <w:t xml:space="preserve"> to wire up dependencies.</w:t>
       </w:r>
     </w:p>
     <w:p>
@@ -1204,7 +1911,15 @@
         </w:numPr>
       </w:pPr>
       <w:r>
-        <w:t>Dates must be DateTime, never strings.</w:t>
+        <w:t>Dates must be </w:t>
+      </w:r>
+      <w:proofErr w:type="spellStart"/>
+      <w:r>
+        <w:t>DateTime</w:t>
+      </w:r>
+      <w:proofErr w:type="spellEnd"/>
+      <w:r>
+        <w:t>, never strings.</w:t>
       </w:r>
     </w:p>
     <w:p>
@@ -1254,10 +1969,12 @@
       <w:pPr>
         <w:pStyle w:val="Heading1"/>
       </w:pPr>
+      <w:proofErr w:type="spellStart"/>
       <w:r>
         <w:lastRenderedPageBreak/>
         <w:t>Foraging.UI</w:t>
       </w:r>
+      <w:proofErr w:type="spellEnd"/>
     </w:p>
     <w:p>
       <w:r>
@@ -1268,9 +1985,11 @@
       <w:pPr>
         <w:pStyle w:val="Heading1"/>
       </w:pPr>
+      <w:proofErr w:type="spellStart"/>
       <w:r>
         <w:t>Foraging.Core</w:t>
       </w:r>
+      <w:proofErr w:type="spellEnd"/>
     </w:p>
     <w:p>
       <w:r>
@@ -1295,7 +2014,15 @@
     </w:p>
     <w:p>
       <w:r>
-        <w:t>Current directory, Data\, items.csv  + foragers.csv  + forages.csv</w:t>
+        <w:t xml:space="preserve">Current directory, Data\, </w:t>
+      </w:r>
+      <w:proofErr w:type="gramStart"/>
+      <w:r>
+        <w:t>items.csv  +</w:t>
+      </w:r>
+      <w:proofErr w:type="gramEnd"/>
+      <w:r>
+        <w:t xml:space="preserve"> foragers.csv  + forages.csv</w:t>
       </w:r>
     </w:p>
     <w:p>
@@ -1315,39 +2042,66 @@
       <w:pPr>
         <w:pStyle w:val="Heading3"/>
       </w:pPr>
-      <w:r>
-        <w:t xml:space="preserve">IForagerRepository </w:t>
+      <w:proofErr w:type="spellStart"/>
+      <w:r>
+        <w:t>IForagerRepository</w:t>
+      </w:r>
+      <w:proofErr w:type="spellEnd"/>
+      <w:r>
+        <w:t xml:space="preserve"> </w:t>
       </w:r>
     </w:p>
     <w:p>
       <w:pPr>
         <w:pStyle w:val="Heading3"/>
       </w:pPr>
-      <w:r>
-        <w:t xml:space="preserve">IForageService </w:t>
+      <w:proofErr w:type="spellStart"/>
+      <w:r>
+        <w:t>IForageService</w:t>
+      </w:r>
+      <w:proofErr w:type="spellEnd"/>
+      <w:r>
+        <w:t xml:space="preserve"> </w:t>
       </w:r>
     </w:p>
     <w:p>
       <w:pPr>
         <w:pStyle w:val="Heading3"/>
       </w:pPr>
+      <w:proofErr w:type="spellStart"/>
       <w:r>
         <w:t>IItem</w:t>
       </w:r>
       <w:r>
         <w:t>Repo</w:t>
       </w:r>
+      <w:proofErr w:type="spellEnd"/>
     </w:p>
     <w:p>
       <w:pPr>
         <w:pStyle w:val="Heading3"/>
       </w:pPr>
+      <w:proofErr w:type="spellStart"/>
       <w:r>
         <w:t>IItemService</w:t>
       </w:r>
-      <w:r>
-        <w:t xml:space="preserve"> …IForageRepo…IForageService</w:t>
-      </w:r>
+      <w:proofErr w:type="spellEnd"/>
+      <w:r>
+        <w:t xml:space="preserve"> …</w:t>
+      </w:r>
+      <w:proofErr w:type="spellStart"/>
+      <w:r>
+        <w:t>IForageRepo</w:t>
+      </w:r>
+      <w:proofErr w:type="spellEnd"/>
+      <w:r>
+        <w:t>…</w:t>
+      </w:r>
+      <w:proofErr w:type="spellStart"/>
+      <w:r>
+        <w:t>IForageService</w:t>
+      </w:r>
+      <w:proofErr w:type="spellEnd"/>
     </w:p>
     <w:p/>
     <w:p>
@@ -1362,9 +2116,11 @@
       <w:pPr>
         <w:pStyle w:val="Heading1"/>
       </w:pPr>
+      <w:proofErr w:type="spellStart"/>
       <w:r>
         <w:t>Foraging.DAL</w:t>
       </w:r>
+      <w:proofErr w:type="spellEnd"/>
     </w:p>
     <w:p>
       <w:r>
@@ -1375,9 +2131,11 @@
       <w:pPr>
         <w:pStyle w:val="Heading1"/>
       </w:pPr>
+      <w:proofErr w:type="spellStart"/>
       <w:r>
         <w:t>Foraging.BLL</w:t>
       </w:r>
+      <w:proofErr w:type="spellEnd"/>
     </w:p>
     <w:p>
       <w:r>
@@ -1413,6 +2171,118 @@
 <file path=word/numbering.xml><?xml version="1.0" encoding="utf-8"?>
 <w:numbering xmlns:wpc="http://schemas.microsoft.com/office/word/2010/wordprocessingCanvas" xmlns:cx="http://schemas.microsoft.com/office/drawing/2014/chartex" xmlns:cx1="http://schemas.microsoft.com/office/drawing/2015/9/8/chartex" xmlns:cx2="http://schemas.microsoft.com/office/drawing/2015/10/21/chartex" xmlns:cx3="http://schemas.microsoft.com/office/drawing/2016/5/9/chartex" xmlns:cx4="http://schemas.microsoft.com/office/drawing/2016/5/10/chartex" xmlns:cx5="http://schemas.microsoft.com/office/drawing/2016/5/11/chartex" xmlns:cx6="http://schemas.microsoft.com/office/drawing/2016/5/12/chartex" xmlns:cx7="http://schemas.microsoft.com/office/drawing/2016/5/13/chartex" xmlns:cx8="http://schemas.microsoft.com/office/drawing/2016/5/14/chartex" xmlns:mc="http://schemas.openxmlformats.org/markup-compatibility/2006" xmlns:aink="http://schemas.microsoft.com/office/drawing/2016/ink" xmlns:am3d="http://schemas.microsoft.com/office/drawing/2017/model3d" xmlns:o="urn:schemas-microsoft-com:office:office" xmlns:r="http://schemas.openxmlformats.org/officeDocument/2006/relationships" xmlns:m="http://schemas.openxmlformats.org/officeDocument/2006/math" xmlns:v="urn:schemas-microsoft-com:vml" xmlns:wp14="http://schemas.microsoft.com/office/word/2010/wordprocessingDrawing" xmlns:wp="http://schemas.openxmlformats.org/drawingml/2006/wordprocessingDrawing" xmlns:w10="urn:schemas-microsoft-com:office:word" xmlns:w="http://schemas.openxmlformats.org/wordprocessingml/2006/main" xmlns:w14="http://schemas.microsoft.com/office/word/2010/wordml" xmlns:w15="http://schemas.microsoft.com/office/word/2012/wordml" xmlns:w16cex="http://schemas.microsoft.com/office/word/2018/wordml/cex" xmlns:w16cid="http://schemas.microsoft.com/office/word/2016/wordml/cid" xmlns:w16="http://schemas.microsoft.com/office/word/2018/wordml" xmlns:w16sdtdh="http://schemas.microsoft.com/office/word/2020/wordml/sdtdatahash" xmlns:w16se="http://schemas.microsoft.com/office/word/2015/wordml/symex" xmlns:wpg="http://schemas.microsoft.com/office/word/2010/wordprocessingGroup" xmlns:wpi="http://schemas.microsoft.com/office/word/2010/wordprocessingInk" xmlns:wne="http://schemas.microsoft.com/office/word/2006/wordml" xmlns:wps="http://schemas.microsoft.com/office/word/2010/wordprocessingShape" mc:Ignorable="w14 w15 w16se w16cid w16 w16cex w16sdtdh wp14">
   <w:abstractNum w:abstractNumId="0" w15:restartNumberingAfterBreak="0">
+    <w:nsid w:val="003D5A78"/>
+    <w:multiLevelType w:val="hybridMultilevel"/>
+    <w:tmpl w:val="7690D6C6"/>
+    <w:lvl w:ilvl="0" w:tplc="E332B196">
+      <w:numFmt w:val="bullet"/>
+      <w:lvlText w:val=""/>
+      <w:lvlJc w:val="left"/>
+      <w:pPr>
+        <w:ind w:left="720" w:hanging="360"/>
+      </w:pPr>
+      <w:rPr>
+        <w:rFonts w:ascii="Symbol" w:eastAsiaTheme="minorHAnsi" w:hAnsi="Symbol" w:cstheme="minorBidi" w:hint="default"/>
+      </w:rPr>
+    </w:lvl>
+    <w:lvl w:ilvl="1" w:tplc="04090003">
+      <w:start w:val="1"/>
+      <w:numFmt w:val="bullet"/>
+      <w:lvlText w:val="o"/>
+      <w:lvlJc w:val="left"/>
+      <w:pPr>
+        <w:ind w:left="1440" w:hanging="360"/>
+      </w:pPr>
+      <w:rPr>
+        <w:rFonts w:ascii="Courier New" w:hAnsi="Courier New" w:cs="Courier New" w:hint="default"/>
+      </w:rPr>
+    </w:lvl>
+    <w:lvl w:ilvl="2" w:tplc="04090005" w:tentative="1">
+      <w:start w:val="1"/>
+      <w:numFmt w:val="bullet"/>
+      <w:lvlText w:val=""/>
+      <w:lvlJc w:val="left"/>
+      <w:pPr>
+        <w:ind w:left="2160" w:hanging="360"/>
+      </w:pPr>
+      <w:rPr>
+        <w:rFonts w:ascii="Wingdings" w:hAnsi="Wingdings" w:hint="default"/>
+      </w:rPr>
+    </w:lvl>
+    <w:lvl w:ilvl="3" w:tplc="04090001" w:tentative="1">
+      <w:start w:val="1"/>
+      <w:numFmt w:val="bullet"/>
+      <w:lvlText w:val=""/>
+      <w:lvlJc w:val="left"/>
+      <w:pPr>
+        <w:ind w:left="2880" w:hanging="360"/>
+      </w:pPr>
+      <w:rPr>
+        <w:rFonts w:ascii="Symbol" w:hAnsi="Symbol" w:hint="default"/>
+      </w:rPr>
+    </w:lvl>
+    <w:lvl w:ilvl="4" w:tplc="04090003" w:tentative="1">
+      <w:start w:val="1"/>
+      <w:numFmt w:val="bullet"/>
+      <w:lvlText w:val="o"/>
+      <w:lvlJc w:val="left"/>
+      <w:pPr>
+        <w:ind w:left="3600" w:hanging="360"/>
+      </w:pPr>
+      <w:rPr>
+        <w:rFonts w:ascii="Courier New" w:hAnsi="Courier New" w:cs="Courier New" w:hint="default"/>
+      </w:rPr>
+    </w:lvl>
+    <w:lvl w:ilvl="5" w:tplc="04090005" w:tentative="1">
+      <w:start w:val="1"/>
+      <w:numFmt w:val="bullet"/>
+      <w:lvlText w:val=""/>
+      <w:lvlJc w:val="left"/>
+      <w:pPr>
+        <w:ind w:left="4320" w:hanging="360"/>
+      </w:pPr>
+      <w:rPr>
+        <w:rFonts w:ascii="Wingdings" w:hAnsi="Wingdings" w:hint="default"/>
+      </w:rPr>
+    </w:lvl>
+    <w:lvl w:ilvl="6" w:tplc="04090001" w:tentative="1">
+      <w:start w:val="1"/>
+      <w:numFmt w:val="bullet"/>
+      <w:lvlText w:val=""/>
+      <w:lvlJc w:val="left"/>
+      <w:pPr>
+        <w:ind w:left="5040" w:hanging="360"/>
+      </w:pPr>
+      <w:rPr>
+        <w:rFonts w:ascii="Symbol" w:hAnsi="Symbol" w:hint="default"/>
+      </w:rPr>
+    </w:lvl>
+    <w:lvl w:ilvl="7" w:tplc="04090003" w:tentative="1">
+      <w:start w:val="1"/>
+      <w:numFmt w:val="bullet"/>
+      <w:lvlText w:val="o"/>
+      <w:lvlJc w:val="left"/>
+      <w:pPr>
+        <w:ind w:left="5760" w:hanging="360"/>
+      </w:pPr>
+      <w:rPr>
+        <w:rFonts w:ascii="Courier New" w:hAnsi="Courier New" w:cs="Courier New" w:hint="default"/>
+      </w:rPr>
+    </w:lvl>
+    <w:lvl w:ilvl="8" w:tplc="04090005" w:tentative="1">
+      <w:start w:val="1"/>
+      <w:numFmt w:val="bullet"/>
+      <w:lvlText w:val=""/>
+      <w:lvlJc w:val="left"/>
+      <w:pPr>
+        <w:ind w:left="6480" w:hanging="360"/>
+      </w:pPr>
+      <w:rPr>
+        <w:rFonts w:ascii="Wingdings" w:hAnsi="Wingdings" w:hint="default"/>
+      </w:rPr>
+    </w:lvl>
+  </w:abstractNum>
+  <w:abstractNum w:abstractNumId="1" w15:restartNumberingAfterBreak="0">
     <w:nsid w:val="107A40A6"/>
     <w:multiLevelType w:val="multilevel"/>
     <w:tmpl w:val="D4D20F6C"/>
@@ -1561,7 +2431,7 @@
       </w:rPr>
     </w:lvl>
   </w:abstractNum>
-  <w:abstractNum w:abstractNumId="1" w15:restartNumberingAfterBreak="0">
+  <w:abstractNum w:abstractNumId="2" w15:restartNumberingAfterBreak="0">
     <w:nsid w:val="14C916EB"/>
     <w:multiLevelType w:val="hybridMultilevel"/>
     <w:tmpl w:val="A4ACC25A"/>
@@ -1650,7 +2520,7 @@
       </w:pPr>
     </w:lvl>
   </w:abstractNum>
-  <w:abstractNum w:abstractNumId="2" w15:restartNumberingAfterBreak="0">
+  <w:abstractNum w:abstractNumId="3" w15:restartNumberingAfterBreak="0">
     <w:nsid w:val="2850393D"/>
     <w:multiLevelType w:val="multilevel"/>
     <w:tmpl w:val="3300FD04"/>
@@ -1799,7 +2669,7 @@
       </w:rPr>
     </w:lvl>
   </w:abstractNum>
-  <w:abstractNum w:abstractNumId="3" w15:restartNumberingAfterBreak="0">
+  <w:abstractNum w:abstractNumId="4" w15:restartNumberingAfterBreak="0">
     <w:nsid w:val="33EB0F2C"/>
     <w:multiLevelType w:val="hybridMultilevel"/>
     <w:tmpl w:val="8F1EEDBA"/>
@@ -1912,7 +2782,7 @@
       </w:rPr>
     </w:lvl>
   </w:abstractNum>
-  <w:abstractNum w:abstractNumId="4" w15:restartNumberingAfterBreak="0">
+  <w:abstractNum w:abstractNumId="5" w15:restartNumberingAfterBreak="0">
     <w:nsid w:val="37B26ABA"/>
     <w:multiLevelType w:val="multilevel"/>
     <w:tmpl w:val="4C28F730"/>
@@ -2061,7 +2931,7 @@
       </w:rPr>
     </w:lvl>
   </w:abstractNum>
-  <w:abstractNum w:abstractNumId="5" w15:restartNumberingAfterBreak="0">
+  <w:abstractNum w:abstractNumId="6" w15:restartNumberingAfterBreak="0">
     <w:nsid w:val="398560B0"/>
     <w:multiLevelType w:val="multilevel"/>
     <w:tmpl w:val="0D9440B4"/>
@@ -2210,7 +3080,7 @@
       </w:rPr>
     </w:lvl>
   </w:abstractNum>
-  <w:abstractNum w:abstractNumId="6" w15:restartNumberingAfterBreak="0">
+  <w:abstractNum w:abstractNumId="7" w15:restartNumberingAfterBreak="0">
     <w:nsid w:val="4AB07B41"/>
     <w:multiLevelType w:val="multilevel"/>
     <w:tmpl w:val="7A9AE3FE"/>
@@ -2359,7 +3229,7 @@
       </w:rPr>
     </w:lvl>
   </w:abstractNum>
-  <w:abstractNum w:abstractNumId="7" w15:restartNumberingAfterBreak="0">
+  <w:abstractNum w:abstractNumId="8" w15:restartNumberingAfterBreak="0">
     <w:nsid w:val="61902B72"/>
     <w:multiLevelType w:val="multilevel"/>
     <w:tmpl w:val="CF20AC08"/>
@@ -2508,7 +3378,7 @@
       </w:rPr>
     </w:lvl>
   </w:abstractNum>
-  <w:abstractNum w:abstractNumId="8" w15:restartNumberingAfterBreak="0">
+  <w:abstractNum w:abstractNumId="9" w15:restartNumberingAfterBreak="0">
     <w:nsid w:val="7B4275A7"/>
     <w:multiLevelType w:val="multilevel"/>
     <w:tmpl w:val="9E26B600"/>
@@ -2658,31 +3528,34 @@
     </w:lvl>
   </w:abstractNum>
   <w:num w:numId="1">
+    <w:abstractNumId w:val="3"/>
+  </w:num>
+  <w:num w:numId="2">
+    <w:abstractNumId w:val="8"/>
+  </w:num>
+  <w:num w:numId="3">
+    <w:abstractNumId w:val="6"/>
+  </w:num>
+  <w:num w:numId="4">
+    <w:abstractNumId w:val="5"/>
+  </w:num>
+  <w:num w:numId="5">
+    <w:abstractNumId w:val="9"/>
+  </w:num>
+  <w:num w:numId="6">
+    <w:abstractNumId w:val="7"/>
+  </w:num>
+  <w:num w:numId="7">
+    <w:abstractNumId w:val="1"/>
+  </w:num>
+  <w:num w:numId="8">
     <w:abstractNumId w:val="2"/>
   </w:num>
-  <w:num w:numId="2">
-    <w:abstractNumId w:val="7"/>
-  </w:num>
-  <w:num w:numId="3">
-    <w:abstractNumId w:val="5"/>
-  </w:num>
-  <w:num w:numId="4">
+  <w:num w:numId="9">
     <w:abstractNumId w:val="4"/>
   </w:num>
-  <w:num w:numId="5">
-    <w:abstractNumId w:val="8"/>
-  </w:num>
-  <w:num w:numId="6">
-    <w:abstractNumId w:val="6"/>
-  </w:num>
-  <w:num w:numId="7">
+  <w:num w:numId="10">
     <w:abstractNumId w:val="0"/>
-  </w:num>
-  <w:num w:numId="8">
-    <w:abstractNumId w:val="1"/>
-  </w:num>
-  <w:num w:numId="9">
-    <w:abstractNumId w:val="3"/>
   </w:num>
 </w:numbering>
 </file>

</xml_diff>

<commit_message>
Done with DAL testing for now, if there is extra time, will go back and see
</commit_message>
<xml_diff>
--- a/Foraging Assessment Plan.docx
+++ b/Foraging Assessment Plan.docx
@@ -46,6 +46,26 @@
       </w:r>
     </w:p>
     <w:p>
+      <w:r>
+        <w:t>C:\Users\19722\Code\M04\SustainableForaging.DAL.Tests\data\foragers.csv</w:t>
+      </w:r>
+    </w:p>
+    <w:p>
+      <w:r>
+        <w:t>ShouldFindAll &amp; ShouldFindJasmin use the above</w:t>
+      </w:r>
+    </w:p>
+    <w:p>
+      <w:r>
+        <w:t>ShouldAdd &amp; ShouldCreateNewFile in the bin…</w:t>
+      </w:r>
+    </w:p>
+    <w:p>
+      <w:r>
+        <w:t>For testing purposes, this may be sufficient, but in the future I would like to be able to use a copy seed</w:t>
+      </w:r>
+    </w:p>
+    <w:p>
       <w:pPr>
         <w:rPr>
           <w:u w:val="single"/>
@@ -67,13 +87,8 @@
         </w:numPr>
       </w:pPr>
       <w:r>
-        <w:t xml:space="preserve">Added </w:t>
-      </w:r>
-      <w:proofErr w:type="gramStart"/>
-      <w:r>
-        <w:t>Add(</w:t>
-      </w:r>
-      <w:proofErr w:type="gramEnd"/>
+        <w:t>Added Add(</w:t>
+      </w:r>
       <w:r>
         <w:rPr>
           <w:rFonts w:ascii="Cascadia Mono" w:hAnsi="Cascadia Mono" w:cs="Cascadia Mono"/>
@@ -108,16 +123,11 @@
         </w:numPr>
       </w:pPr>
       <w:r>
-        <w:t xml:space="preserve">Added </w:t>
-      </w:r>
-      <w:proofErr w:type="gramStart"/>
-      <w:r>
-        <w:t>Serialize</w:t>
+        <w:t>Added Serialize</w:t>
       </w:r>
       <w:r>
         <w:t>(</w:t>
       </w:r>
-      <w:proofErr w:type="gramEnd"/>
       <w:r>
         <w:rPr>
           <w:rFonts w:ascii="Cascadia Mono" w:hAnsi="Cascadia Mono" w:cs="Cascadia Mono"/>
@@ -167,13 +177,8 @@
         </w:numPr>
       </w:pPr>
       <w:r>
-        <w:t xml:space="preserve">Added </w:t>
-      </w:r>
-      <w:proofErr w:type="gramStart"/>
-      <w:r>
-        <w:t>Write(</w:t>
-      </w:r>
-      <w:proofErr w:type="gramEnd"/>
+        <w:t>Added Write(</w:t>
+      </w:r>
       <w:r>
         <w:rPr>
           <w:rFonts w:ascii="Cascadia Mono" w:hAnsi="Cascadia Mono" w:cs="Cascadia Mono"/>
@@ -219,43 +224,9 @@
           <w:ilvl w:val="0"/>
           <w:numId w:val="10"/>
         </w:numPr>
-        <w:rPr>
-          <w:highlight w:val="yellow"/>
-        </w:rPr>
-      </w:pPr>
-      <w:r>
-        <w:rPr>
-          <w:highlight w:val="yellow"/>
-        </w:rPr>
-        <w:t xml:space="preserve">May need to Add </w:t>
-      </w:r>
-      <w:proofErr w:type="spellStart"/>
-      <w:r>
-        <w:rPr>
-          <w:highlight w:val="yellow"/>
-        </w:rPr>
-        <w:t>CopySeed</w:t>
-      </w:r>
-      <w:proofErr w:type="spellEnd"/>
-      <w:r>
-        <w:rPr>
-          <w:highlight w:val="yellow"/>
-        </w:rPr>
-        <w:t>/</w:t>
-      </w:r>
-      <w:proofErr w:type="spellStart"/>
-      <w:r>
-        <w:rPr>
-          <w:highlight w:val="yellow"/>
-        </w:rPr>
-        <w:t>SetUp</w:t>
-      </w:r>
-      <w:proofErr w:type="spellEnd"/>
-      <w:r>
-        <w:rPr>
-          <w:highlight w:val="yellow"/>
-        </w:rPr>
-        <w:t xml:space="preserve"> stuff</w:t>
+      </w:pPr>
+      <w:r>
+        <w:t>Added ShouldFindJasmin()</w:t>
       </w:r>
     </w:p>
     <w:p>
@@ -265,36 +236,22 @@
           <w:ilvl w:val="1"/>
           <w:numId w:val="10"/>
         </w:numPr>
-        <w:rPr>
-          <w:highlight w:val="yellow"/>
-        </w:rPr>
-      </w:pPr>
-      <w:r>
-        <w:rPr>
-          <w:highlight w:val="yellow"/>
-        </w:rPr>
-        <w:t xml:space="preserve">Check with only 1 reference for DAL </w:t>
-      </w:r>
-      <w:r>
-        <w:rPr>
-          <w:highlight w:val="yellow"/>
-        </w:rPr>
-        <w:t>forager constructor which is</w:t>
-      </w:r>
-      <w:r>
-        <w:rPr>
-          <w:highlight w:val="yellow"/>
-        </w:rPr>
-        <w:t xml:space="preserve"> </w:t>
-      </w:r>
-      <w:proofErr w:type="spellStart"/>
-      <w:r>
-        <w:rPr>
-          <w:highlight w:val="yellow"/>
-        </w:rPr>
-        <w:t>createNewFile</w:t>
-      </w:r>
-      <w:proofErr w:type="spellEnd"/>
+      </w:pPr>
+      <w:r>
+        <w:t>Multiple assertions to determine if a particular forager could be found by their ID</w:t>
+      </w:r>
+    </w:p>
+    <w:p>
+      <w:pPr>
+        <w:pStyle w:val="ListParagraph"/>
+        <w:numPr>
+          <w:ilvl w:val="0"/>
+          <w:numId w:val="10"/>
+        </w:numPr>
+      </w:pPr>
+      <w:r>
+        <w:t>Added ShouldAdd()</w:t>
+      </w:r>
     </w:p>
     <w:p>
       <w:pPr>
@@ -303,54 +260,9 @@
           <w:ilvl w:val="1"/>
           <w:numId w:val="10"/>
         </w:numPr>
-        <w:rPr>
-          <w:highlight w:val="yellow"/>
-        </w:rPr>
-      </w:pPr>
-      <w:r>
-        <w:rPr>
-          <w:highlight w:val="yellow"/>
-        </w:rPr>
-        <w:t>Others that ref CNF are Add</w:t>
-      </w:r>
-      <w:r>
-        <w:rPr>
-          <w:highlight w:val="yellow"/>
-        </w:rPr>
-        <w:t xml:space="preserve">, </w:t>
-      </w:r>
-      <w:proofErr w:type="spellStart"/>
-      <w:r>
-        <w:rPr>
-          <w:highlight w:val="yellow"/>
-        </w:rPr>
-        <w:t>FindAll</w:t>
-      </w:r>
-      <w:proofErr w:type="spellEnd"/>
-    </w:p>
-    <w:p>
-      <w:pPr>
-        <w:pStyle w:val="ListParagraph"/>
-        <w:numPr>
-          <w:ilvl w:val="0"/>
-          <w:numId w:val="10"/>
-        </w:numPr>
-      </w:pPr>
-      <w:r>
-        <w:t xml:space="preserve">Added </w:t>
-      </w:r>
-      <w:proofErr w:type="spellStart"/>
-      <w:proofErr w:type="gramStart"/>
-      <w:r>
-        <w:t>ShouldFindJasmin</w:t>
-      </w:r>
-      <w:proofErr w:type="spellEnd"/>
-      <w:r>
-        <w:t>(</w:t>
-      </w:r>
-      <w:proofErr w:type="gramEnd"/>
-      <w:r>
-        <w:t>)</w:t>
+      </w:pPr>
+      <w:r>
+        <w:t>Checks that the ID of the new forager added is the length of 36 (checks if a proper GUID length)</w:t>
       </w:r>
     </w:p>
     <w:p>
@@ -362,32 +274,10 @@
         </w:numPr>
       </w:pPr>
       <w:r>
-        <w:t>Multiple assertions to determine if a particular forager could be found by their ID</w:t>
-      </w:r>
-    </w:p>
-    <w:p>
-      <w:pPr>
-        <w:pStyle w:val="ListParagraph"/>
-        <w:numPr>
-          <w:ilvl w:val="0"/>
-          <w:numId w:val="10"/>
-        </w:numPr>
-      </w:pPr>
-      <w:r>
-        <w:t xml:space="preserve">Added </w:t>
-      </w:r>
-      <w:proofErr w:type="spellStart"/>
-      <w:proofErr w:type="gramStart"/>
-      <w:r>
-        <w:t>ShouldAdd</w:t>
-      </w:r>
-      <w:proofErr w:type="spellEnd"/>
-      <w:r>
-        <w:t>(</w:t>
-      </w:r>
-      <w:proofErr w:type="gramEnd"/>
-      <w:r>
-        <w:t>)</w:t>
+        <w:t>Success of Serialize and Write are dependent on the success of Add</w:t>
+      </w:r>
+      <w:r>
+        <w:t>, so if this test passes, it should be good</w:t>
       </w:r>
     </w:p>
     <w:p>
@@ -397,9 +287,27 @@
           <w:ilvl w:val="1"/>
           <w:numId w:val="10"/>
         </w:numPr>
-      </w:pPr>
-      <w:r>
-        <w:t>Checks that the ID of the new forager added is the length of 36 (checks if a proper GUID length)</w:t>
+        <w:rPr>
+          <w:highlight w:val="yellow"/>
+        </w:rPr>
+      </w:pPr>
+      <w:r>
+        <w:rPr>
+          <w:highlight w:val="yellow"/>
+        </w:rPr>
+        <w:t>Consider determining the count number now?</w:t>
+      </w:r>
+    </w:p>
+    <w:p>
+      <w:pPr>
+        <w:pStyle w:val="ListParagraph"/>
+        <w:numPr>
+          <w:ilvl w:val="0"/>
+          <w:numId w:val="10"/>
+        </w:numPr>
+      </w:pPr>
+      <w:r>
+        <w:t>Added ShouldCreateNewFile()</w:t>
       </w:r>
     </w:p>
     <w:p>
@@ -411,10 +319,19 @@
         </w:numPr>
       </w:pPr>
       <w:r>
-        <w:t>Success of Serialize and Write are dependent on the success of Add</w:t>
-      </w:r>
-      <w:r>
-        <w:t>, so if this test passes, it should be good</w:t>
+        <w:t>Creates a clean slate for file, then adds one forager and checks that there is only that one forager</w:t>
+      </w:r>
+    </w:p>
+    <w:p>
+      <w:pPr>
+        <w:pStyle w:val="ListParagraph"/>
+        <w:numPr>
+          <w:ilvl w:val="0"/>
+          <w:numId w:val="10"/>
+        </w:numPr>
+      </w:pPr>
+      <w:r>
+        <w:t>Not a test, but added MakeForagerRick()</w:t>
       </w:r>
     </w:p>
     <w:p>
@@ -424,15 +341,22 @@
           <w:ilvl w:val="1"/>
           <w:numId w:val="10"/>
         </w:numPr>
-        <w:rPr>
-          <w:highlight w:val="yellow"/>
-        </w:rPr>
-      </w:pPr>
-      <w:r>
-        <w:rPr>
-          <w:highlight w:val="yellow"/>
-        </w:rPr>
-        <w:t>Consider determining the count number now?</w:t>
+      </w:pPr>
+      <w:r>
+        <w:t>A forager with properties filled out to be accessible by the DAL tests</w:t>
+      </w:r>
+    </w:p>
+    <w:p>
+      <w:pPr>
+        <w:rPr>
+          <w:u w:val="single"/>
+        </w:rPr>
+      </w:pPr>
+      <w:r>
+        <w:rPr>
+          <w:u w:val="single"/>
+        </w:rPr>
+        <w:t>ForagerService:</w:t>
       </w:r>
     </w:p>
     <w:p>
@@ -444,126 +368,21 @@
         </w:numPr>
       </w:pPr>
       <w:r>
-        <w:t xml:space="preserve">Added </w:t>
-      </w:r>
-      <w:proofErr w:type="spellStart"/>
-      <w:proofErr w:type="gramStart"/>
-      <w:r>
-        <w:t>ShouldCreateNewFile</w:t>
-      </w:r>
-      <w:proofErr w:type="spellEnd"/>
-      <w:r>
-        <w:t>(</w:t>
-      </w:r>
-      <w:proofErr w:type="gramEnd"/>
-      <w:r>
-        <w:t>)</w:t>
-      </w:r>
-    </w:p>
+        <w:t xml:space="preserve">FindByState </w:t>
+      </w:r>
+    </w:p>
+    <w:p/>
     <w:p>
       <w:pPr>
         <w:pStyle w:val="ListParagraph"/>
         <w:numPr>
-          <w:ilvl w:val="1"/>
-          <w:numId w:val="10"/>
-        </w:numPr>
-      </w:pPr>
-      <w:r>
-        <w:t>Creates a clean slate for file, then adds one forager and checks that there is only that one forager</w:t>
-      </w:r>
-    </w:p>
-    <w:p>
-      <w:pPr>
-        <w:pStyle w:val="ListParagraph"/>
-        <w:numPr>
-          <w:ilvl w:val="0"/>
-          <w:numId w:val="10"/>
-        </w:numPr>
-      </w:pPr>
-      <w:r>
-        <w:t xml:space="preserve">Not a test, but added </w:t>
-      </w:r>
-      <w:proofErr w:type="spellStart"/>
-      <w:proofErr w:type="gramStart"/>
-      <w:r>
-        <w:t>MakeForagerRick</w:t>
-      </w:r>
-      <w:proofErr w:type="spellEnd"/>
-      <w:r>
-        <w:t>(</w:t>
-      </w:r>
-      <w:proofErr w:type="gramEnd"/>
-      <w:r>
-        <w:t>)</w:t>
-      </w:r>
-    </w:p>
-    <w:p>
-      <w:pPr>
-        <w:pStyle w:val="ListParagraph"/>
-        <w:numPr>
-          <w:ilvl w:val="1"/>
-          <w:numId w:val="10"/>
-        </w:numPr>
-      </w:pPr>
-      <w:r>
-        <w:t>A forager with properties filled out to be accessible by the DAL tests</w:t>
-      </w:r>
-    </w:p>
-    <w:p>
-      <w:pPr>
-        <w:rPr>
-          <w:u w:val="single"/>
-        </w:rPr>
-      </w:pPr>
-      <w:proofErr w:type="spellStart"/>
-      <w:r>
-        <w:rPr>
-          <w:u w:val="single"/>
-        </w:rPr>
-        <w:t>ForagerService</w:t>
-      </w:r>
-      <w:proofErr w:type="spellEnd"/>
-      <w:r>
-        <w:rPr>
-          <w:u w:val="single"/>
-        </w:rPr>
-        <w:t>:</w:t>
-      </w:r>
-    </w:p>
-    <w:p>
-      <w:pPr>
-        <w:pStyle w:val="ListParagraph"/>
-        <w:numPr>
-          <w:ilvl w:val="0"/>
-          <w:numId w:val="10"/>
-        </w:numPr>
-      </w:pPr>
-      <w:proofErr w:type="spellStart"/>
-      <w:r>
-        <w:t>FindByState</w:t>
-      </w:r>
-      <w:proofErr w:type="spellEnd"/>
-      <w:r>
-        <w:t xml:space="preserve"> </w:t>
-      </w:r>
-    </w:p>
-    <w:p/>
-    <w:p>
-      <w:pPr>
-        <w:pStyle w:val="ListParagraph"/>
-        <w:numPr>
           <w:ilvl w:val="0"/>
           <w:numId w:val="8"/>
         </w:numPr>
       </w:pPr>
       <w:r>
-        <w:t xml:space="preserve">Create tests in </w:t>
-      </w:r>
-      <w:proofErr w:type="spellStart"/>
-      <w:r>
-        <w:t>ForagerServiceTest</w:t>
-      </w:r>
-      <w:proofErr w:type="spellEnd"/>
+        <w:t>Create tests in ForagerServiceTest</w:t>
+      </w:r>
     </w:p>
     <w:p>
       <w:pPr>
@@ -586,13 +405,8 @@
         </w:numPr>
       </w:pPr>
       <w:r>
-        <w:t xml:space="preserve">Pass those tests by implementing methods properly in the </w:t>
-      </w:r>
-      <w:proofErr w:type="spellStart"/>
-      <w:r>
-        <w:t>ForagerService</w:t>
-      </w:r>
-      <w:proofErr w:type="spellEnd"/>
+        <w:t>Pass those tests by implementing methods properly in the ForagerService</w:t>
+      </w:r>
     </w:p>
     <w:p>
       <w:pPr>
@@ -612,15 +426,7 @@
         <w:t xml:space="preserve"> (not necessary unless find a bug in the pre-written code</w:t>
       </w:r>
       <w:r>
-        <w:t xml:space="preserve">, necessary for any </w:t>
-      </w:r>
-      <w:proofErr w:type="gramStart"/>
-      <w:r>
-        <w:t>newly-written</w:t>
-      </w:r>
-      <w:proofErr w:type="gramEnd"/>
-      <w:r>
-        <w:t xml:space="preserve"> code</w:t>
+        <w:t>, necessary for any newly-written code</w:t>
       </w:r>
       <w:r>
         <w:t>)</w:t>
@@ -662,15 +468,8 @@
         </w:numPr>
       </w:pPr>
       <w:r>
-        <w:t>“</w:t>
-      </w:r>
-      <w:proofErr w:type="gramStart"/>
-      <w:r>
-        <w:t>glorified</w:t>
-      </w:r>
-      <w:proofErr w:type="gramEnd"/>
-      <w:r>
-        <w:t xml:space="preserve"> if statement”</w:t>
+        <w:lastRenderedPageBreak/>
+        <w:t>“glorified if statement”</w:t>
       </w:r>
       <w:r>
         <w:t>, even use LINQ</w:t>
@@ -688,25 +487,7 @@
         <w:t>Create the two Reports</w:t>
       </w:r>
       <w:r>
-        <w:t xml:space="preserve"> (refer to </w:t>
-      </w:r>
-      <w:proofErr w:type="spellStart"/>
-      <w:r>
-        <w:t>DisplayStats</w:t>
-      </w:r>
-      <w:proofErr w:type="spellEnd"/>
-      <w:r>
-        <w:t xml:space="preserve"> of </w:t>
-      </w:r>
-      <w:proofErr w:type="spellStart"/>
-      <w:proofErr w:type="gramStart"/>
-      <w:r>
-        <w:t>WA.demo</w:t>
-      </w:r>
-      <w:proofErr w:type="spellEnd"/>
-      <w:proofErr w:type="gramEnd"/>
-      <w:r>
-        <w:t>)</w:t>
+        <w:t xml:space="preserve"> (refer to DisplayStats of WA.demo)</w:t>
       </w:r>
     </w:p>
     <w:p>
@@ -730,16 +511,8 @@
         </w:numPr>
       </w:pPr>
       <w:r>
-        <w:lastRenderedPageBreak/>
-        <w:t xml:space="preserve">Also </w:t>
-      </w:r>
-      <w:proofErr w:type="spellStart"/>
-      <w:proofErr w:type="gramStart"/>
-      <w:r>
-        <w:t>product.demo</w:t>
-      </w:r>
-      <w:proofErr w:type="spellEnd"/>
-      <w:proofErr w:type="gramEnd"/>
+        <w:t>Also product.demo</w:t>
+      </w:r>
     </w:p>
     <w:p>
       <w:pPr>
@@ -762,13 +535,8 @@
         </w:numPr>
       </w:pPr>
       <w:r>
-        <w:t xml:space="preserve">Catch and handle exceptions with </w:t>
-      </w:r>
-      <w:proofErr w:type="spellStart"/>
-      <w:r>
-        <w:t>RepositoryException</w:t>
-      </w:r>
-      <w:proofErr w:type="spellEnd"/>
+        <w:t>Catch and handle exceptions with RepositoryException</w:t>
+      </w:r>
     </w:p>
     <w:p>
       <w:pPr>
@@ -795,11 +563,9 @@
       </w:r>
     </w:p>
     <w:p>
-      <w:proofErr w:type="spellStart"/>
       <w:r>
         <w:t>HashCode</w:t>
       </w:r>
-      <w:proofErr w:type="spellEnd"/>
       <w:r>
         <w:t>, refer to</w:t>
       </w:r>
@@ -838,18 +604,8 @@
           <w:color w:val="212529"/>
           <w:highlight w:val="green"/>
         </w:rPr>
-        <w:t xml:space="preserve">: view foragers, validation correct, three </w:t>
-      </w:r>
-      <w:proofErr w:type="gramStart"/>
-      <w:r>
-        <w:rPr>
-          <w:rFonts w:ascii="Helvetica" w:hAnsi="Helvetica" w:cs="Helvetica"/>
-          <w:color w:val="212529"/>
-          <w:highlight w:val="green"/>
-        </w:rPr>
-        <w:t>incomplete</w:t>
-      </w:r>
-      <w:proofErr w:type="gramEnd"/>
+        <w:t>: view foragers, validation correct, three incomplete</w:t>
+      </w:r>
     </w:p>
     <w:p>
       <w:r>
@@ -1053,9 +809,8 @@
           <w:iCs/>
           <w:color w:val="212529"/>
         </w:rPr>
-        <w:t xml:space="preserve"> </w:t>
-      </w:r>
-      <w:proofErr w:type="spellStart"/>
+        <w:t xml:space="preserve"> val</w:t>
+      </w:r>
       <w:r>
         <w:rPr>
           <w:rFonts w:ascii="Helvetica" w:hAnsi="Helvetica" w:cs="Helvetica"/>
@@ -1063,9 +818,42 @@
           <w:iCs/>
           <w:color w:val="212529"/>
         </w:rPr>
-        <w:t>val</w:t>
-      </w:r>
-      <w:proofErr w:type="spellEnd"/>
+        <w:t xml:space="preserve"> (test)</w:t>
+      </w:r>
+    </w:p>
+    <w:p>
+      <w:pPr>
+        <w:numPr>
+          <w:ilvl w:val="0"/>
+          <w:numId w:val="7"/>
+        </w:numPr>
+        <w:spacing w:before="100" w:beforeAutospacing="1" w:after="100" w:afterAutospacing="1" w:line="240" w:lineRule="auto"/>
+        <w:rPr>
+          <w:rFonts w:ascii="Helvetica" w:hAnsi="Helvetica" w:cs="Helvetica"/>
+          <w:color w:val="212529"/>
+        </w:rPr>
+      </w:pPr>
+      <w:r>
+        <w:rPr>
+          <w:rFonts w:ascii="Helvetica" w:hAnsi="Helvetica" w:cs="Helvetica"/>
+          <w:color w:val="212529"/>
+        </w:rPr>
+        <w:t>Category is required.</w:t>
+      </w:r>
+      <w:r>
+        <w:rPr>
+          <w:rFonts w:ascii="Helvetica" w:hAnsi="Helvetica" w:cs="Helvetica"/>
+          <w:color w:val="212529"/>
+        </w:rPr>
+        <w:tab/>
+      </w:r>
+      <w:r>
+        <w:rPr>
+          <w:rFonts w:ascii="Helvetica" w:hAnsi="Helvetica" w:cs="Helvetica"/>
+          <w:color w:val="212529"/>
+        </w:rPr>
+        <w:tab/>
+      </w:r>
       <w:r>
         <w:rPr>
           <w:rFonts w:ascii="Helvetica" w:hAnsi="Helvetica" w:cs="Helvetica"/>
@@ -1073,41 +861,7 @@
           <w:iCs/>
           <w:color w:val="212529"/>
         </w:rPr>
-        <w:t xml:space="preserve"> (test)</w:t>
-      </w:r>
-    </w:p>
-    <w:p>
-      <w:pPr>
-        <w:numPr>
-          <w:ilvl w:val="0"/>
-          <w:numId w:val="7"/>
-        </w:numPr>
-        <w:spacing w:before="100" w:beforeAutospacing="1" w:after="100" w:afterAutospacing="1" w:line="240" w:lineRule="auto"/>
-        <w:rPr>
-          <w:rFonts w:ascii="Helvetica" w:hAnsi="Helvetica" w:cs="Helvetica"/>
-          <w:color w:val="212529"/>
-        </w:rPr>
-      </w:pPr>
-      <w:r>
-        <w:rPr>
-          <w:rFonts w:ascii="Helvetica" w:hAnsi="Helvetica" w:cs="Helvetica"/>
-          <w:color w:val="212529"/>
-        </w:rPr>
-        <w:t>Category is required.</w:t>
-      </w:r>
-      <w:r>
-        <w:rPr>
-          <w:rFonts w:ascii="Helvetica" w:hAnsi="Helvetica" w:cs="Helvetica"/>
-          <w:color w:val="212529"/>
-        </w:rPr>
-        <w:tab/>
-      </w:r>
-      <w:r>
-        <w:rPr>
-          <w:rFonts w:ascii="Helvetica" w:hAnsi="Helvetica" w:cs="Helvetica"/>
-          <w:color w:val="212529"/>
-        </w:rPr>
-        <w:tab/>
+        <w:t xml:space="preserve">In service, </w:t>
       </w:r>
       <w:r>
         <w:rPr>
@@ -1116,7 +870,34 @@
           <w:iCs/>
           <w:color w:val="212529"/>
         </w:rPr>
-        <w:t xml:space="preserve">In service, </w:t>
+        <w:t>need to val</w:t>
+      </w:r>
+    </w:p>
+    <w:p>
+      <w:pPr>
+        <w:numPr>
+          <w:ilvl w:val="0"/>
+          <w:numId w:val="7"/>
+        </w:numPr>
+        <w:spacing w:before="100" w:beforeAutospacing="1" w:after="100" w:afterAutospacing="1" w:line="240" w:lineRule="auto"/>
+        <w:rPr>
+          <w:rFonts w:ascii="Helvetica" w:hAnsi="Helvetica" w:cs="Helvetica"/>
+          <w:color w:val="212529"/>
+        </w:rPr>
+      </w:pPr>
+      <w:r>
+        <w:rPr>
+          <w:rFonts w:ascii="Helvetica" w:hAnsi="Helvetica" w:cs="Helvetica"/>
+          <w:color w:val="212529"/>
+        </w:rPr>
+        <w:t>Dollars/Kg is required.</w:t>
+      </w:r>
+      <w:r>
+        <w:rPr>
+          <w:rFonts w:ascii="Helvetica" w:hAnsi="Helvetica" w:cs="Helvetica"/>
+          <w:color w:val="212529"/>
+        </w:rPr>
+        <w:tab/>
       </w:r>
       <w:r>
         <w:rPr>
@@ -1125,9 +906,8 @@
           <w:iCs/>
           <w:color w:val="212529"/>
         </w:rPr>
-        <w:t xml:space="preserve">need to </w:t>
-      </w:r>
-      <w:proofErr w:type="spellStart"/>
+        <w:t>Not in service</w:t>
+      </w:r>
       <w:r>
         <w:rPr>
           <w:rFonts w:ascii="Helvetica" w:hAnsi="Helvetica" w:cs="Helvetica"/>
@@ -1135,35 +915,7 @@
           <w:iCs/>
           <w:color w:val="212529"/>
         </w:rPr>
-        <w:t>val</w:t>
-      </w:r>
-      <w:proofErr w:type="spellEnd"/>
-    </w:p>
-    <w:p>
-      <w:pPr>
-        <w:numPr>
-          <w:ilvl w:val="0"/>
-          <w:numId w:val="7"/>
-        </w:numPr>
-        <w:spacing w:before="100" w:beforeAutospacing="1" w:after="100" w:afterAutospacing="1" w:line="240" w:lineRule="auto"/>
-        <w:rPr>
-          <w:rFonts w:ascii="Helvetica" w:hAnsi="Helvetica" w:cs="Helvetica"/>
-          <w:color w:val="212529"/>
-        </w:rPr>
-      </w:pPr>
-      <w:r>
-        <w:rPr>
-          <w:rFonts w:ascii="Helvetica" w:hAnsi="Helvetica" w:cs="Helvetica"/>
-          <w:color w:val="212529"/>
-        </w:rPr>
-        <w:t>Dollars/Kg is required.</w:t>
-      </w:r>
-      <w:r>
-        <w:rPr>
-          <w:rFonts w:ascii="Helvetica" w:hAnsi="Helvetica" w:cs="Helvetica"/>
-          <w:color w:val="212529"/>
-        </w:rPr>
-        <w:tab/>
+        <w:t>, in View</w:t>
       </w:r>
       <w:r>
         <w:rPr>
@@ -1172,7 +924,41 @@
           <w:iCs/>
           <w:color w:val="212529"/>
         </w:rPr>
-        <w:t>Not in service</w:t>
+        <w:t>, need to val</w:t>
+      </w:r>
+      <w:r>
+        <w:rPr>
+          <w:rFonts w:ascii="Helvetica" w:hAnsi="Helvetica" w:cs="Helvetica"/>
+          <w:color w:val="212529"/>
+        </w:rPr>
+        <w:tab/>
+      </w:r>
+    </w:p>
+    <w:p>
+      <w:pPr>
+        <w:numPr>
+          <w:ilvl w:val="0"/>
+          <w:numId w:val="7"/>
+        </w:numPr>
+        <w:spacing w:before="100" w:beforeAutospacing="1" w:after="100" w:afterAutospacing="1" w:line="240" w:lineRule="auto"/>
+        <w:rPr>
+          <w:rFonts w:ascii="Helvetica" w:hAnsi="Helvetica" w:cs="Helvetica"/>
+          <w:color w:val="212529"/>
+        </w:rPr>
+      </w:pPr>
+      <w:r>
+        <w:rPr>
+          <w:rFonts w:ascii="Helvetica" w:hAnsi="Helvetica" w:cs="Helvetica"/>
+          <w:color w:val="212529"/>
+        </w:rPr>
+        <w:t>Dollars/Kg must be between $0 (inedible, poisonous) and $7500.</w:t>
+      </w:r>
+      <w:r>
+        <w:rPr>
+          <w:rFonts w:ascii="Helvetica" w:hAnsi="Helvetica" w:cs="Helvetica"/>
+          <w:color w:val="212529"/>
+        </w:rPr>
+        <w:tab/>
       </w:r>
       <w:r>
         <w:rPr>
@@ -1181,7 +967,34 @@
           <w:iCs/>
           <w:color w:val="212529"/>
         </w:rPr>
-        <w:t>, in View</w:t>
+        <w:t>Tested</w:t>
+      </w:r>
+    </w:p>
+    <w:p>
+      <w:pPr>
+        <w:numPr>
+          <w:ilvl w:val="0"/>
+          <w:numId w:val="7"/>
+        </w:numPr>
+        <w:spacing w:before="100" w:beforeAutospacing="1" w:after="100" w:afterAutospacing="1" w:line="240" w:lineRule="auto"/>
+        <w:rPr>
+          <w:rFonts w:ascii="Helvetica" w:hAnsi="Helvetica" w:cs="Helvetica"/>
+          <w:color w:val="212529"/>
+        </w:rPr>
+      </w:pPr>
+      <w:r>
+        <w:rPr>
+          <w:rFonts w:ascii="Helvetica" w:hAnsi="Helvetica" w:cs="Helvetica"/>
+          <w:color w:val="212529"/>
+        </w:rPr>
+        <w:t>Item ID is a system-generated unique sequential integer.</w:t>
+      </w:r>
+      <w:r>
+        <w:rPr>
+          <w:rFonts w:ascii="Helvetica" w:hAnsi="Helvetica" w:cs="Helvetica"/>
+          <w:color w:val="212529"/>
+        </w:rPr>
+        <w:tab/>
       </w:r>
       <w:r>
         <w:rPr>
@@ -1190,9 +1003,8 @@
           <w:iCs/>
           <w:color w:val="212529"/>
         </w:rPr>
-        <w:t xml:space="preserve">, need to </w:t>
-      </w:r>
-      <w:proofErr w:type="spellStart"/>
+        <w:t>HashCode?</w:t>
+      </w:r>
       <w:r>
         <w:rPr>
           <w:rFonts w:ascii="Helvetica" w:hAnsi="Helvetica" w:cs="Helvetica"/>
@@ -1200,22 +1012,30 @@
           <w:iCs/>
           <w:color w:val="212529"/>
         </w:rPr>
-        <w:t>val</w:t>
-      </w:r>
-      <w:proofErr w:type="spellEnd"/>
-      <w:r>
-        <w:rPr>
-          <w:rFonts w:ascii="Helvetica" w:hAnsi="Helvetica" w:cs="Helvetica"/>
-          <w:color w:val="212529"/>
-        </w:rPr>
-        <w:tab/>
-      </w:r>
-    </w:p>
-    <w:p>
-      <w:pPr>
-        <w:numPr>
-          <w:ilvl w:val="0"/>
-          <w:numId w:val="7"/>
+        <w:t>, need to val</w:t>
+      </w:r>
+    </w:p>
+    <w:p>
+      <w:pPr>
+        <w:pStyle w:val="Heading4"/>
+        <w:rPr>
+          <w:rFonts w:ascii="Helvetica" w:hAnsi="Helvetica" w:cs="Helvetica"/>
+          <w:color w:val="2F74A6"/>
+        </w:rPr>
+      </w:pPr>
+      <w:r>
+        <w:rPr>
+          <w:rFonts w:ascii="Helvetica" w:hAnsi="Helvetica" w:cs="Helvetica"/>
+          <w:color w:val="2F74A6"/>
+        </w:rPr>
+        <w:t>Foragers</w:t>
+      </w:r>
+    </w:p>
+    <w:p>
+      <w:pPr>
+        <w:numPr>
+          <w:ilvl w:val="0"/>
+          <w:numId w:val="5"/>
         </w:numPr>
         <w:spacing w:before="100" w:beforeAutospacing="1" w:after="100" w:afterAutospacing="1" w:line="240" w:lineRule="auto"/>
         <w:rPr>
@@ -1228,7 +1048,126 @@
           <w:rFonts w:ascii="Helvetica" w:hAnsi="Helvetica" w:cs="Helvetica"/>
           <w:color w:val="212529"/>
         </w:rPr>
-        <w:t>Dollars/Kg must be between $0 (inedible, poisonous) and $7500.</w:t>
+        <w:t>First name is required.</w:t>
+      </w:r>
+    </w:p>
+    <w:p>
+      <w:pPr>
+        <w:numPr>
+          <w:ilvl w:val="0"/>
+          <w:numId w:val="5"/>
+        </w:numPr>
+        <w:spacing w:before="100" w:beforeAutospacing="1" w:after="100" w:afterAutospacing="1" w:line="240" w:lineRule="auto"/>
+        <w:rPr>
+          <w:rFonts w:ascii="Helvetica" w:hAnsi="Helvetica" w:cs="Helvetica"/>
+          <w:color w:val="212529"/>
+        </w:rPr>
+      </w:pPr>
+      <w:r>
+        <w:rPr>
+          <w:rFonts w:ascii="Helvetica" w:hAnsi="Helvetica" w:cs="Helvetica"/>
+          <w:color w:val="212529"/>
+        </w:rPr>
+        <w:t>Last name is required.</w:t>
+      </w:r>
+    </w:p>
+    <w:p>
+      <w:pPr>
+        <w:numPr>
+          <w:ilvl w:val="0"/>
+          <w:numId w:val="5"/>
+        </w:numPr>
+        <w:spacing w:before="100" w:beforeAutospacing="1" w:after="100" w:afterAutospacing="1" w:line="240" w:lineRule="auto"/>
+        <w:rPr>
+          <w:rFonts w:ascii="Helvetica" w:hAnsi="Helvetica" w:cs="Helvetica"/>
+          <w:color w:val="212529"/>
+        </w:rPr>
+      </w:pPr>
+      <w:r>
+        <w:rPr>
+          <w:rFonts w:ascii="Helvetica" w:hAnsi="Helvetica" w:cs="Helvetica"/>
+          <w:color w:val="212529"/>
+        </w:rPr>
+        <w:t>State is required</w:t>
+      </w:r>
+    </w:p>
+    <w:p>
+      <w:pPr>
+        <w:numPr>
+          <w:ilvl w:val="0"/>
+          <w:numId w:val="5"/>
+        </w:numPr>
+        <w:spacing w:before="100" w:beforeAutospacing="1" w:after="100" w:afterAutospacing="1" w:line="240" w:lineRule="auto"/>
+        <w:rPr>
+          <w:rFonts w:ascii="Helvetica" w:hAnsi="Helvetica" w:cs="Helvetica"/>
+          <w:color w:val="212529"/>
+        </w:rPr>
+      </w:pPr>
+      <w:r>
+        <w:rPr>
+          <w:rFonts w:ascii="Helvetica" w:hAnsi="Helvetica" w:cs="Helvetica"/>
+          <w:color w:val="212529"/>
+        </w:rPr>
+        <w:t>The combination of first name, last name, and state cannot be duplicated.</w:t>
+      </w:r>
+    </w:p>
+    <w:p>
+      <w:pPr>
+        <w:numPr>
+          <w:ilvl w:val="0"/>
+          <w:numId w:val="5"/>
+        </w:numPr>
+        <w:spacing w:before="100" w:beforeAutospacing="1" w:after="100" w:afterAutospacing="1" w:line="240" w:lineRule="auto"/>
+        <w:rPr>
+          <w:rFonts w:ascii="Helvetica" w:hAnsi="Helvetica" w:cs="Helvetica"/>
+          <w:color w:val="212529"/>
+          <w:highlight w:val="cyan"/>
+        </w:rPr>
+      </w:pPr>
+      <w:r>
+        <w:rPr>
+          <w:rFonts w:ascii="Helvetica" w:hAnsi="Helvetica" w:cs="Helvetica"/>
+          <w:color w:val="212529"/>
+          <w:highlight w:val="cyan"/>
+        </w:rPr>
+        <w:t>Forager ID is a system-generated unique sequential integer.</w:t>
+      </w:r>
+    </w:p>
+    <w:p>
+      <w:pPr>
+        <w:pStyle w:val="Heading4"/>
+        <w:rPr>
+          <w:rFonts w:ascii="Helvetica" w:hAnsi="Helvetica" w:cs="Helvetica"/>
+          <w:color w:val="2F74A6"/>
+        </w:rPr>
+      </w:pPr>
+      <w:r>
+        <w:rPr>
+          <w:rFonts w:ascii="Helvetica" w:hAnsi="Helvetica" w:cs="Helvetica"/>
+          <w:color w:val="2F74A6"/>
+        </w:rPr>
+        <w:lastRenderedPageBreak/>
+        <w:t>Forages</w:t>
+      </w:r>
+    </w:p>
+    <w:p>
+      <w:pPr>
+        <w:numPr>
+          <w:ilvl w:val="0"/>
+          <w:numId w:val="6"/>
+        </w:numPr>
+        <w:spacing w:before="100" w:beforeAutospacing="1" w:after="100" w:afterAutospacing="1" w:line="240" w:lineRule="auto"/>
+        <w:rPr>
+          <w:rFonts w:ascii="Helvetica" w:hAnsi="Helvetica" w:cs="Helvetica"/>
+          <w:color w:val="212529"/>
+        </w:rPr>
+      </w:pPr>
+      <w:r>
+        <w:rPr>
+          <w:rFonts w:ascii="Helvetica" w:hAnsi="Helvetica" w:cs="Helvetica"/>
+          <w:color w:val="212529"/>
+        </w:rPr>
+        <w:t>Item is required and must exist.</w:t>
       </w:r>
       <w:r>
         <w:rPr>
@@ -1251,7 +1190,7 @@
       <w:pPr>
         <w:numPr>
           <w:ilvl w:val="0"/>
-          <w:numId w:val="7"/>
+          <w:numId w:val="6"/>
         </w:numPr>
         <w:spacing w:before="100" w:beforeAutospacing="1" w:after="100" w:afterAutospacing="1" w:line="240" w:lineRule="auto"/>
         <w:rPr>
@@ -1264,7 +1203,7 @@
           <w:rFonts w:ascii="Helvetica" w:hAnsi="Helvetica" w:cs="Helvetica"/>
           <w:color w:val="212529"/>
         </w:rPr>
-        <w:t>Item ID is a system-generated unique sequential integer.</w:t>
+        <w:t>Forager is required and must exist.</w:t>
       </w:r>
       <w:r>
         <w:rPr>
@@ -1273,8 +1212,20 @@
         </w:rPr>
         <w:tab/>
       </w:r>
-      <w:proofErr w:type="spellStart"/>
-      <w:proofErr w:type="gramStart"/>
+      <w:r>
+        <w:rPr>
+          <w:rFonts w:ascii="Helvetica" w:hAnsi="Helvetica" w:cs="Helvetica"/>
+          <w:color w:val="212529"/>
+        </w:rPr>
+        <w:tab/>
+      </w:r>
+      <w:r>
+        <w:rPr>
+          <w:rFonts w:ascii="Helvetica" w:hAnsi="Helvetica" w:cs="Helvetica"/>
+          <w:color w:val="212529"/>
+        </w:rPr>
+        <w:tab/>
+      </w:r>
       <w:r>
         <w:rPr>
           <w:rFonts w:ascii="Helvetica" w:hAnsi="Helvetica" w:cs="Helvetica"/>
@@ -1282,17 +1233,36 @@
           <w:iCs/>
           <w:color w:val="212529"/>
         </w:rPr>
-        <w:t>HashCode</w:t>
-      </w:r>
-      <w:proofErr w:type="spellEnd"/>
-      <w:r>
+        <w:t>Tested</w:t>
+      </w:r>
+    </w:p>
+    <w:p>
+      <w:pPr>
+        <w:numPr>
+          <w:ilvl w:val="0"/>
+          <w:numId w:val="6"/>
+        </w:numPr>
+        <w:spacing w:before="100" w:beforeAutospacing="1" w:after="100" w:afterAutospacing="1" w:line="240" w:lineRule="auto"/>
         <w:rPr>
           <w:rFonts w:ascii="Helvetica" w:hAnsi="Helvetica" w:cs="Helvetica"/>
           <w:i/>
           <w:iCs/>
           <w:color w:val="212529"/>
         </w:rPr>
-        <w:t>?</w:t>
+      </w:pPr>
+      <w:r>
+        <w:rPr>
+          <w:rFonts w:ascii="Helvetica" w:hAnsi="Helvetica" w:cs="Helvetica"/>
+          <w:color w:val="212529"/>
+        </w:rPr>
+        <w:t>Date is required and must not be in the future.</w:t>
+      </w:r>
+      <w:r>
+        <w:rPr>
+          <w:rFonts w:ascii="Helvetica" w:hAnsi="Helvetica" w:cs="Helvetica"/>
+          <w:color w:val="212529"/>
+        </w:rPr>
+        <w:tab/>
       </w:r>
       <w:r>
         <w:rPr>
@@ -1301,9 +1271,35 @@
           <w:iCs/>
           <w:color w:val="212529"/>
         </w:rPr>
-        <w:t>,</w:t>
-      </w:r>
-      <w:proofErr w:type="gramEnd"/>
+        <w:t>In service, need val</w:t>
+      </w:r>
+    </w:p>
+    <w:p>
+      <w:pPr>
+        <w:numPr>
+          <w:ilvl w:val="0"/>
+          <w:numId w:val="6"/>
+        </w:numPr>
+        <w:spacing w:before="100" w:beforeAutospacing="1" w:after="100" w:afterAutospacing="1" w:line="240" w:lineRule="auto"/>
+        <w:rPr>
+          <w:rFonts w:ascii="Helvetica" w:hAnsi="Helvetica" w:cs="Helvetica"/>
+          <w:color w:val="212529"/>
+        </w:rPr>
+      </w:pPr>
+      <w:r>
+        <w:rPr>
+          <w:rFonts w:ascii="Helvetica" w:hAnsi="Helvetica" w:cs="Helvetica"/>
+          <w:color w:val="212529"/>
+        </w:rPr>
+        <w:t>Kilograms must be a positive number not more than 250.</w:t>
+      </w:r>
+      <w:r>
+        <w:rPr>
+          <w:rFonts w:ascii="Helvetica" w:hAnsi="Helvetica" w:cs="Helvetica"/>
+          <w:color w:val="212529"/>
+        </w:rPr>
+        <w:tab/>
+      </w:r>
       <w:r>
         <w:rPr>
           <w:rFonts w:ascii="Helvetica" w:hAnsi="Helvetica" w:cs="Helvetica"/>
@@ -1311,41 +1307,58 @@
           <w:iCs/>
           <w:color w:val="212529"/>
         </w:rPr>
-        <w:t xml:space="preserve"> need to </w:t>
-      </w:r>
-      <w:proofErr w:type="spellStart"/>
+        <w:t>In service, need val</w:t>
+      </w:r>
+    </w:p>
+    <w:p>
+      <w:pPr>
+        <w:numPr>
+          <w:ilvl w:val="0"/>
+          <w:numId w:val="6"/>
+        </w:numPr>
+        <w:spacing w:before="100" w:beforeAutospacing="1" w:after="100" w:afterAutospacing="1" w:line="240" w:lineRule="auto"/>
+        <w:rPr>
+          <w:rFonts w:ascii="Helvetica" w:hAnsi="Helvetica" w:cs="Helvetica"/>
+          <w:color w:val="212529"/>
+          <w:highlight w:val="yellow"/>
+          <w:u w:val="single"/>
+        </w:rPr>
+      </w:pPr>
+      <w:r>
+        <w:rPr>
+          <w:rFonts w:ascii="Helvetica" w:hAnsi="Helvetica" w:cs="Helvetica"/>
+          <w:color w:val="212529"/>
+          <w:highlight w:val="yellow"/>
+          <w:u w:val="single"/>
+        </w:rPr>
+        <w:t>The combination of date, Item, and Forager cannot be duplicated. (Can't forage the same item on the same day. It should be tracked as one Forage.)</w:t>
+      </w:r>
+      <w:r>
+        <w:rPr>
+          <w:rFonts w:ascii="Helvetica" w:hAnsi="Helvetica" w:cs="Helvetica"/>
+          <w:color w:val="212529"/>
+          <w:highlight w:val="yellow"/>
+          <w:u w:val="single"/>
+        </w:rPr>
+        <w:tab/>
+      </w:r>
       <w:r>
         <w:rPr>
           <w:rFonts w:ascii="Helvetica" w:hAnsi="Helvetica" w:cs="Helvetica"/>
           <w:i/>
           <w:iCs/>
           <w:color w:val="212529"/>
-        </w:rPr>
-        <w:t>val</w:t>
-      </w:r>
-      <w:proofErr w:type="spellEnd"/>
-    </w:p>
-    <w:p>
-      <w:pPr>
-        <w:pStyle w:val="Heading4"/>
-        <w:rPr>
-          <w:rFonts w:ascii="Helvetica" w:hAnsi="Helvetica" w:cs="Helvetica"/>
-          <w:color w:val="2F74A6"/>
-        </w:rPr>
-      </w:pPr>
-      <w:r>
-        <w:rPr>
-          <w:rFonts w:ascii="Helvetica" w:hAnsi="Helvetica" w:cs="Helvetica"/>
-          <w:color w:val="2F74A6"/>
-        </w:rPr>
-        <w:t>Foragers</w:t>
-      </w:r>
-    </w:p>
-    <w:p>
-      <w:pPr>
-        <w:numPr>
-          <w:ilvl w:val="0"/>
-          <w:numId w:val="5"/>
+          <w:highlight w:val="yellow"/>
+          <w:u w:val="single"/>
+        </w:rPr>
+        <w:t>Not completed</w:t>
+      </w:r>
+    </w:p>
+    <w:p>
+      <w:pPr>
+        <w:numPr>
+          <w:ilvl w:val="0"/>
+          <w:numId w:val="6"/>
         </w:numPr>
         <w:spacing w:before="100" w:beforeAutospacing="1" w:after="100" w:afterAutospacing="1" w:line="240" w:lineRule="auto"/>
         <w:rPr>
@@ -1358,605 +1371,220 @@
           <w:rFonts w:ascii="Helvetica" w:hAnsi="Helvetica" w:cs="Helvetica"/>
           <w:color w:val="212529"/>
         </w:rPr>
-        <w:t>First name is required.</w:t>
-      </w:r>
-    </w:p>
-    <w:p>
-      <w:pPr>
-        <w:numPr>
-          <w:ilvl w:val="0"/>
-          <w:numId w:val="5"/>
-        </w:numPr>
-        <w:spacing w:before="100" w:beforeAutospacing="1" w:after="100" w:afterAutospacing="1" w:line="240" w:lineRule="auto"/>
-        <w:rPr>
-          <w:rFonts w:ascii="Helvetica" w:hAnsi="Helvetica" w:cs="Helvetica"/>
-          <w:color w:val="212529"/>
-        </w:rPr>
-      </w:pPr>
-      <w:r>
-        <w:rPr>
-          <w:rFonts w:ascii="Helvetica" w:hAnsi="Helvetica" w:cs="Helvetica"/>
-          <w:color w:val="212529"/>
-        </w:rPr>
-        <w:t>Last name is required.</w:t>
-      </w:r>
-    </w:p>
-    <w:p>
-      <w:pPr>
-        <w:numPr>
-          <w:ilvl w:val="0"/>
-          <w:numId w:val="5"/>
-        </w:numPr>
-        <w:spacing w:before="100" w:beforeAutospacing="1" w:after="100" w:afterAutospacing="1" w:line="240" w:lineRule="auto"/>
-        <w:rPr>
-          <w:rFonts w:ascii="Helvetica" w:hAnsi="Helvetica" w:cs="Helvetica"/>
-          <w:color w:val="212529"/>
-        </w:rPr>
-      </w:pPr>
-      <w:r>
-        <w:rPr>
-          <w:rFonts w:ascii="Helvetica" w:hAnsi="Helvetica" w:cs="Helvetica"/>
-          <w:color w:val="212529"/>
-        </w:rPr>
-        <w:t>State is required</w:t>
-      </w:r>
-    </w:p>
-    <w:p>
-      <w:pPr>
-        <w:numPr>
-          <w:ilvl w:val="0"/>
-          <w:numId w:val="5"/>
-        </w:numPr>
-        <w:spacing w:before="100" w:beforeAutospacing="1" w:after="100" w:afterAutospacing="1" w:line="240" w:lineRule="auto"/>
-        <w:rPr>
-          <w:rFonts w:ascii="Helvetica" w:hAnsi="Helvetica" w:cs="Helvetica"/>
-          <w:color w:val="212529"/>
-        </w:rPr>
-      </w:pPr>
-      <w:r>
-        <w:rPr>
-          <w:rFonts w:ascii="Helvetica" w:hAnsi="Helvetica" w:cs="Helvetica"/>
-          <w:color w:val="212529"/>
-        </w:rPr>
-        <w:t>The combination of first name, last name, and state cannot be duplicated.</w:t>
-      </w:r>
-    </w:p>
-    <w:p>
-      <w:pPr>
-        <w:numPr>
-          <w:ilvl w:val="0"/>
-          <w:numId w:val="5"/>
-        </w:numPr>
-        <w:spacing w:before="100" w:beforeAutospacing="1" w:after="100" w:afterAutospacing="1" w:line="240" w:lineRule="auto"/>
-        <w:rPr>
-          <w:rFonts w:ascii="Helvetica" w:hAnsi="Helvetica" w:cs="Helvetica"/>
-          <w:color w:val="212529"/>
-          <w:highlight w:val="cyan"/>
-        </w:rPr>
-      </w:pPr>
-      <w:r>
-        <w:rPr>
-          <w:rFonts w:ascii="Helvetica" w:hAnsi="Helvetica" w:cs="Helvetica"/>
-          <w:color w:val="212529"/>
-          <w:highlight w:val="cyan"/>
-        </w:rPr>
-        <w:t>Forager ID is a system-generated unique sequential integer.</w:t>
-      </w:r>
-    </w:p>
-    <w:p>
-      <w:pPr>
-        <w:pStyle w:val="Heading4"/>
-        <w:rPr>
-          <w:rFonts w:ascii="Helvetica" w:hAnsi="Helvetica" w:cs="Helvetica"/>
-          <w:color w:val="2F74A6"/>
-        </w:rPr>
-      </w:pPr>
-      <w:r>
-        <w:rPr>
-          <w:rFonts w:ascii="Helvetica" w:hAnsi="Helvetica" w:cs="Helvetica"/>
-          <w:color w:val="2F74A6"/>
-        </w:rPr>
-        <w:t>Forages</w:t>
-      </w:r>
-    </w:p>
-    <w:p>
-      <w:pPr>
-        <w:numPr>
-          <w:ilvl w:val="0"/>
-          <w:numId w:val="6"/>
-        </w:numPr>
-        <w:spacing w:before="100" w:beforeAutospacing="1" w:after="100" w:afterAutospacing="1" w:line="240" w:lineRule="auto"/>
-        <w:rPr>
-          <w:rFonts w:ascii="Helvetica" w:hAnsi="Helvetica" w:cs="Helvetica"/>
-          <w:color w:val="212529"/>
-        </w:rPr>
-      </w:pPr>
-      <w:r>
-        <w:rPr>
-          <w:rFonts w:ascii="Helvetica" w:hAnsi="Helvetica" w:cs="Helvetica"/>
-          <w:color w:val="212529"/>
-        </w:rPr>
-        <w:t>Item is required and must exist.</w:t>
-      </w:r>
-      <w:r>
-        <w:rPr>
-          <w:rFonts w:ascii="Helvetica" w:hAnsi="Helvetica" w:cs="Helvetica"/>
-          <w:color w:val="212529"/>
-        </w:rPr>
-        <w:tab/>
-      </w:r>
-      <w:r>
-        <w:rPr>
-          <w:rFonts w:ascii="Helvetica" w:hAnsi="Helvetica" w:cs="Helvetica"/>
+        <w:t>Forage ID is a system-generated GUID (globally unique identifier).</w:t>
+      </w:r>
+    </w:p>
+    <w:p>
+      <w:r>
+        <w:t>Incomplete:</w:t>
+      </w:r>
+    </w:p>
+    <w:p>
+      <w:pPr>
+        <w:numPr>
+          <w:ilvl w:val="0"/>
+          <w:numId w:val="3"/>
+        </w:numPr>
+      </w:pPr>
+      <w:r>
+        <w:t>Add a Forager.</w:t>
+      </w:r>
+      <w:r>
+        <w:t xml:space="preserve"> (ForagerService)</w:t>
+      </w:r>
+    </w:p>
+    <w:p>
+      <w:pPr>
+        <w:numPr>
+          <w:ilvl w:val="0"/>
+          <w:numId w:val="3"/>
+        </w:numPr>
+      </w:pPr>
+      <w:r>
+        <w:t>Create a report that displays the kilograms of each Item collected on one day.</w:t>
+      </w:r>
+    </w:p>
+    <w:p>
+      <w:pPr>
+        <w:numPr>
+          <w:ilvl w:val="1"/>
+          <w:numId w:val="3"/>
+        </w:numPr>
+      </w:pPr>
+      <w:r>
+        <w:t>Param: specific day</w:t>
+      </w:r>
+    </w:p>
+    <w:p>
+      <w:pPr>
+        <w:numPr>
+          <w:ilvl w:val="1"/>
+          <w:numId w:val="3"/>
+        </w:numPr>
+      </w:pPr>
+      <w:r>
+        <w:t>Items in alphabetical</w:t>
+      </w:r>
+    </w:p>
+    <w:p>
+      <w:pPr>
+        <w:numPr>
+          <w:ilvl w:val="1"/>
+          <w:numId w:val="3"/>
+        </w:numPr>
+      </w:pPr>
+      <w:r>
+        <w:t>Denote 0kg for uncollected items perhaps</w:t>
+      </w:r>
+    </w:p>
+    <w:p>
+      <w:pPr>
+        <w:numPr>
+          <w:ilvl w:val="0"/>
+          <w:numId w:val="3"/>
+        </w:numPr>
+      </w:pPr>
+      <w:r>
+        <w:t>Create a report that displays the total value of each Category collected on one day.</w:t>
+      </w:r>
+    </w:p>
+    <w:p>
+      <w:pPr>
+        <w:numPr>
+          <w:ilvl w:val="1"/>
+          <w:numId w:val="3"/>
+        </w:numPr>
+      </w:pPr>
+      <w:r>
+        <w:t>Param: specific day</w:t>
+      </w:r>
+    </w:p>
+    <w:p>
+      <w:pPr>
+        <w:numPr>
+          <w:ilvl w:val="1"/>
+          <w:numId w:val="3"/>
+        </w:numPr>
+      </w:pPr>
+      <w:r>
+        <w:t>Group by Category, then alphabetical</w:t>
+      </w:r>
+    </w:p>
+    <w:p>
+      <w:pPr>
+        <w:rPr>
           <w:i/>
           <w:iCs/>
-          <w:color w:val="212529"/>
-        </w:rPr>
-        <w:t>Tested</w:t>
-      </w:r>
-    </w:p>
-    <w:p>
-      <w:pPr>
-        <w:numPr>
-          <w:ilvl w:val="0"/>
-          <w:numId w:val="6"/>
-        </w:numPr>
-        <w:spacing w:before="100" w:beforeAutospacing="1" w:after="100" w:afterAutospacing="1" w:line="240" w:lineRule="auto"/>
-        <w:rPr>
-          <w:rFonts w:ascii="Helvetica" w:hAnsi="Helvetica" w:cs="Helvetica"/>
-          <w:color w:val="212529"/>
-        </w:rPr>
-      </w:pPr>
-      <w:r>
-        <w:rPr>
-          <w:rFonts w:ascii="Helvetica" w:hAnsi="Helvetica" w:cs="Helvetica"/>
-          <w:color w:val="212529"/>
-        </w:rPr>
-        <w:t>Forager is required and must exist.</w:t>
-      </w:r>
-      <w:r>
-        <w:rPr>
-          <w:rFonts w:ascii="Helvetica" w:hAnsi="Helvetica" w:cs="Helvetica"/>
-          <w:color w:val="212529"/>
-        </w:rPr>
-        <w:tab/>
-      </w:r>
-      <w:r>
-        <w:rPr>
-          <w:rFonts w:ascii="Helvetica" w:hAnsi="Helvetica" w:cs="Helvetica"/>
-          <w:color w:val="212529"/>
-        </w:rPr>
-        <w:tab/>
-      </w:r>
-      <w:r>
-        <w:rPr>
-          <w:rFonts w:ascii="Helvetica" w:hAnsi="Helvetica" w:cs="Helvetica"/>
-          <w:color w:val="212529"/>
-        </w:rPr>
-        <w:tab/>
-      </w:r>
-      <w:r>
-        <w:rPr>
-          <w:rFonts w:ascii="Helvetica" w:hAnsi="Helvetica" w:cs="Helvetica"/>
+        </w:rPr>
+      </w:pPr>
+      <w:r>
+        <w:rPr>
           <w:i/>
           <w:iCs/>
-          <w:color w:val="212529"/>
-        </w:rPr>
-        <w:t>Tested</w:t>
-      </w:r>
-    </w:p>
-    <w:p>
-      <w:pPr>
-        <w:numPr>
-          <w:ilvl w:val="0"/>
-          <w:numId w:val="6"/>
-        </w:numPr>
-        <w:spacing w:before="100" w:beforeAutospacing="1" w:after="100" w:afterAutospacing="1" w:line="240" w:lineRule="auto"/>
-        <w:rPr>
-          <w:rFonts w:ascii="Helvetica" w:hAnsi="Helvetica" w:cs="Helvetica"/>
+        </w:rPr>
+        <w:t>Do all of these</w:t>
+      </w:r>
+    </w:p>
+    <w:p>
+      <w:r>
+        <w:t>Other Requirements:</w:t>
+      </w:r>
+    </w:p>
+    <w:p>
+      <w:pPr>
+        <w:pStyle w:val="ListParagraph"/>
+        <w:numPr>
+          <w:ilvl w:val="0"/>
+          <w:numId w:val="9"/>
+        </w:numPr>
+      </w:pPr>
+      <w:r>
+        <w:t>Use Ninject to wire up dependencies.</w:t>
+      </w:r>
+    </w:p>
+    <w:p>
+      <w:pPr>
+        <w:pStyle w:val="ListParagraph"/>
+        <w:numPr>
+          <w:ilvl w:val="0"/>
+          <w:numId w:val="9"/>
+        </w:numPr>
+      </w:pPr>
+      <w:r>
+        <w:t>Unit tests for Services must use Mock versions of your repositories.</w:t>
+      </w:r>
+    </w:p>
+    <w:p>
+      <w:pPr>
+        <w:pStyle w:val="ListParagraph"/>
+        <w:numPr>
+          <w:ilvl w:val="0"/>
+          <w:numId w:val="9"/>
+        </w:numPr>
+      </w:pPr>
+      <w:r>
+        <w:t>Strive to generate reports with LINQ. If you run into too much friction, solve the problem with loops and intermediate collections.</w:t>
+      </w:r>
+    </w:p>
+    <w:p>
+      <w:pPr>
+        <w:pStyle w:val="ListParagraph"/>
+        <w:numPr>
+          <w:ilvl w:val="0"/>
+          <w:numId w:val="9"/>
+        </w:numPr>
+      </w:pPr>
+      <w:r>
+        <w:t>All financial math must use decimal.</w:t>
+      </w:r>
+    </w:p>
+    <w:p>
+      <w:pPr>
+        <w:pStyle w:val="ListParagraph"/>
+        <w:numPr>
+          <w:ilvl w:val="0"/>
+          <w:numId w:val="9"/>
+        </w:numPr>
+      </w:pPr>
+      <w:r>
+        <w:t>Dates must be DateTime, never strings.</w:t>
+      </w:r>
+    </w:p>
+    <w:p>
+      <w:r>
+        <w:t>Be aware:</w:t>
+      </w:r>
+    </w:p>
+    <w:p>
+      <w:pPr>
+        <w:pStyle w:val="ListParagraph"/>
+        <w:numPr>
+          <w:ilvl w:val="0"/>
+          <w:numId w:val="9"/>
+        </w:numPr>
+      </w:pPr>
+      <w:r>
+        <w:t>Commas should be avoided in Data (messes with CSV)</w:t>
+      </w:r>
+    </w:p>
+    <w:p>
+      <w:pPr>
+        <w:pStyle w:val="ListParagraph"/>
+        <w:numPr>
+          <w:ilvl w:val="0"/>
+          <w:numId w:val="9"/>
+        </w:numPr>
+      </w:pPr>
+      <w:r>
+        <w:t>Forage data is stored in data folder in what we call an "unfortunate decision"</w:t>
+      </w:r>
+    </w:p>
+    <w:p/>
+    <w:p>
+      <w:pPr>
+        <w:rPr>
           <w:i/>
           <w:iCs/>
-          <w:color w:val="212529"/>
-        </w:rPr>
-      </w:pPr>
-      <w:r>
-        <w:rPr>
-          <w:rFonts w:ascii="Helvetica" w:hAnsi="Helvetica" w:cs="Helvetica"/>
-          <w:color w:val="212529"/>
-        </w:rPr>
-        <w:t>Date is required and must not be in the future.</w:t>
-      </w:r>
-      <w:r>
-        <w:rPr>
-          <w:rFonts w:ascii="Helvetica" w:hAnsi="Helvetica" w:cs="Helvetica"/>
-          <w:color w:val="212529"/>
-        </w:rPr>
-        <w:tab/>
-      </w:r>
-      <w:r>
-        <w:rPr>
-          <w:rFonts w:ascii="Helvetica" w:hAnsi="Helvetica" w:cs="Helvetica"/>
-          <w:i/>
-          <w:iCs/>
-          <w:color w:val="212529"/>
-        </w:rPr>
-        <w:t xml:space="preserve">In service, need </w:t>
-      </w:r>
-      <w:proofErr w:type="spellStart"/>
-      <w:r>
-        <w:rPr>
-          <w:rFonts w:ascii="Helvetica" w:hAnsi="Helvetica" w:cs="Helvetica"/>
-          <w:i/>
-          <w:iCs/>
-          <w:color w:val="212529"/>
-        </w:rPr>
-        <w:t>val</w:t>
-      </w:r>
-      <w:proofErr w:type="spellEnd"/>
-    </w:p>
-    <w:p>
-      <w:pPr>
-        <w:numPr>
-          <w:ilvl w:val="0"/>
-          <w:numId w:val="6"/>
-        </w:numPr>
-        <w:spacing w:before="100" w:beforeAutospacing="1" w:after="100" w:afterAutospacing="1" w:line="240" w:lineRule="auto"/>
-        <w:rPr>
-          <w:rFonts w:ascii="Helvetica" w:hAnsi="Helvetica" w:cs="Helvetica"/>
-          <w:color w:val="212529"/>
-        </w:rPr>
-      </w:pPr>
-      <w:r>
-        <w:rPr>
-          <w:rFonts w:ascii="Helvetica" w:hAnsi="Helvetica" w:cs="Helvetica"/>
-          <w:color w:val="212529"/>
-        </w:rPr>
-        <w:lastRenderedPageBreak/>
-        <w:t>Kilograms must be a positive number not more than 250.</w:t>
-      </w:r>
-      <w:r>
-        <w:rPr>
-          <w:rFonts w:ascii="Helvetica" w:hAnsi="Helvetica" w:cs="Helvetica"/>
-          <w:color w:val="212529"/>
-        </w:rPr>
-        <w:tab/>
-      </w:r>
-      <w:r>
-        <w:rPr>
-          <w:rFonts w:ascii="Helvetica" w:hAnsi="Helvetica" w:cs="Helvetica"/>
-          <w:i/>
-          <w:iCs/>
-          <w:color w:val="212529"/>
-        </w:rPr>
-        <w:t xml:space="preserve">In service, need </w:t>
-      </w:r>
-      <w:proofErr w:type="spellStart"/>
-      <w:r>
-        <w:rPr>
-          <w:rFonts w:ascii="Helvetica" w:hAnsi="Helvetica" w:cs="Helvetica"/>
-          <w:i/>
-          <w:iCs/>
-          <w:color w:val="212529"/>
-        </w:rPr>
-        <w:t>val</w:t>
-      </w:r>
-      <w:proofErr w:type="spellEnd"/>
-    </w:p>
-    <w:p>
-      <w:pPr>
-        <w:numPr>
-          <w:ilvl w:val="0"/>
-          <w:numId w:val="6"/>
-        </w:numPr>
-        <w:spacing w:before="100" w:beforeAutospacing="1" w:after="100" w:afterAutospacing="1" w:line="240" w:lineRule="auto"/>
-        <w:rPr>
-          <w:rFonts w:ascii="Helvetica" w:hAnsi="Helvetica" w:cs="Helvetica"/>
-          <w:color w:val="212529"/>
-          <w:highlight w:val="yellow"/>
-          <w:u w:val="single"/>
-        </w:rPr>
-      </w:pPr>
-      <w:r>
-        <w:rPr>
-          <w:rFonts w:ascii="Helvetica" w:hAnsi="Helvetica" w:cs="Helvetica"/>
-          <w:color w:val="212529"/>
-          <w:highlight w:val="yellow"/>
-          <w:u w:val="single"/>
-        </w:rPr>
-        <w:t>The combination of date, Item, and Forager cannot be duplicated. (Can't forage the same item on the same day. It should be tracked as one Forage.)</w:t>
-      </w:r>
-      <w:r>
-        <w:rPr>
-          <w:rFonts w:ascii="Helvetica" w:hAnsi="Helvetica" w:cs="Helvetica"/>
-          <w:color w:val="212529"/>
-          <w:highlight w:val="yellow"/>
-          <w:u w:val="single"/>
-        </w:rPr>
-        <w:tab/>
-      </w:r>
-      <w:r>
-        <w:rPr>
-          <w:rFonts w:ascii="Helvetica" w:hAnsi="Helvetica" w:cs="Helvetica"/>
-          <w:i/>
-          <w:iCs/>
-          <w:color w:val="212529"/>
-          <w:highlight w:val="yellow"/>
-          <w:u w:val="single"/>
-        </w:rPr>
-        <w:t>Not completed</w:t>
-      </w:r>
-    </w:p>
-    <w:p>
-      <w:pPr>
-        <w:numPr>
-          <w:ilvl w:val="0"/>
-          <w:numId w:val="6"/>
-        </w:numPr>
-        <w:spacing w:before="100" w:beforeAutospacing="1" w:after="100" w:afterAutospacing="1" w:line="240" w:lineRule="auto"/>
-        <w:rPr>
-          <w:rFonts w:ascii="Helvetica" w:hAnsi="Helvetica" w:cs="Helvetica"/>
-          <w:color w:val="212529"/>
-        </w:rPr>
-      </w:pPr>
-      <w:r>
-        <w:rPr>
-          <w:rFonts w:ascii="Helvetica" w:hAnsi="Helvetica" w:cs="Helvetica"/>
-          <w:color w:val="212529"/>
-        </w:rPr>
-        <w:t xml:space="preserve">Forage ID is a </w:t>
-      </w:r>
-      <w:proofErr w:type="gramStart"/>
-      <w:r>
-        <w:rPr>
-          <w:rFonts w:ascii="Helvetica" w:hAnsi="Helvetica" w:cs="Helvetica"/>
-          <w:color w:val="212529"/>
-        </w:rPr>
-        <w:t>system-generated</w:t>
-      </w:r>
-      <w:proofErr w:type="gramEnd"/>
-      <w:r>
-        <w:rPr>
-          <w:rFonts w:ascii="Helvetica" w:hAnsi="Helvetica" w:cs="Helvetica"/>
-          <w:color w:val="212529"/>
-        </w:rPr>
-        <w:t xml:space="preserve"> GUID (globally unique identifier).</w:t>
-      </w:r>
-    </w:p>
-    <w:p>
-      <w:r>
-        <w:t>Incomplete:</w:t>
-      </w:r>
-    </w:p>
-    <w:p>
-      <w:pPr>
-        <w:numPr>
-          <w:ilvl w:val="0"/>
-          <w:numId w:val="3"/>
-        </w:numPr>
-      </w:pPr>
-      <w:r>
-        <w:t>Add a Forager.</w:t>
-      </w:r>
-      <w:r>
-        <w:t xml:space="preserve"> (</w:t>
-      </w:r>
-      <w:proofErr w:type="spellStart"/>
-      <w:r>
-        <w:t>ForagerService</w:t>
-      </w:r>
-      <w:proofErr w:type="spellEnd"/>
-      <w:r>
-        <w:t>)</w:t>
-      </w:r>
-    </w:p>
-    <w:p>
-      <w:pPr>
-        <w:numPr>
-          <w:ilvl w:val="0"/>
-          <w:numId w:val="3"/>
-        </w:numPr>
-      </w:pPr>
-      <w:r>
-        <w:t>Create a report that displays the kilograms of each Item collected on one day.</w:t>
-      </w:r>
-    </w:p>
-    <w:p>
-      <w:pPr>
-        <w:numPr>
-          <w:ilvl w:val="1"/>
-          <w:numId w:val="3"/>
-        </w:numPr>
-      </w:pPr>
-      <w:r>
-        <w:t>Param: specific day</w:t>
-      </w:r>
-    </w:p>
-    <w:p>
-      <w:pPr>
-        <w:numPr>
-          <w:ilvl w:val="1"/>
-          <w:numId w:val="3"/>
-        </w:numPr>
-      </w:pPr>
-      <w:r>
-        <w:t>Items in alphabetical</w:t>
-      </w:r>
-    </w:p>
-    <w:p>
-      <w:pPr>
-        <w:numPr>
-          <w:ilvl w:val="1"/>
-          <w:numId w:val="3"/>
-        </w:numPr>
-      </w:pPr>
-      <w:r>
-        <w:t>Denote 0kg for uncollected items perhaps</w:t>
-      </w:r>
-    </w:p>
-    <w:p>
-      <w:pPr>
-        <w:numPr>
-          <w:ilvl w:val="0"/>
-          <w:numId w:val="3"/>
-        </w:numPr>
-      </w:pPr>
-      <w:r>
-        <w:t>Create a report that displays the total value of each Category collected on one day.</w:t>
-      </w:r>
-    </w:p>
-    <w:p>
-      <w:pPr>
-        <w:numPr>
-          <w:ilvl w:val="1"/>
-          <w:numId w:val="3"/>
-        </w:numPr>
-      </w:pPr>
-      <w:r>
-        <w:t>Param: specific day</w:t>
-      </w:r>
-    </w:p>
-    <w:p>
-      <w:pPr>
-        <w:numPr>
-          <w:ilvl w:val="1"/>
-          <w:numId w:val="3"/>
-        </w:numPr>
-      </w:pPr>
-      <w:r>
-        <w:t>Group by Category, then alphabetical</w:t>
-      </w:r>
-    </w:p>
-    <w:p>
-      <w:pPr>
-        <w:rPr>
-          <w:i/>
-          <w:iCs/>
-        </w:rPr>
-      </w:pPr>
-      <w:r>
-        <w:rPr>
-          <w:i/>
-          <w:iCs/>
-        </w:rPr>
-        <w:t>Do all of these</w:t>
-      </w:r>
-    </w:p>
-    <w:p>
-      <w:r>
-        <w:t>Other Requirements:</w:t>
-      </w:r>
-    </w:p>
-    <w:p>
-      <w:pPr>
-        <w:pStyle w:val="ListParagraph"/>
-        <w:numPr>
-          <w:ilvl w:val="0"/>
-          <w:numId w:val="9"/>
-        </w:numPr>
-      </w:pPr>
-      <w:r>
-        <w:t xml:space="preserve">Use </w:t>
-      </w:r>
-      <w:proofErr w:type="spellStart"/>
-      <w:r>
-        <w:t>Ninject</w:t>
-      </w:r>
-      <w:proofErr w:type="spellEnd"/>
-      <w:r>
-        <w:t xml:space="preserve"> to wire up dependencies.</w:t>
-      </w:r>
-    </w:p>
-    <w:p>
-      <w:pPr>
-        <w:pStyle w:val="ListParagraph"/>
-        <w:numPr>
-          <w:ilvl w:val="0"/>
-          <w:numId w:val="9"/>
-        </w:numPr>
-      </w:pPr>
-      <w:r>
-        <w:t>Unit tests for Services must use Mock versions of your repositories.</w:t>
-      </w:r>
-    </w:p>
-    <w:p>
-      <w:pPr>
-        <w:pStyle w:val="ListParagraph"/>
-        <w:numPr>
-          <w:ilvl w:val="0"/>
-          <w:numId w:val="9"/>
-        </w:numPr>
-      </w:pPr>
-      <w:r>
-        <w:t>Strive to generate reports with LINQ. If you run into too much friction, solve the problem with loops and intermediate collections.</w:t>
-      </w:r>
-    </w:p>
-    <w:p>
-      <w:pPr>
-        <w:pStyle w:val="ListParagraph"/>
-        <w:numPr>
-          <w:ilvl w:val="0"/>
-          <w:numId w:val="9"/>
-        </w:numPr>
-      </w:pPr>
-      <w:r>
-        <w:t>All financial math must use decimal.</w:t>
-      </w:r>
-    </w:p>
-    <w:p>
-      <w:pPr>
-        <w:pStyle w:val="ListParagraph"/>
-        <w:numPr>
-          <w:ilvl w:val="0"/>
-          <w:numId w:val="9"/>
-        </w:numPr>
-      </w:pPr>
-      <w:r>
-        <w:t>Dates must be </w:t>
-      </w:r>
-      <w:proofErr w:type="spellStart"/>
-      <w:r>
-        <w:t>DateTime</w:t>
-      </w:r>
-      <w:proofErr w:type="spellEnd"/>
-      <w:r>
-        <w:t>, never strings.</w:t>
-      </w:r>
-    </w:p>
-    <w:p>
-      <w:r>
-        <w:t>Be aware:</w:t>
-      </w:r>
-    </w:p>
-    <w:p>
-      <w:pPr>
-        <w:pStyle w:val="ListParagraph"/>
-        <w:numPr>
-          <w:ilvl w:val="0"/>
-          <w:numId w:val="9"/>
-        </w:numPr>
-      </w:pPr>
-      <w:r>
-        <w:t>Commas should be avoided in Data (messes with CSV)</w:t>
-      </w:r>
-    </w:p>
-    <w:p>
-      <w:pPr>
-        <w:pStyle w:val="ListParagraph"/>
-        <w:numPr>
-          <w:ilvl w:val="0"/>
-          <w:numId w:val="9"/>
-        </w:numPr>
-      </w:pPr>
-      <w:r>
-        <w:t>Forage data is stored in data folder in what we call an "unfortunate decision"</w:t>
-      </w:r>
-    </w:p>
-    <w:p/>
-    <w:p>
-      <w:pPr>
-        <w:rPr>
-          <w:i/>
-          <w:iCs/>
         </w:rPr>
       </w:pPr>
     </w:p>
@@ -1969,12 +1597,10 @@
       <w:pPr>
         <w:pStyle w:val="Heading1"/>
       </w:pPr>
-      <w:proofErr w:type="spellStart"/>
       <w:r>
         <w:lastRenderedPageBreak/>
         <w:t>Foraging.UI</w:t>
       </w:r>
-      <w:proofErr w:type="spellEnd"/>
     </w:p>
     <w:p>
       <w:r>
@@ -1985,11 +1611,9 @@
       <w:pPr>
         <w:pStyle w:val="Heading1"/>
       </w:pPr>
-      <w:proofErr w:type="spellStart"/>
       <w:r>
         <w:t>Foraging.Core</w:t>
       </w:r>
-      <w:proofErr w:type="spellEnd"/>
     </w:p>
     <w:p>
       <w:r>
@@ -2014,15 +1638,7 @@
     </w:p>
     <w:p>
       <w:r>
-        <w:t xml:space="preserve">Current directory, Data\, </w:t>
-      </w:r>
-      <w:proofErr w:type="gramStart"/>
-      <w:r>
-        <w:t>items.csv  +</w:t>
-      </w:r>
-      <w:proofErr w:type="gramEnd"/>
-      <w:r>
-        <w:t xml:space="preserve"> foragers.csv  + forages.csv</w:t>
+        <w:t>Current directory, Data\, items.csv  + foragers.csv  + forages.csv</w:t>
       </w:r>
     </w:p>
     <w:p>
@@ -2042,66 +1658,39 @@
       <w:pPr>
         <w:pStyle w:val="Heading3"/>
       </w:pPr>
-      <w:proofErr w:type="spellStart"/>
-      <w:r>
-        <w:t>IForagerRepository</w:t>
-      </w:r>
-      <w:proofErr w:type="spellEnd"/>
-      <w:r>
-        <w:t xml:space="preserve"> </w:t>
+      <w:r>
+        <w:t xml:space="preserve">IForagerRepository </w:t>
       </w:r>
     </w:p>
     <w:p>
       <w:pPr>
         <w:pStyle w:val="Heading3"/>
       </w:pPr>
-      <w:proofErr w:type="spellStart"/>
-      <w:r>
-        <w:t>IForageService</w:t>
-      </w:r>
-      <w:proofErr w:type="spellEnd"/>
-      <w:r>
-        <w:t xml:space="preserve"> </w:t>
+      <w:r>
+        <w:t xml:space="preserve">IForageService </w:t>
       </w:r>
     </w:p>
     <w:p>
       <w:pPr>
         <w:pStyle w:val="Heading3"/>
       </w:pPr>
-      <w:proofErr w:type="spellStart"/>
       <w:r>
         <w:t>IItem</w:t>
       </w:r>
       <w:r>
         <w:t>Repo</w:t>
       </w:r>
-      <w:proofErr w:type="spellEnd"/>
     </w:p>
     <w:p>
       <w:pPr>
         <w:pStyle w:val="Heading3"/>
       </w:pPr>
-      <w:proofErr w:type="spellStart"/>
       <w:r>
         <w:t>IItemService</w:t>
       </w:r>
-      <w:proofErr w:type="spellEnd"/>
-      <w:r>
-        <w:t xml:space="preserve"> …</w:t>
-      </w:r>
-      <w:proofErr w:type="spellStart"/>
-      <w:r>
-        <w:t>IForageRepo</w:t>
-      </w:r>
-      <w:proofErr w:type="spellEnd"/>
-      <w:r>
-        <w:t>…</w:t>
-      </w:r>
-      <w:proofErr w:type="spellStart"/>
-      <w:r>
-        <w:t>IForageService</w:t>
-      </w:r>
-      <w:proofErr w:type="spellEnd"/>
+      <w:r>
+        <w:t xml:space="preserve"> …IForageRepo…IForageService</w:t>
+      </w:r>
     </w:p>
     <w:p/>
     <w:p>
@@ -2116,11 +1705,9 @@
       <w:pPr>
         <w:pStyle w:val="Heading1"/>
       </w:pPr>
-      <w:proofErr w:type="spellStart"/>
       <w:r>
         <w:t>Foraging.DAL</w:t>
       </w:r>
-      <w:proofErr w:type="spellEnd"/>
     </w:p>
     <w:p>
       <w:r>
@@ -2131,11 +1718,9 @@
       <w:pPr>
         <w:pStyle w:val="Heading1"/>
       </w:pPr>
-      <w:proofErr w:type="spellStart"/>
       <w:r>
         <w:t>Foraging.BLL</w:t>
       </w:r>
-      <w:proofErr w:type="spellEnd"/>
     </w:p>
     <w:p>
       <w:r>

</xml_diff>

<commit_message>
Combo validation Forage service added and tested
</commit_message>
<xml_diff>
--- a/Foraging Assessment Plan.docx
+++ b/Foraging Assessment Plan.docx
@@ -51,18 +51,52 @@
       </w:r>
     </w:p>
     <w:p>
-      <w:r>
-        <w:t>ShouldFindAll &amp; ShouldFindJasmin use the above</w:t>
-      </w:r>
-    </w:p>
-    <w:p>
-      <w:r>
-        <w:t>ShouldAdd &amp; ShouldCreateNewFile in the bin…</w:t>
-      </w:r>
-    </w:p>
-    <w:p>
-      <w:r>
-        <w:t>For testing purposes, this may be sufficient, but in the future I would like to be able to use a copy seed</w:t>
+      <w:proofErr w:type="spellStart"/>
+      <w:r>
+        <w:t>ShouldFindAll</w:t>
+      </w:r>
+      <w:proofErr w:type="spellEnd"/>
+      <w:r>
+        <w:t xml:space="preserve"> &amp; </w:t>
+      </w:r>
+      <w:proofErr w:type="spellStart"/>
+      <w:r>
+        <w:t>ShouldFindJasmin</w:t>
+      </w:r>
+      <w:proofErr w:type="spellEnd"/>
+      <w:r>
+        <w:t xml:space="preserve"> use the above</w:t>
+      </w:r>
+    </w:p>
+    <w:p>
+      <w:proofErr w:type="spellStart"/>
+      <w:r>
+        <w:t>ShouldAdd</w:t>
+      </w:r>
+      <w:proofErr w:type="spellEnd"/>
+      <w:r>
+        <w:t xml:space="preserve"> &amp; </w:t>
+      </w:r>
+      <w:proofErr w:type="spellStart"/>
+      <w:r>
+        <w:t>ShouldCreateNewFile</w:t>
+      </w:r>
+      <w:proofErr w:type="spellEnd"/>
+      <w:r>
+        <w:t xml:space="preserve"> in the bin…</w:t>
+      </w:r>
+    </w:p>
+    <w:p>
+      <w:r>
+        <w:t xml:space="preserve">For testing purposes, this may be sufficient, but in the </w:t>
+      </w:r>
+      <w:proofErr w:type="gramStart"/>
+      <w:r>
+        <w:t>future</w:t>
+      </w:r>
+      <w:proofErr w:type="gramEnd"/>
+      <w:r>
+        <w:t xml:space="preserve"> I would like to be able to use a copy seed</w:t>
       </w:r>
     </w:p>
     <w:p>
@@ -87,8 +121,13 @@
         </w:numPr>
       </w:pPr>
       <w:r>
-        <w:t>Added Add(</w:t>
-      </w:r>
+        <w:t xml:space="preserve">Added </w:t>
+      </w:r>
+      <w:proofErr w:type="gramStart"/>
+      <w:r>
+        <w:t>Add(</w:t>
+      </w:r>
+      <w:proofErr w:type="gramEnd"/>
       <w:r>
         <w:rPr>
           <w:rFonts w:ascii="Cascadia Mono" w:hAnsi="Cascadia Mono" w:cs="Cascadia Mono"/>
@@ -123,11 +162,16 @@
         </w:numPr>
       </w:pPr>
       <w:r>
-        <w:t>Added Serialize</w:t>
+        <w:t xml:space="preserve">Added </w:t>
+      </w:r>
+      <w:proofErr w:type="gramStart"/>
+      <w:r>
+        <w:t>Serialize</w:t>
       </w:r>
       <w:r>
         <w:t>(</w:t>
       </w:r>
+      <w:proofErr w:type="gramEnd"/>
       <w:r>
         <w:rPr>
           <w:rFonts w:ascii="Cascadia Mono" w:hAnsi="Cascadia Mono" w:cs="Cascadia Mono"/>
@@ -177,8 +221,13 @@
         </w:numPr>
       </w:pPr>
       <w:r>
-        <w:t>Added Write(</w:t>
-      </w:r>
+        <w:t xml:space="preserve">Added </w:t>
+      </w:r>
+      <w:proofErr w:type="gramStart"/>
+      <w:r>
+        <w:t>Write(</w:t>
+      </w:r>
+      <w:proofErr w:type="gramEnd"/>
       <w:r>
         <w:rPr>
           <w:rFonts w:ascii="Cascadia Mono" w:hAnsi="Cascadia Mono" w:cs="Cascadia Mono"/>
@@ -226,7 +275,20 @@
         </w:numPr>
       </w:pPr>
       <w:r>
-        <w:t>Added ShouldFindJasmin()</w:t>
+        <w:t xml:space="preserve">Added </w:t>
+      </w:r>
+      <w:proofErr w:type="spellStart"/>
+      <w:proofErr w:type="gramStart"/>
+      <w:r>
+        <w:t>ShouldFindJasmin</w:t>
+      </w:r>
+      <w:proofErr w:type="spellEnd"/>
+      <w:r>
+        <w:t>(</w:t>
+      </w:r>
+      <w:proofErr w:type="gramEnd"/>
+      <w:r>
+        <w:t>)</w:t>
       </w:r>
     </w:p>
     <w:p>
@@ -250,7 +312,20 @@
         </w:numPr>
       </w:pPr>
       <w:r>
-        <w:t>Added ShouldAdd()</w:t>
+        <w:t xml:space="preserve">Added </w:t>
+      </w:r>
+      <w:proofErr w:type="spellStart"/>
+      <w:proofErr w:type="gramStart"/>
+      <w:r>
+        <w:t>ShouldAdd</w:t>
+      </w:r>
+      <w:proofErr w:type="spellEnd"/>
+      <w:r>
+        <w:t>(</w:t>
+      </w:r>
+      <w:proofErr w:type="gramEnd"/>
+      <w:r>
+        <w:t>)</w:t>
       </w:r>
     </w:p>
     <w:p>
@@ -284,18 +359,37 @@
       <w:pPr>
         <w:pStyle w:val="ListParagraph"/>
         <w:numPr>
+          <w:ilvl w:val="0"/>
+          <w:numId w:val="10"/>
+        </w:numPr>
+      </w:pPr>
+      <w:r>
+        <w:t xml:space="preserve">Added </w:t>
+      </w:r>
+      <w:proofErr w:type="spellStart"/>
+      <w:proofErr w:type="gramStart"/>
+      <w:r>
+        <w:t>ShouldCreateNewFile</w:t>
+      </w:r>
+      <w:proofErr w:type="spellEnd"/>
+      <w:r>
+        <w:t>(</w:t>
+      </w:r>
+      <w:proofErr w:type="gramEnd"/>
+      <w:r>
+        <w:t>)</w:t>
+      </w:r>
+    </w:p>
+    <w:p>
+      <w:pPr>
+        <w:pStyle w:val="ListParagraph"/>
+        <w:numPr>
           <w:ilvl w:val="1"/>
           <w:numId w:val="10"/>
         </w:numPr>
-        <w:rPr>
-          <w:highlight w:val="yellow"/>
-        </w:rPr>
-      </w:pPr>
-      <w:r>
-        <w:rPr>
-          <w:highlight w:val="yellow"/>
-        </w:rPr>
-        <w:t>Consider determining the count number now?</w:t>
+      </w:pPr>
+      <w:r>
+        <w:t>Creates a clean slate for file, then adds one forager and checks that there is only that one forager</w:t>
       </w:r>
     </w:p>
     <w:p>
@@ -307,7 +401,20 @@
         </w:numPr>
       </w:pPr>
       <w:r>
-        <w:t>Added ShouldCreateNewFile()</w:t>
+        <w:t xml:space="preserve">Not a test, but added </w:t>
+      </w:r>
+      <w:proofErr w:type="spellStart"/>
+      <w:proofErr w:type="gramStart"/>
+      <w:r>
+        <w:t>MakeForagerRick</w:t>
+      </w:r>
+      <w:proofErr w:type="spellEnd"/>
+      <w:r>
+        <w:t>(</w:t>
+      </w:r>
+      <w:proofErr w:type="gramEnd"/>
+      <w:r>
+        <w:t>)</w:t>
       </w:r>
     </w:p>
     <w:p>
@@ -319,7 +426,28 @@
         </w:numPr>
       </w:pPr>
       <w:r>
-        <w:t>Creates a clean slate for file, then adds one forager and checks that there is only that one forager</w:t>
+        <w:t>A forager with properties filled out to be accessible by the DAL tests</w:t>
+      </w:r>
+    </w:p>
+    <w:p>
+      <w:pPr>
+        <w:rPr>
+          <w:u w:val="single"/>
+        </w:rPr>
+      </w:pPr>
+      <w:proofErr w:type="spellStart"/>
+      <w:r>
+        <w:rPr>
+          <w:u w:val="single"/>
+        </w:rPr>
+        <w:t>ForagerService</w:t>
+      </w:r>
+      <w:proofErr w:type="spellEnd"/>
+      <w:r>
+        <w:rPr>
+          <w:u w:val="single"/>
+        </w:rPr>
+        <w:t>:</w:t>
       </w:r>
     </w:p>
     <w:p>
@@ -330,45 +458,13 @@
           <w:numId w:val="10"/>
         </w:numPr>
       </w:pPr>
-      <w:r>
-        <w:t>Not a test, but added MakeForagerRick()</w:t>
-      </w:r>
-    </w:p>
-    <w:p>
-      <w:pPr>
-        <w:pStyle w:val="ListParagraph"/>
-        <w:numPr>
-          <w:ilvl w:val="1"/>
-          <w:numId w:val="10"/>
-        </w:numPr>
-      </w:pPr>
-      <w:r>
-        <w:t>A forager with properties filled out to be accessible by the DAL tests</w:t>
-      </w:r>
-    </w:p>
-    <w:p>
-      <w:pPr>
-        <w:rPr>
-          <w:u w:val="single"/>
-        </w:rPr>
-      </w:pPr>
-      <w:r>
-        <w:rPr>
-          <w:u w:val="single"/>
-        </w:rPr>
-        <w:t>ForagerService:</w:t>
-      </w:r>
-    </w:p>
-    <w:p>
-      <w:pPr>
-        <w:pStyle w:val="ListParagraph"/>
-        <w:numPr>
-          <w:ilvl w:val="0"/>
-          <w:numId w:val="10"/>
-        </w:numPr>
-      </w:pPr>
-      <w:r>
-        <w:t xml:space="preserve">FindByState </w:t>
+      <w:proofErr w:type="spellStart"/>
+      <w:r>
+        <w:t>FindByState</w:t>
+      </w:r>
+      <w:proofErr w:type="spellEnd"/>
+      <w:r>
+        <w:t xml:space="preserve"> </w:t>
       </w:r>
     </w:p>
     <w:p/>
@@ -381,8 +477,13 @@
         </w:numPr>
       </w:pPr>
       <w:r>
-        <w:t>Create tests in ForagerServiceTest</w:t>
-      </w:r>
+        <w:t xml:space="preserve">Create tests in </w:t>
+      </w:r>
+      <w:proofErr w:type="spellStart"/>
+      <w:r>
+        <w:t>ForagerServiceTest</w:t>
+      </w:r>
+      <w:proofErr w:type="spellEnd"/>
     </w:p>
     <w:p>
       <w:pPr>
@@ -405,8 +506,13 @@
         </w:numPr>
       </w:pPr>
       <w:r>
-        <w:t>Pass those tests by implementing methods properly in the ForagerService</w:t>
-      </w:r>
+        <w:t xml:space="preserve">Pass those tests by implementing methods properly in the </w:t>
+      </w:r>
+      <w:proofErr w:type="spellStart"/>
+      <w:r>
+        <w:t>ForagerService</w:t>
+      </w:r>
+      <w:proofErr w:type="spellEnd"/>
     </w:p>
     <w:p>
       <w:pPr>
@@ -426,7 +532,15 @@
         <w:t xml:space="preserve"> (not necessary unless find a bug in the pre-written code</w:t>
       </w:r>
       <w:r>
-        <w:t>, necessary for any newly-written code</w:t>
+        <w:t xml:space="preserve">, necessary for any </w:t>
+      </w:r>
+      <w:proofErr w:type="gramStart"/>
+      <w:r>
+        <w:t>newly-written</w:t>
+      </w:r>
+      <w:proofErr w:type="gramEnd"/>
+      <w:r>
+        <w:t xml:space="preserve"> code</w:t>
       </w:r>
       <w:r>
         <w:t>)</w:t>
@@ -468,8 +582,15 @@
         </w:numPr>
       </w:pPr>
       <w:r>
-        <w:lastRenderedPageBreak/>
-        <w:t>“glorified if statement”</w:t>
+        <w:t>“</w:t>
+      </w:r>
+      <w:proofErr w:type="gramStart"/>
+      <w:r>
+        <w:t>glorified</w:t>
+      </w:r>
+      <w:proofErr w:type="gramEnd"/>
+      <w:r>
+        <w:t xml:space="preserve"> if statement”</w:t>
       </w:r>
       <w:r>
         <w:t>, even use LINQ</w:t>
@@ -484,10 +605,29 @@
         </w:numPr>
       </w:pPr>
       <w:r>
+        <w:lastRenderedPageBreak/>
         <w:t>Create the two Reports</w:t>
       </w:r>
       <w:r>
-        <w:t xml:space="preserve"> (refer to DisplayStats of WA.demo)</w:t>
+        <w:t xml:space="preserve"> (refer to </w:t>
+      </w:r>
+      <w:proofErr w:type="spellStart"/>
+      <w:r>
+        <w:t>DisplayStats</w:t>
+      </w:r>
+      <w:proofErr w:type="spellEnd"/>
+      <w:r>
+        <w:t xml:space="preserve"> of </w:t>
+      </w:r>
+      <w:proofErr w:type="spellStart"/>
+      <w:proofErr w:type="gramStart"/>
+      <w:r>
+        <w:t>WA.demo</w:t>
+      </w:r>
+      <w:proofErr w:type="spellEnd"/>
+      <w:proofErr w:type="gramEnd"/>
+      <w:r>
+        <w:t>)</w:t>
       </w:r>
     </w:p>
     <w:p>
@@ -511,8 +651,15 @@
         </w:numPr>
       </w:pPr>
       <w:r>
-        <w:t>Also product.demo</w:t>
-      </w:r>
+        <w:t xml:space="preserve">Also </w:t>
+      </w:r>
+      <w:proofErr w:type="spellStart"/>
+      <w:proofErr w:type="gramStart"/>
+      <w:r>
+        <w:t>product.demo</w:t>
+      </w:r>
+      <w:proofErr w:type="spellEnd"/>
+      <w:proofErr w:type="gramEnd"/>
     </w:p>
     <w:p>
       <w:pPr>
@@ -535,8 +682,13 @@
         </w:numPr>
       </w:pPr>
       <w:r>
-        <w:t>Catch and handle exceptions with RepositoryException</w:t>
-      </w:r>
+        <w:t xml:space="preserve">Catch and handle exceptions with </w:t>
+      </w:r>
+      <w:proofErr w:type="spellStart"/>
+      <w:r>
+        <w:t>RepositoryException</w:t>
+      </w:r>
+      <w:proofErr w:type="spellEnd"/>
     </w:p>
     <w:p>
       <w:pPr>
@@ -563,9 +715,11 @@
       </w:r>
     </w:p>
     <w:p>
+      <w:proofErr w:type="spellStart"/>
       <w:r>
         <w:t>HashCode</w:t>
       </w:r>
+      <w:proofErr w:type="spellEnd"/>
       <w:r>
         <w:t>, refer to</w:t>
       </w:r>
@@ -604,8 +758,18 @@
           <w:color w:val="212529"/>
           <w:highlight w:val="green"/>
         </w:rPr>
-        <w:t>: view foragers, validation correct, three incomplete</w:t>
-      </w:r>
+        <w:t xml:space="preserve">: view foragers, validation correct, three </w:t>
+      </w:r>
+      <w:proofErr w:type="gramStart"/>
+      <w:r>
+        <w:rPr>
+          <w:rFonts w:ascii="Helvetica" w:hAnsi="Helvetica" w:cs="Helvetica"/>
+          <w:color w:val="212529"/>
+          <w:highlight w:val="green"/>
+        </w:rPr>
+        <w:t>incomplete</w:t>
+      </w:r>
+      <w:proofErr w:type="gramEnd"/>
     </w:p>
     <w:p>
       <w:r>
@@ -809,8 +973,9 @@
           <w:iCs/>
           <w:color w:val="212529"/>
         </w:rPr>
-        <w:t xml:space="preserve"> val</w:t>
-      </w:r>
+        <w:t xml:space="preserve"> </w:t>
+      </w:r>
+      <w:proofErr w:type="spellStart"/>
       <w:r>
         <w:rPr>
           <w:rFonts w:ascii="Helvetica" w:hAnsi="Helvetica" w:cs="Helvetica"/>
@@ -818,6 +983,16 @@
           <w:iCs/>
           <w:color w:val="212529"/>
         </w:rPr>
+        <w:t>val</w:t>
+      </w:r>
+      <w:proofErr w:type="spellEnd"/>
+      <w:r>
+        <w:rPr>
+          <w:rFonts w:ascii="Helvetica" w:hAnsi="Helvetica" w:cs="Helvetica"/>
+          <w:i/>
+          <w:iCs/>
+          <w:color w:val="212529"/>
+        </w:rPr>
         <w:t xml:space="preserve"> (test)</w:t>
       </w:r>
     </w:p>
@@ -870,8 +1045,19 @@
           <w:iCs/>
           <w:color w:val="212529"/>
         </w:rPr>
-        <w:t>need to val</w:t>
-      </w:r>
+        <w:t xml:space="preserve">need to </w:t>
+      </w:r>
+      <w:proofErr w:type="spellStart"/>
+      <w:r>
+        <w:rPr>
+          <w:rFonts w:ascii="Helvetica" w:hAnsi="Helvetica" w:cs="Helvetica"/>
+          <w:i/>
+          <w:iCs/>
+          <w:color w:val="212529"/>
+        </w:rPr>
+        <w:t>val</w:t>
+      </w:r>
+      <w:proofErr w:type="spellEnd"/>
     </w:p>
     <w:p>
       <w:pPr>
@@ -924,8 +1110,19 @@
           <w:iCs/>
           <w:color w:val="212529"/>
         </w:rPr>
-        <w:t>, need to val</w:t>
-      </w:r>
+        <w:t xml:space="preserve">, need to </w:t>
+      </w:r>
+      <w:proofErr w:type="spellStart"/>
+      <w:r>
+        <w:rPr>
+          <w:rFonts w:ascii="Helvetica" w:hAnsi="Helvetica" w:cs="Helvetica"/>
+          <w:i/>
+          <w:iCs/>
+          <w:color w:val="212529"/>
+        </w:rPr>
+        <w:t>val</w:t>
+      </w:r>
+      <w:proofErr w:type="spellEnd"/>
       <w:r>
         <w:rPr>
           <w:rFonts w:ascii="Helvetica" w:hAnsi="Helvetica" w:cs="Helvetica"/>
@@ -996,6 +1193,8 @@
         </w:rPr>
         <w:tab/>
       </w:r>
+      <w:proofErr w:type="spellStart"/>
+      <w:proofErr w:type="gramStart"/>
       <w:r>
         <w:rPr>
           <w:rFonts w:ascii="Helvetica" w:hAnsi="Helvetica" w:cs="Helvetica"/>
@@ -1003,8 +1202,9 @@
           <w:iCs/>
           <w:color w:val="212529"/>
         </w:rPr>
-        <w:t>HashCode?</w:t>
-      </w:r>
+        <w:t>HashCode</w:t>
+      </w:r>
+      <w:proofErr w:type="spellEnd"/>
       <w:r>
         <w:rPr>
           <w:rFonts w:ascii="Helvetica" w:hAnsi="Helvetica" w:cs="Helvetica"/>
@@ -1012,8 +1212,38 @@
           <w:iCs/>
           <w:color w:val="212529"/>
         </w:rPr>
-        <w:t>, need to val</w:t>
-      </w:r>
+        <w:t>?</w:t>
+      </w:r>
+      <w:r>
+        <w:rPr>
+          <w:rFonts w:ascii="Helvetica" w:hAnsi="Helvetica" w:cs="Helvetica"/>
+          <w:i/>
+          <w:iCs/>
+          <w:color w:val="212529"/>
+        </w:rPr>
+        <w:t>,</w:t>
+      </w:r>
+      <w:proofErr w:type="gramEnd"/>
+      <w:r>
+        <w:rPr>
+          <w:rFonts w:ascii="Helvetica" w:hAnsi="Helvetica" w:cs="Helvetica"/>
+          <w:i/>
+          <w:iCs/>
+          <w:color w:val="212529"/>
+        </w:rPr>
+        <w:t xml:space="preserve"> need to </w:t>
+      </w:r>
+      <w:proofErr w:type="spellStart"/>
+      <w:r>
+        <w:rPr>
+          <w:rFonts w:ascii="Helvetica" w:hAnsi="Helvetica" w:cs="Helvetica"/>
+          <w:i/>
+          <w:iCs/>
+          <w:color w:val="212529"/>
+        </w:rPr>
+        <w:t>val</w:t>
+      </w:r>
+      <w:proofErr w:type="spellEnd"/>
     </w:p>
     <w:p>
       <w:pPr>
@@ -1121,14 +1351,12 @@
         <w:rPr>
           <w:rFonts w:ascii="Helvetica" w:hAnsi="Helvetica" w:cs="Helvetica"/>
           <w:color w:val="212529"/>
-          <w:highlight w:val="cyan"/>
-        </w:rPr>
-      </w:pPr>
-      <w:r>
-        <w:rPr>
-          <w:rFonts w:ascii="Helvetica" w:hAnsi="Helvetica" w:cs="Helvetica"/>
-          <w:color w:val="212529"/>
-          <w:highlight w:val="cyan"/>
+        </w:rPr>
+      </w:pPr>
+      <w:r>
+        <w:rPr>
+          <w:rFonts w:ascii="Helvetica" w:hAnsi="Helvetica" w:cs="Helvetica"/>
+          <w:color w:val="212529"/>
         </w:rPr>
         <w:t>Forager ID is a system-generated unique sequential integer.</w:t>
       </w:r>
@@ -1146,7 +1374,6 @@
           <w:rFonts w:ascii="Helvetica" w:hAnsi="Helvetica" w:cs="Helvetica"/>
           <w:color w:val="2F74A6"/>
         </w:rPr>
-        <w:lastRenderedPageBreak/>
         <w:t>Forages</w:t>
       </w:r>
     </w:p>
@@ -1203,6 +1430,7 @@
           <w:rFonts w:ascii="Helvetica" w:hAnsi="Helvetica" w:cs="Helvetica"/>
           <w:color w:val="212529"/>
         </w:rPr>
+        <w:lastRenderedPageBreak/>
         <w:t>Forager is required and must exist.</w:t>
       </w:r>
       <w:r>
@@ -1271,8 +1499,19 @@
           <w:iCs/>
           <w:color w:val="212529"/>
         </w:rPr>
-        <w:t>In service, need val</w:t>
-      </w:r>
+        <w:t xml:space="preserve">In service, need </w:t>
+      </w:r>
+      <w:proofErr w:type="spellStart"/>
+      <w:r>
+        <w:rPr>
+          <w:rFonts w:ascii="Helvetica" w:hAnsi="Helvetica" w:cs="Helvetica"/>
+          <w:i/>
+          <w:iCs/>
+          <w:color w:val="212529"/>
+        </w:rPr>
+        <w:t>val</w:t>
+      </w:r>
+      <w:proofErr w:type="spellEnd"/>
     </w:p>
     <w:p>
       <w:pPr>
@@ -1307,8 +1546,19 @@
           <w:iCs/>
           <w:color w:val="212529"/>
         </w:rPr>
-        <w:t>In service, need val</w:t>
-      </w:r>
+        <w:t xml:space="preserve">In service, need </w:t>
+      </w:r>
+      <w:proofErr w:type="spellStart"/>
+      <w:r>
+        <w:rPr>
+          <w:rFonts w:ascii="Helvetica" w:hAnsi="Helvetica" w:cs="Helvetica"/>
+          <w:i/>
+          <w:iCs/>
+          <w:color w:val="212529"/>
+        </w:rPr>
+        <w:t>val</w:t>
+      </w:r>
+      <w:proofErr w:type="spellEnd"/>
     </w:p>
     <w:p>
       <w:pPr>
@@ -1371,7 +1621,23 @@
           <w:rFonts w:ascii="Helvetica" w:hAnsi="Helvetica" w:cs="Helvetica"/>
           <w:color w:val="212529"/>
         </w:rPr>
-        <w:t>Forage ID is a system-generated GUID (globally unique identifier).</w:t>
+        <w:t xml:space="preserve">Forage ID is a </w:t>
+      </w:r>
+      <w:proofErr w:type="gramStart"/>
+      <w:r>
+        <w:rPr>
+          <w:rFonts w:ascii="Helvetica" w:hAnsi="Helvetica" w:cs="Helvetica"/>
+          <w:color w:val="212529"/>
+        </w:rPr>
+        <w:t>system-generated</w:t>
+      </w:r>
+      <w:proofErr w:type="gramEnd"/>
+      <w:r>
+        <w:rPr>
+          <w:rFonts w:ascii="Helvetica" w:hAnsi="Helvetica" w:cs="Helvetica"/>
+          <w:color w:val="212529"/>
+        </w:rPr>
+        <w:t xml:space="preserve"> GUID (globally unique identifier).</w:t>
       </w:r>
     </w:p>
     <w:p>
@@ -1390,7 +1656,15 @@
         <w:t>Add a Forager.</w:t>
       </w:r>
       <w:r>
-        <w:t xml:space="preserve"> (ForagerService)</w:t>
+        <w:t xml:space="preserve"> (</w:t>
+      </w:r>
+      <w:proofErr w:type="spellStart"/>
+      <w:r>
+        <w:t>ForagerService</w:t>
+      </w:r>
+      <w:proofErr w:type="spellEnd"/>
+      <w:r>
+        <w:t>)</w:t>
       </w:r>
     </w:p>
     <w:p>
@@ -1499,7 +1773,15 @@
         </w:numPr>
       </w:pPr>
       <w:r>
-        <w:t>Use Ninject to wire up dependencies.</w:t>
+        <w:t xml:space="preserve">Use </w:t>
+      </w:r>
+      <w:proofErr w:type="spellStart"/>
+      <w:r>
+        <w:t>Ninject</w:t>
+      </w:r>
+      <w:proofErr w:type="spellEnd"/>
+      <w:r>
+        <w:t xml:space="preserve"> to wire up dependencies.</w:t>
       </w:r>
     </w:p>
     <w:p>
@@ -1547,7 +1829,15 @@
         </w:numPr>
       </w:pPr>
       <w:r>
-        <w:t>Dates must be DateTime, never strings.</w:t>
+        <w:t>Dates must be </w:t>
+      </w:r>
+      <w:proofErr w:type="spellStart"/>
+      <w:r>
+        <w:t>DateTime</w:t>
+      </w:r>
+      <w:proofErr w:type="spellEnd"/>
+      <w:r>
+        <w:t>, never strings.</w:t>
       </w:r>
     </w:p>
     <w:p>
@@ -1597,10 +1887,12 @@
       <w:pPr>
         <w:pStyle w:val="Heading1"/>
       </w:pPr>
+      <w:proofErr w:type="spellStart"/>
       <w:r>
         <w:lastRenderedPageBreak/>
         <w:t>Foraging.UI</w:t>
       </w:r>
+      <w:proofErr w:type="spellEnd"/>
     </w:p>
     <w:p>
       <w:r>
@@ -1611,9 +1903,11 @@
       <w:pPr>
         <w:pStyle w:val="Heading1"/>
       </w:pPr>
+      <w:proofErr w:type="spellStart"/>
       <w:r>
         <w:t>Foraging.Core</w:t>
       </w:r>
+      <w:proofErr w:type="spellEnd"/>
     </w:p>
     <w:p>
       <w:r>
@@ -1638,7 +1932,15 @@
     </w:p>
     <w:p>
       <w:r>
-        <w:t>Current directory, Data\, items.csv  + foragers.csv  + forages.csv</w:t>
+        <w:t xml:space="preserve">Current directory, Data\, </w:t>
+      </w:r>
+      <w:proofErr w:type="gramStart"/>
+      <w:r>
+        <w:t>items.csv  +</w:t>
+      </w:r>
+      <w:proofErr w:type="gramEnd"/>
+      <w:r>
+        <w:t xml:space="preserve"> foragers.csv  + forages.csv</w:t>
       </w:r>
     </w:p>
     <w:p>
@@ -1658,39 +1960,66 @@
       <w:pPr>
         <w:pStyle w:val="Heading3"/>
       </w:pPr>
-      <w:r>
-        <w:t xml:space="preserve">IForagerRepository </w:t>
+      <w:proofErr w:type="spellStart"/>
+      <w:r>
+        <w:t>IForagerRepository</w:t>
+      </w:r>
+      <w:proofErr w:type="spellEnd"/>
+      <w:r>
+        <w:t xml:space="preserve"> </w:t>
       </w:r>
     </w:p>
     <w:p>
       <w:pPr>
         <w:pStyle w:val="Heading3"/>
       </w:pPr>
-      <w:r>
-        <w:t xml:space="preserve">IForageService </w:t>
+      <w:proofErr w:type="spellStart"/>
+      <w:r>
+        <w:t>IForageService</w:t>
+      </w:r>
+      <w:proofErr w:type="spellEnd"/>
+      <w:r>
+        <w:t xml:space="preserve"> </w:t>
       </w:r>
     </w:p>
     <w:p>
       <w:pPr>
         <w:pStyle w:val="Heading3"/>
       </w:pPr>
+      <w:proofErr w:type="spellStart"/>
       <w:r>
         <w:t>IItem</w:t>
       </w:r>
       <w:r>
         <w:t>Repo</w:t>
       </w:r>
+      <w:proofErr w:type="spellEnd"/>
     </w:p>
     <w:p>
       <w:pPr>
         <w:pStyle w:val="Heading3"/>
       </w:pPr>
+      <w:proofErr w:type="spellStart"/>
       <w:r>
         <w:t>IItemService</w:t>
       </w:r>
-      <w:r>
-        <w:t xml:space="preserve"> …IForageRepo…IForageService</w:t>
-      </w:r>
+      <w:proofErr w:type="spellEnd"/>
+      <w:r>
+        <w:t xml:space="preserve"> …</w:t>
+      </w:r>
+      <w:proofErr w:type="spellStart"/>
+      <w:r>
+        <w:t>IForageRepo</w:t>
+      </w:r>
+      <w:proofErr w:type="spellEnd"/>
+      <w:r>
+        <w:t>…</w:t>
+      </w:r>
+      <w:proofErr w:type="spellStart"/>
+      <w:r>
+        <w:t>IForageService</w:t>
+      </w:r>
+      <w:proofErr w:type="spellEnd"/>
     </w:p>
     <w:p/>
     <w:p>
@@ -1705,9 +2034,11 @@
       <w:pPr>
         <w:pStyle w:val="Heading1"/>
       </w:pPr>
+      <w:proofErr w:type="spellStart"/>
       <w:r>
         <w:t>Foraging.DAL</w:t>
       </w:r>
+      <w:proofErr w:type="spellEnd"/>
     </w:p>
     <w:p>
       <w:r>
@@ -1718,9 +2049,11 @@
       <w:pPr>
         <w:pStyle w:val="Heading1"/>
       </w:pPr>
+      <w:proofErr w:type="spellStart"/>
       <w:r>
         <w:t>Foraging.BLL</w:t>
       </w:r>
+      <w:proofErr w:type="spellEnd"/>
     </w:p>
     <w:p>
       <w:r>

</xml_diff>

<commit_message>
First attempt at Report1
</commit_message>
<xml_diff>
--- a/Foraging Assessment Plan.docx
+++ b/Foraging Assessment Plan.docx
@@ -359,36 +359,63 @@
       </w:r>
       <w:r>
         <w:rPr>
+          <w:highlight w:val="cyan"/>
+        </w:rPr>
+        <w:t>must implement View Foragers</w:t>
+      </w:r>
+      <w:r>
+        <w:rPr>
+          <w:highlight w:val="cyan"/>
+        </w:rPr>
+        <w:t>: View, Controller</w:t>
+      </w:r>
+    </w:p>
+    <w:p>
+      <w:pPr>
+        <w:pStyle w:val="ListParagraph"/>
+        <w:numPr>
+          <w:ilvl w:val="0"/>
+          <w:numId w:val="10"/>
+        </w:numPr>
+      </w:pPr>
+      <w:r>
+        <w:t xml:space="preserve">FindByState </w:t>
+      </w:r>
+      <w:r>
+        <w:t>, was this method given?</w:t>
+      </w:r>
+    </w:p>
+    <w:p>
+      <w:pPr>
+        <w:pStyle w:val="ListParagraph"/>
+        <w:numPr>
+          <w:ilvl w:val="0"/>
+          <w:numId w:val="10"/>
+        </w:numPr>
+        <w:rPr>
           <w:highlight w:val="yellow"/>
         </w:rPr>
-        <w:t>must implement View Foragers</w:t>
-      </w:r>
-      <w:r>
-        <w:t>: View, Controller</w:t>
+      </w:pPr>
+      <w:r>
+        <w:rPr>
+          <w:highlight w:val="yellow"/>
+        </w:rPr>
+        <w:t>Find By Last Name initial perhaps</w:t>
+      </w:r>
+      <w:r>
+        <w:rPr>
+          <w:highlight w:val="yellow"/>
+        </w:rPr>
+        <w:t>, refine the process by asking for another specification</w:t>
       </w:r>
     </w:p>
     <w:p>
       <w:pPr>
         <w:pStyle w:val="ListParagraph"/>
         <w:numPr>
-          <w:ilvl w:val="0"/>
+          <w:ilvl w:val="1"/>
           <w:numId w:val="10"/>
         </w:numPr>
-      </w:pPr>
-      <w:r>
-        <w:t xml:space="preserve">FindByState </w:t>
-      </w:r>
-      <w:r>
-        <w:t>, was this method given?</w:t>
-      </w:r>
-    </w:p>
-    <w:p>
-      <w:pPr>
-        <w:pStyle w:val="ListParagraph"/>
-        <w:numPr>
-          <w:ilvl w:val="0"/>
-          <w:numId w:val="10"/>
-        </w:numPr>
         <w:rPr>
           <w:highlight w:val="yellow"/>
         </w:rPr>
@@ -397,13 +424,7 @@
         <w:rPr>
           <w:highlight w:val="yellow"/>
         </w:rPr>
-        <w:t>Find By Last Name initial perhaps</w:t>
-      </w:r>
-      <w:r>
-        <w:rPr>
-          <w:highlight w:val="yellow"/>
-        </w:rPr>
-        <w:t>, refine the process by asking for another specification</w:t>
+        <w:t>Getforagername prefix</w:t>
       </w:r>
     </w:p>
     <w:p>
@@ -414,7 +435,13 @@
         <w:t>:</w:t>
       </w:r>
       <w:r>
-        <w:t xml:space="preserve"> Enter State Initials:</w:t>
+        <w:t xml:space="preserve"> </w:t>
+      </w:r>
+      <w:r>
+        <w:rPr>
+          <w:highlight w:val="cyan"/>
+        </w:rPr>
+        <w:t>Enter State Initials:</w:t>
       </w:r>
     </w:p>
     <w:p/>
@@ -439,6 +466,7 @@
         </w:numPr>
       </w:pPr>
       <w:r>
+        <w:lastRenderedPageBreak/>
         <w:t>Mock repo</w:t>
       </w:r>
     </w:p>
@@ -451,7 +479,6 @@
         </w:numPr>
       </w:pPr>
       <w:r>
-        <w:lastRenderedPageBreak/>
         <w:t>Pass those tests by implementing methods properly in the ForagerService</w:t>
       </w:r>
     </w:p>
@@ -830,23 +857,23 @@
     <w:p>
       <w:pPr>
         <w:numPr>
-          <w:ilvl w:val="0"/>
-          <w:numId w:val="3"/>
-        </w:numPr>
-      </w:pPr>
-      <w:r>
-        <w:t>Create a report that displays the total value of each Category collected on one day.</w:t>
-      </w:r>
-    </w:p>
-    <w:p>
-      <w:pPr>
-        <w:numPr>
           <w:ilvl w:val="1"/>
           <w:numId w:val="3"/>
         </w:numPr>
       </w:pPr>
       <w:r>
-        <w:t>Param: specific day</w:t>
+        <w:t>Would be cool to add from which state had the highest collection</w:t>
+      </w:r>
+    </w:p>
+    <w:p>
+      <w:pPr>
+        <w:numPr>
+          <w:ilvl w:val="0"/>
+          <w:numId w:val="3"/>
+        </w:numPr>
+      </w:pPr>
+      <w:r>
+        <w:t>Create a report that displays the total value of each Category collected on one day.</w:t>
       </w:r>
     </w:p>
     <w:p>
@@ -857,6 +884,17 @@
         </w:numPr>
       </w:pPr>
       <w:r>
+        <w:t>Param: specific day</w:t>
+      </w:r>
+    </w:p>
+    <w:p>
+      <w:pPr>
+        <w:numPr>
+          <w:ilvl w:val="1"/>
+          <w:numId w:val="3"/>
+        </w:numPr>
+      </w:pPr>
+      <w:r>
         <w:t>Group by Category, then alphabetical</w:t>
       </w:r>
     </w:p>
@@ -933,6 +971,7 @@
         <w:pStyle w:val="Heading5"/>
       </w:pPr>
       <w:r>
+        <w:lastRenderedPageBreak/>
         <w:t>Be aware:</w:t>
       </w:r>
     </w:p>
@@ -965,7 +1004,6 @@
         <w:pStyle w:val="Heading3"/>
       </w:pPr>
       <w:r>
-        <w:lastRenderedPageBreak/>
         <w:t>Check validation</w:t>
       </w:r>
     </w:p>

</xml_diff>

<commit_message>
Yuck, adding things to SetUp or Mock
</commit_message>
<xml_diff>
--- a/Foraging Assessment Plan.docx
+++ b/Foraging Assessment Plan.docx
@@ -444,7 +444,30 @@
         <w:t>Enter State Initials:</w:t>
       </w:r>
     </w:p>
-    <w:p/>
+    <w:p>
+      <w:r>
+        <w:rPr>
+          <w:highlight w:val="yellow"/>
+        </w:rPr>
+        <w:t>Need a special view for Reports?</w:t>
+      </w:r>
+    </w:p>
+    <w:p>
+      <w:r>
+        <w:t>Mock repo in ForageBLL Test to see about reports</w:t>
+      </w:r>
+    </w:p>
+    <w:p>
+      <w:r>
+        <w:lastRenderedPageBreak/>
+        <w:t>Create models for both Reports (CategoryValue &amp; )</w:t>
+      </w:r>
+    </w:p>
+    <w:p>
+      <w:r>
+        <w:t>Remove things now that we have ninject?</w:t>
+      </w:r>
+    </w:p>
     <w:p>
       <w:pPr>
         <w:pStyle w:val="ListParagraph"/>
@@ -466,7 +489,6 @@
         </w:numPr>
       </w:pPr>
       <w:r>
-        <w:lastRenderedPageBreak/>
         <w:t>Mock repo</w:t>
       </w:r>
     </w:p>
@@ -951,6 +973,7 @@
         </w:numPr>
       </w:pPr>
       <w:r>
+        <w:lastRenderedPageBreak/>
         <w:t>All financial math must use decimal.</w:t>
       </w:r>
     </w:p>
@@ -971,7 +994,6 @@
         <w:pStyle w:val="Heading5"/>
       </w:pPr>
       <w:r>
-        <w:lastRenderedPageBreak/>
         <w:t>Be aware:</w:t>
       </w:r>
     </w:p>

</xml_diff>

<commit_message>
ConsoleIO now has something to check for commas
</commit_message>
<xml_diff>
--- a/Foraging Assessment Plan.docx
+++ b/Foraging Assessment Plan.docx
@@ -459,7 +459,24 @@
     </w:p>
     <w:p>
       <w:r>
+        <w:rPr>
+          <w:highlight w:val="cyan"/>
+        </w:rPr>
         <w:lastRenderedPageBreak/>
+        <w:t>D</w:t>
+      </w:r>
+      <w:r>
+        <w:rPr>
+          <w:highlight w:val="cyan"/>
+        </w:rPr>
+        <w:t>id something with ConsoleIO</w:t>
+      </w:r>
+      <w:r>
+        <w:t xml:space="preserve"> to correct comma input</w:t>
+      </w:r>
+    </w:p>
+    <w:p>
+      <w:r>
         <w:t>Create models for both Reports (CategoryValue &amp; )</w:t>
       </w:r>
     </w:p>
@@ -961,6 +978,7 @@
         </w:numPr>
       </w:pPr>
       <w:r>
+        <w:lastRenderedPageBreak/>
         <w:t>Strive to generate reports with LINQ. If you run into too much friction, solve the problem with loops and intermediate collections.</w:t>
       </w:r>
     </w:p>
@@ -973,7 +991,6 @@
         </w:numPr>
       </w:pPr>
       <w:r>
-        <w:lastRenderedPageBreak/>
         <w:t>All financial math must use decimal.</w:t>
       </w:r>
     </w:p>

</xml_diff>